<commit_message>
WBS e tabela no relatório, alguns factors
</commit_message>
<xml_diff>
--- a/entrega1.docx
+++ b/entrega1.docx
@@ -855,7 +855,6 @@
         <w:rPr>
           <w:rFonts w:ascii="Cambria" w:hAnsi="Cambria"/>
           <w:b/>
-          <w:color w:val="FF0000"/>
           <w:sz w:val="32"/>
           <w:szCs w:val="32"/>
         </w:rPr>
@@ -864,7 +863,6 @@
         <w:rPr>
           <w:rFonts w:ascii="Cambria" w:hAnsi="Cambria"/>
           <w:b/>
-          <w:color w:val="FF0000"/>
           <w:sz w:val="32"/>
           <w:szCs w:val="32"/>
         </w:rPr>
@@ -890,13 +888,7 @@
         <w:rPr>
           <w:rFonts w:ascii="Cambria" w:hAnsi="Cambria"/>
         </w:rPr>
-        <w:t>There should be a go-live test during the first week of May</w:t>
-      </w:r>
-      <w:r>
-        <w:rPr>
-          <w:rFonts w:ascii="Cambria" w:hAnsi="Cambria"/>
-        </w:rPr>
-        <w:t>;</w:t>
+        <w:t>Goals shall be clearly defined to avoid wrong or unneeded operations;</w:t>
       </w:r>
     </w:p>
     <w:p>
@@ -917,13 +909,181 @@
         <w:rPr>
           <w:rFonts w:ascii="Cambria" w:hAnsi="Cambria"/>
         </w:rPr>
-        <w:t>The Pilot test shall start immediately after acceptance tests approval</w:t>
+        <w:t>All the needed requiremen</w:t>
       </w:r>
       <w:r>
         <w:rPr>
           <w:rFonts w:ascii="Cambria" w:hAnsi="Cambria"/>
         </w:rPr>
-        <w:t>;</w:t>
+        <w:t>ts should be clearly defined;</w:t>
+      </w:r>
+    </w:p>
+    <w:p>
+      <w:pPr>
+        <w:pStyle w:val="ListParagraph"/>
+        <w:numPr>
+          <w:ilvl w:val="0"/>
+          <w:numId w:val="1"/>
+        </w:numPr>
+        <w:tabs>
+          <w:tab w:val="left" w:pos="1356"/>
+        </w:tabs>
+        <w:rPr>
+          <w:rFonts w:ascii="Cambria" w:hAnsi="Cambria"/>
+        </w:rPr>
+      </w:pPr>
+      <w:r>
+        <w:rPr>
+          <w:rFonts w:ascii="Cambria" w:hAnsi="Cambria"/>
+        </w:rPr>
+        <w:t>Workers should be willing to use a much different system, from paper to a computer system;</w:t>
+      </w:r>
+    </w:p>
+    <w:p>
+      <w:pPr>
+        <w:pStyle w:val="ListParagraph"/>
+        <w:numPr>
+          <w:ilvl w:val="0"/>
+          <w:numId w:val="1"/>
+        </w:numPr>
+        <w:tabs>
+          <w:tab w:val="left" w:pos="1356"/>
+        </w:tabs>
+        <w:rPr>
+          <w:rFonts w:ascii="Cambria" w:hAnsi="Cambria"/>
+        </w:rPr>
+      </w:pPr>
+      <w:r>
+        <w:rPr>
+          <w:rFonts w:ascii="Cambria" w:hAnsi="Cambria"/>
+        </w:rPr>
+        <w:t>The documentation and manuals must be accurate and complete to be useful;</w:t>
+      </w:r>
+    </w:p>
+    <w:p>
+      <w:pPr>
+        <w:pStyle w:val="ListParagraph"/>
+        <w:numPr>
+          <w:ilvl w:val="0"/>
+          <w:numId w:val="1"/>
+        </w:numPr>
+        <w:tabs>
+          <w:tab w:val="left" w:pos="1356"/>
+        </w:tabs>
+        <w:rPr>
+          <w:rFonts w:ascii="Cambria" w:hAnsi="Cambria"/>
+        </w:rPr>
+      </w:pPr>
+      <w:r>
+        <w:rPr>
+          <w:rFonts w:ascii="Cambria" w:hAnsi="Cambria"/>
+        </w:rPr>
+        <w:t>The training should be sufficient to make users and technicians able to work;</w:t>
+      </w:r>
+    </w:p>
+    <w:p>
+      <w:pPr>
+        <w:pStyle w:val="ListParagraph"/>
+        <w:numPr>
+          <w:ilvl w:val="0"/>
+          <w:numId w:val="1"/>
+        </w:numPr>
+        <w:tabs>
+          <w:tab w:val="left" w:pos="1356"/>
+        </w:tabs>
+        <w:rPr>
+          <w:rFonts w:ascii="Cambria" w:hAnsi="Cambria"/>
+        </w:rPr>
+      </w:pPr>
+      <w:r>
+        <w:rPr>
+          <w:rFonts w:ascii="Cambria" w:hAnsi="Cambria"/>
+        </w:rPr>
+        <w:t>Roles and responsibilities must be clearly defined;</w:t>
+      </w:r>
+    </w:p>
+    <w:p>
+      <w:pPr>
+        <w:pStyle w:val="ListParagraph"/>
+        <w:numPr>
+          <w:ilvl w:val="0"/>
+          <w:numId w:val="1"/>
+        </w:numPr>
+        <w:tabs>
+          <w:tab w:val="left" w:pos="1356"/>
+        </w:tabs>
+        <w:rPr>
+          <w:rFonts w:ascii="Cambria" w:hAnsi="Cambria"/>
+        </w:rPr>
+      </w:pPr>
+      <w:r>
+        <w:rPr>
+          <w:rFonts w:ascii="Cambria" w:hAnsi="Cambria"/>
+        </w:rPr>
+        <w:t>There should be a common language between the developers;</w:t>
+      </w:r>
+    </w:p>
+    <w:p>
+      <w:pPr>
+        <w:pStyle w:val="ListParagraph"/>
+        <w:numPr>
+          <w:ilvl w:val="0"/>
+          <w:numId w:val="1"/>
+        </w:numPr>
+        <w:tabs>
+          <w:tab w:val="left" w:pos="1356"/>
+        </w:tabs>
+        <w:rPr>
+          <w:rFonts w:ascii="Cambria" w:hAnsi="Cambria"/>
+        </w:rPr>
+      </w:pPr>
+      <w:r>
+        <w:rPr>
+          <w:rFonts w:ascii="Cambria" w:hAnsi="Cambria"/>
+        </w:rPr>
+        <w:t>The pilot test should cover most or all the operations the system offers.</w:t>
+      </w:r>
+    </w:p>
+    <w:p>
+      <w:pPr>
+        <w:pStyle w:val="ListParagraph"/>
+        <w:numPr>
+          <w:ilvl w:val="0"/>
+          <w:numId w:val="1"/>
+        </w:numPr>
+        <w:tabs>
+          <w:tab w:val="left" w:pos="1356"/>
+        </w:tabs>
+        <w:rPr>
+          <w:rFonts w:ascii="Cambria" w:hAnsi="Cambria"/>
+        </w:rPr>
+      </w:pPr>
+      <w:r>
+        <w:rPr>
+          <w:rFonts w:ascii="Cambria" w:hAnsi="Cambria"/>
+        </w:rPr>
+        <w:t>The acceptance tests should be enough to find errors;</w:t>
+      </w:r>
+    </w:p>
+    <w:p>
+      <w:pPr>
+        <w:pStyle w:val="ListParagraph"/>
+        <w:numPr>
+          <w:ilvl w:val="0"/>
+          <w:numId w:val="1"/>
+        </w:numPr>
+        <w:tabs>
+          <w:tab w:val="left" w:pos="1356"/>
+        </w:tabs>
+        <w:rPr>
+          <w:rFonts w:ascii="Cambria" w:hAnsi="Cambria"/>
+        </w:rPr>
+      </w:pPr>
+      <w:r>
+        <w:rPr>
+          <w:rFonts w:ascii="Cambria" w:hAnsi="Cambria"/>
+        </w:rPr>
+        <w:t>The system should be designed to allow for all the required functionality.</w:t>
       </w:r>
     </w:p>
     <w:p>
@@ -1308,6 +1468,7 @@
         <w:rPr>
           <w:rFonts w:ascii="Cambria" w:hAnsi="Cambria"/>
         </w:rPr>
+        <w:lastRenderedPageBreak/>
         <w:t xml:space="preserve">Based on the previous benefit, allow </w:t>
       </w:r>
       <w:proofErr w:type="spellStart"/>
@@ -1414,7 +1575,6 @@
           <w:b/>
           <w:sz w:val="32"/>
         </w:rPr>
-        <w:lastRenderedPageBreak/>
         <w:t>Work Breakdown Structure</w:t>
       </w:r>
     </w:p>
@@ -1434,6 +1594,7 @@
       <w:r>
         <w:rPr>
           <w:noProof/>
+          <w:lang w:eastAsia="en-US" w:bidi="ar-SA"/>
         </w:rPr>
         <w:drawing>
           <wp:inline distT="0" distB="0" distL="0" distR="0" wp14:anchorId="6AFD74B2" wp14:editId="1872B3A6">
@@ -1449,48 +1610,6 @@
           </wp:inline>
         </w:drawing>
       </w:r>
-    </w:p>
-    <w:p>
-      <w:pPr>
-        <w:rPr>
-          <w:rFonts w:ascii="Cambria" w:hAnsi="Cambria"/>
-        </w:rPr>
-      </w:pPr>
-    </w:p>
-    <w:p>
-      <w:pPr>
-        <w:rPr>
-          <w:rFonts w:ascii="Cambria" w:hAnsi="Cambria"/>
-        </w:rPr>
-      </w:pPr>
-    </w:p>
-    <w:p>
-      <w:pPr>
-        <w:rPr>
-          <w:rFonts w:ascii="Cambria" w:hAnsi="Cambria"/>
-        </w:rPr>
-      </w:pPr>
-    </w:p>
-    <w:p>
-      <w:pPr>
-        <w:rPr>
-          <w:rFonts w:ascii="Cambria" w:hAnsi="Cambria"/>
-        </w:rPr>
-      </w:pPr>
-    </w:p>
-    <w:p>
-      <w:pPr>
-        <w:rPr>
-          <w:rFonts w:ascii="Cambria" w:hAnsi="Cambria"/>
-        </w:rPr>
-      </w:pPr>
-    </w:p>
-    <w:p>
-      <w:pPr>
-        <w:rPr>
-          <w:rFonts w:ascii="Cambria" w:hAnsi="Cambria"/>
-        </w:rPr>
-      </w:pPr>
     </w:p>
     <w:p>
       <w:pPr>
@@ -3488,8 +3607,6 @@
               </w:rPr>
               <w:t>Complete the functionality</w:t>
             </w:r>
-            <w:bookmarkStart w:id="0" w:name="_GoBack"/>
-            <w:bookmarkEnd w:id="0"/>
           </w:p>
         </w:tc>
         <w:tc>
@@ -4043,6 +4160,8 @@
           <w:rFonts w:ascii="Cambria" w:hAnsi="Cambria"/>
         </w:rPr>
       </w:pPr>
+      <w:bookmarkStart w:id="0" w:name="_GoBack"/>
+      <w:bookmarkEnd w:id="0"/>
     </w:p>
     <w:sectPr>
       <w:headerReference w:type="default" r:id="rId14"/>
@@ -4136,6 +4255,13 @@
       </w:rPr>
       <w:tab/>
       <w:t>Grupo 2</w:t>
+    </w:r>
+    <w:r>
+      <w:rPr>
+        <w:rFonts w:ascii="Cambria" w:hAnsi="Cambria"/>
+        <w:lang w:val="pt-PT"/>
+      </w:rPr>
+      <w:t xml:space="preserve"> - Alameda</w:t>
     </w:r>
   </w:p>
 </w:hdr>
@@ -4581,6 +4707,38 @@
       <w:rFonts w:ascii="Tahoma" w:eastAsia="Droid Sans Fallback" w:hAnsi="Tahoma" w:cs="Mangal"/>
       <w:sz w:val="16"/>
       <w:szCs w:val="14"/>
+      <w:lang w:eastAsia="zh-CN" w:bidi="hi-IN"/>
+    </w:rPr>
+  </w:style>
+  <w:style w:type="paragraph" w:styleId="Footer">
+    <w:name w:val="footer"/>
+    <w:basedOn w:val="Normal"/>
+    <w:link w:val="FooterChar"/>
+    <w:uiPriority w:val="99"/>
+    <w:unhideWhenUsed/>
+    <w:rsid w:val="003A0CE2"/>
+    <w:pPr>
+      <w:tabs>
+        <w:tab w:val="center" w:pos="4680"/>
+        <w:tab w:val="right" w:pos="9360"/>
+      </w:tabs>
+      <w:spacing w:after="0" w:line="240" w:lineRule="auto"/>
+    </w:pPr>
+    <w:rPr>
+      <w:rFonts w:cs="Mangal"/>
+      <w:szCs w:val="21"/>
+    </w:rPr>
+  </w:style>
+  <w:style w:type="character" w:customStyle="1" w:styleId="FooterChar">
+    <w:name w:val="Footer Char"/>
+    <w:basedOn w:val="DefaultParagraphFont"/>
+    <w:link w:val="Footer"/>
+    <w:uiPriority w:val="99"/>
+    <w:rsid w:val="003A0CE2"/>
+    <w:rPr>
+      <w:rFonts w:ascii="Liberation Serif" w:eastAsia="Droid Sans Fallback" w:hAnsi="Liberation Serif" w:cs="Mangal"/>
+      <w:sz w:val="24"/>
+      <w:szCs w:val="21"/>
       <w:lang w:eastAsia="zh-CN" w:bidi="hi-IN"/>
     </w:rPr>
   </w:style>
@@ -7433,6 +7591,13 @@
     <dgm:pt modelId="{4CF9E6F9-C231-47FA-9D4B-594F31B0B009}" type="pres">
       <dgm:prSet presAssocID="{7A73BBAC-3344-41E1-B7CB-64F61604569B}" presName="Name37" presStyleLbl="parChTrans1D2" presStyleIdx="2" presStyleCnt="7"/>
       <dgm:spPr/>
+      <dgm:t>
+        <a:bodyPr/>
+        <a:lstStyle/>
+        <a:p>
+          <a:endParaRPr lang="en-US"/>
+        </a:p>
+      </dgm:t>
     </dgm:pt>
     <dgm:pt modelId="{7CCFC444-76A6-469F-9856-E2324F90666D}" type="pres">
       <dgm:prSet presAssocID="{88DBC2BE-398A-4470-8DCE-B4AA5D67C803}" presName="hierRoot2" presStyleCnt="0">
@@ -8797,390 +8962,390 @@
     </dgm:pt>
   </dgm:ptLst>
   <dgm:cxnLst>
-    <dgm:cxn modelId="{0D6F8F82-9417-4ED4-8C7E-9F0F47F01DC0}" type="presOf" srcId="{D076E9D2-8C9A-4FBF-8F21-E45AFB911D04}" destId="{62386713-C724-43BC-BF87-8EB80896AAE3}" srcOrd="1" destOrd="0" presId="urn:microsoft.com/office/officeart/2005/8/layout/orgChart1"/>
+    <dgm:cxn modelId="{DEFC3019-53F7-46AD-9060-9A82AFB1888B}" type="presOf" srcId="{DDE8FAEB-C4AC-4610-9D71-EB2265FB6BCE}" destId="{42F57739-3233-43DA-AD66-44E288FE50CE}" srcOrd="0" destOrd="0" presId="urn:microsoft.com/office/officeart/2005/8/layout/orgChart1"/>
+    <dgm:cxn modelId="{904DC1CC-349F-4635-8D02-A4853769FB19}" type="presOf" srcId="{38E98B82-4EC1-4147-8F6A-CD293DCBCE37}" destId="{1ACC0625-B09E-49C7-BE09-D734CE7D12FB}" srcOrd="0" destOrd="0" presId="urn:microsoft.com/office/officeart/2005/8/layout/orgChart1"/>
+    <dgm:cxn modelId="{2A5A1D14-9F40-4C99-AC12-D1904E05EF53}" type="presOf" srcId="{51E037B2-2414-4A9D-B6F2-3DA4BC55BCDF}" destId="{624875F1-6D80-4FEA-B3FC-4AC9486E3481}" srcOrd="0" destOrd="0" presId="urn:microsoft.com/office/officeart/2005/8/layout/orgChart1"/>
+    <dgm:cxn modelId="{2FC741A5-2DA9-4DE1-9016-299753C8DB7B}" type="presOf" srcId="{420AF6B1-C24F-46D6-9167-FE194FAD93F9}" destId="{50C82CFA-ED51-4EB2-A02E-BB5E7D5195DB}" srcOrd="0" destOrd="0" presId="urn:microsoft.com/office/officeart/2005/8/layout/orgChart1"/>
+    <dgm:cxn modelId="{9BB52DF8-705D-46C1-9C11-A5FBF014F24B}" type="presOf" srcId="{720409AE-8F12-4E7F-B962-DD7A12C0763D}" destId="{B9D5255D-B57C-4566-811A-F7DC998F272E}" srcOrd="0" destOrd="0" presId="urn:microsoft.com/office/officeart/2005/8/layout/orgChart1"/>
+    <dgm:cxn modelId="{88C7CEE9-985C-437F-A215-96E2C3428177}" srcId="{9752BF25-6E46-44F9-8AA0-404A02849848}" destId="{AB7387C1-522C-43B0-B9D8-D34734B90FEA}" srcOrd="4" destOrd="0" parTransId="{141B0785-CF3F-4FA2-993E-45369E92C88D}" sibTransId="{A05DD3FD-E369-4E45-90BE-7B8A3593D215}"/>
+    <dgm:cxn modelId="{93C00725-B91F-455B-9749-9A60FC0A58F4}" type="presOf" srcId="{CD3F27E4-8784-462A-9CA2-35478DB04C85}" destId="{946C4E52-3794-4578-AAB7-20EC9E1971B6}" srcOrd="1" destOrd="0" presId="urn:microsoft.com/office/officeart/2005/8/layout/orgChart1"/>
+    <dgm:cxn modelId="{8F249A02-859D-4B16-A2BE-B099D5CCC85C}" type="presOf" srcId="{5B48AFA7-E5EF-4AD4-B4D1-0EDF70F93F15}" destId="{4619DA4C-7743-4367-A599-10ED93A7B30B}" srcOrd="0" destOrd="0" presId="urn:microsoft.com/office/officeart/2005/8/layout/orgChart1"/>
+    <dgm:cxn modelId="{3E92B8F4-E84B-448C-94AA-2BBFFDE25D23}" type="presOf" srcId="{A7FFF4E1-9715-49D6-BCA1-54E15D8BC6B1}" destId="{E912878F-5D61-47D0-81FC-D67F5C035F55}" srcOrd="0" destOrd="0" presId="urn:microsoft.com/office/officeart/2005/8/layout/orgChart1"/>
+    <dgm:cxn modelId="{59B20A3A-E1C7-4D17-BA7B-75C9E8BACDC4}" type="presOf" srcId="{DF9B0DC1-3BED-4516-9556-6488E17904DE}" destId="{3AAE1F18-6373-4894-89A1-CA8FDEE1636E}" srcOrd="0" destOrd="0" presId="urn:microsoft.com/office/officeart/2005/8/layout/orgChart1"/>
+    <dgm:cxn modelId="{FE4A6191-314F-4FBF-A922-F2FB05B60F09}" srcId="{9752BF25-6E46-44F9-8AA0-404A02849848}" destId="{F5104EE1-614A-4ED2-A2D2-E3AF48EFCE1C}" srcOrd="6" destOrd="0" parTransId="{DC2E6D8A-421E-4B0E-87C0-CF69987A7A0C}" sibTransId="{C8D364B8-D3A9-470B-B160-AE7A8206D189}"/>
+    <dgm:cxn modelId="{88DA4FAE-ECED-40F4-BB6C-E9EE95B3E0E6}" type="presOf" srcId="{CD3F27E4-8784-462A-9CA2-35478DB04C85}" destId="{A8FC8BE6-A2AF-48AF-BDFB-72C8307380F3}" srcOrd="0" destOrd="0" presId="urn:microsoft.com/office/officeart/2005/8/layout/orgChart1"/>
+    <dgm:cxn modelId="{1557DAD3-2BA6-4938-B558-9ABDAC7736A1}" type="presOf" srcId="{46470598-2D52-436C-9141-650B5DB27B3E}" destId="{3DC7CB40-14C5-4FF3-B30C-ABB13864CEDA}" srcOrd="1" destOrd="0" presId="urn:microsoft.com/office/officeart/2005/8/layout/orgChart1"/>
+    <dgm:cxn modelId="{FA874211-D09B-47BF-BB54-793088A75149}" type="presOf" srcId="{46470598-2D52-436C-9141-650B5DB27B3E}" destId="{324DD098-66DC-40FB-9CE7-2C66912EE75C}" srcOrd="0" destOrd="0" presId="urn:microsoft.com/office/officeart/2005/8/layout/orgChart1"/>
+    <dgm:cxn modelId="{17E677B0-1581-4545-998E-8110B7309D68}" type="presOf" srcId="{433C563D-18E1-44C0-A5D7-5E26E52943CA}" destId="{89DDDBA3-35EF-42F1-9D6D-4B94BBA4BA0D}" srcOrd="1" destOrd="0" presId="urn:microsoft.com/office/officeart/2005/8/layout/orgChart1"/>
+    <dgm:cxn modelId="{C09B1AE3-8B5D-49A4-94FD-224FD8D69E86}" type="presOf" srcId="{AAC3316B-A280-4EB5-A33B-EB6B691377D0}" destId="{C7E892ED-90DA-4767-97DB-ABDA916A5666}" srcOrd="0" destOrd="0" presId="urn:microsoft.com/office/officeart/2005/8/layout/orgChart1"/>
+    <dgm:cxn modelId="{A132B9FE-03DA-4B89-B7DF-6626DD691528}" type="presOf" srcId="{6B92CC2B-14D5-48EC-8E59-ED566ACFB5BA}" destId="{527AB7DC-F356-4F3D-B7ED-1898E5026DA4}" srcOrd="0" destOrd="0" presId="urn:microsoft.com/office/officeart/2005/8/layout/orgChart1"/>
+    <dgm:cxn modelId="{31ACBED5-7B90-40FE-9235-33151F4CB5DD}" type="presOf" srcId="{F5104EE1-614A-4ED2-A2D2-E3AF48EFCE1C}" destId="{0E67F47E-E13F-42AE-8397-14B102C722BA}" srcOrd="0" destOrd="0" presId="urn:microsoft.com/office/officeart/2005/8/layout/orgChart1"/>
+    <dgm:cxn modelId="{1AB7E8CA-40BA-472E-9A29-D807827B8058}" type="presOf" srcId="{3C9BAE69-B0E8-4596-A9B9-2012D4F41326}" destId="{DA300D94-B201-4B99-AFA4-CDAE9EF70F2F}" srcOrd="0" destOrd="0" presId="urn:microsoft.com/office/officeart/2005/8/layout/orgChart1"/>
+    <dgm:cxn modelId="{CE9F0FFA-DE2F-4A52-9C44-D4983C853985}" type="presOf" srcId="{F5104EE1-614A-4ED2-A2D2-E3AF48EFCE1C}" destId="{DD94CB8D-D845-4AFF-9603-F88AA479E928}" srcOrd="1" destOrd="0" presId="urn:microsoft.com/office/officeart/2005/8/layout/orgChart1"/>
+    <dgm:cxn modelId="{78A4FED3-E43F-4893-9EFD-54A760778239}" type="presOf" srcId="{75B762A6-01CA-4C4E-8B96-1CD461740CAA}" destId="{32D0B2CE-B94F-4883-96CD-2F2FA985A931}" srcOrd="0" destOrd="0" presId="urn:microsoft.com/office/officeart/2005/8/layout/orgChart1"/>
+    <dgm:cxn modelId="{06582E0D-11FB-4BE3-B97F-A049D1310BAE}" srcId="{DB8D4E0C-7119-4D57-95C5-ED80585E2ACC}" destId="{CFC73D90-4300-4E1D-AC1B-E2043579F9E8}" srcOrd="1" destOrd="0" parTransId="{00ACD7C7-7371-4788-9FC6-126A1A8408E4}" sibTransId="{363EDE34-DAD3-4CF3-A030-6C9BFB81A802}"/>
+    <dgm:cxn modelId="{FB1EA9B9-A500-452C-BE2E-E55A267515EA}" srcId="{AB7387C1-522C-43B0-B9D8-D34734B90FEA}" destId="{720409AE-8F12-4E7F-B962-DD7A12C0763D}" srcOrd="0" destOrd="0" parTransId="{F238276E-B2DD-424E-9EEE-D94562A3D1DA}" sibTransId="{DC19C438-9ACA-45D0-9EA5-A6F13A8146E2}"/>
+    <dgm:cxn modelId="{C4ED5455-99C9-4E70-895D-7EC5BB578E47}" type="presOf" srcId="{5AC52002-BA0F-4E4A-BBE3-8C0B248572FA}" destId="{94DA7ED8-25B6-4329-954D-09CE3262D29F}" srcOrd="0" destOrd="0" presId="urn:microsoft.com/office/officeart/2005/8/layout/orgChart1"/>
+    <dgm:cxn modelId="{1C8BEED0-AC03-4186-A6F6-55B840FC4D2E}" srcId="{E02D1DF4-6183-4A49-95A9-D0DA25161C63}" destId="{3A0BF361-9AA4-4569-BC64-929A7B34CE39}" srcOrd="5" destOrd="0" parTransId="{A7ADC3FA-BB4C-4B4C-B041-D96A82CAD0F3}" sibTransId="{BBEBE4AA-2CAD-4568-8C8C-F4E92E95F55C}"/>
+    <dgm:cxn modelId="{C65EAD50-88CA-4A32-82CE-E035B26C2015}" type="presOf" srcId="{3113A317-2BBC-46F4-AFF0-630974A7896C}" destId="{C982FAB4-9389-4C06-82DB-4050EFEEAF11}" srcOrd="0" destOrd="0" presId="urn:microsoft.com/office/officeart/2005/8/layout/orgChart1"/>
+    <dgm:cxn modelId="{77A5F432-2461-4225-8079-A6B7F9BF9E94}" srcId="{E02D1DF4-6183-4A49-95A9-D0DA25161C63}" destId="{C972CE84-24BB-43AB-B4B4-ADA0AA03BA28}" srcOrd="1" destOrd="0" parTransId="{420AF6B1-C24F-46D6-9167-FE194FAD93F9}" sibTransId="{813AD449-C149-4FB4-B297-DD596CFCA6B6}"/>
+    <dgm:cxn modelId="{75D49BE2-4977-4EFB-9CAA-45B02E7B1B37}" type="presOf" srcId="{F753350C-68B0-4D51-8697-F3E30CF21C19}" destId="{C640837C-1A5F-4D24-BB27-29EE4C4DD129}" srcOrd="0" destOrd="0" presId="urn:microsoft.com/office/officeart/2005/8/layout/orgChart1"/>
+    <dgm:cxn modelId="{50B43A1B-B0AD-4CF8-9C82-4E9004B8B950}" type="presOf" srcId="{5B48AFA7-E5EF-4AD4-B4D1-0EDF70F93F15}" destId="{F54F65BE-4077-4018-AA08-3DC91496007D}" srcOrd="1" destOrd="0" presId="urn:microsoft.com/office/officeart/2005/8/layout/orgChart1"/>
+    <dgm:cxn modelId="{43594469-DCCE-465E-82C7-4289FB6FD2C8}" type="presOf" srcId="{572CBEFF-74E4-490A-AB79-156F5841DB57}" destId="{26C6A8EC-290B-4BDA-ABB2-A6E20C564A8D}" srcOrd="0" destOrd="0" presId="urn:microsoft.com/office/officeart/2005/8/layout/orgChart1"/>
+    <dgm:cxn modelId="{C99D647D-9CF0-4FCF-A030-55599DBB9C9D}" type="presOf" srcId="{2FD202C2-1782-4B5F-A6BD-D57C7B83E21A}" destId="{F3B3BDCB-5F2D-461E-893F-CD3EF1EAEDFF}" srcOrd="0" destOrd="0" presId="urn:microsoft.com/office/officeart/2005/8/layout/orgChart1"/>
+    <dgm:cxn modelId="{D58D313B-94C7-4973-8F24-67F23435E267}" type="presOf" srcId="{DB8D4E0C-7119-4D57-95C5-ED80585E2ACC}" destId="{9AE07535-BE74-47CD-8277-124B9C925C39}" srcOrd="1" destOrd="0" presId="urn:microsoft.com/office/officeart/2005/8/layout/orgChart1"/>
+    <dgm:cxn modelId="{B5C64FCF-5CC8-4195-848A-3AAC35599333}" srcId="{DB8D4E0C-7119-4D57-95C5-ED80585E2ACC}" destId="{C77F5B83-7D38-4D11-BEBE-41D75573DE87}" srcOrd="0" destOrd="0" parTransId="{F59FF773-6D65-46AE-8371-14968DDFD7ED}" sibTransId="{C02C337F-7B45-4C1E-844A-828B0DA00748}"/>
+    <dgm:cxn modelId="{869D00EC-E70A-493E-9490-6DFE154FF64D}" type="presOf" srcId="{DB8D4E0C-7119-4D57-95C5-ED80585E2ACC}" destId="{0253070B-604D-420C-A12E-7EF1DFE4921E}" srcOrd="0" destOrd="0" presId="urn:microsoft.com/office/officeart/2005/8/layout/orgChart1"/>
+    <dgm:cxn modelId="{3CFCEEDE-E150-41FA-AB11-C3A3593AF014}" srcId="{433C563D-18E1-44C0-A5D7-5E26E52943CA}" destId="{68825919-3F4C-4C7C-86BB-631CE2E0F4ED}" srcOrd="2" destOrd="0" parTransId="{92D587CC-A587-4717-92A7-B4ECB2ACA3AD}" sibTransId="{64C4BBEC-8DDC-42A2-976B-EA9A02F6F967}"/>
+    <dgm:cxn modelId="{058717F2-40BB-4148-8EA8-2FD400B0EC08}" type="presOf" srcId="{88DBC2BE-398A-4470-8DCE-B4AA5D67C803}" destId="{C0B82361-B5D5-49FC-B1D6-4F8C83133923}" srcOrd="0" destOrd="0" presId="urn:microsoft.com/office/officeart/2005/8/layout/orgChart1"/>
+    <dgm:cxn modelId="{C1D581F2-90A8-4D79-A65E-06F955D8DE91}" type="presOf" srcId="{525968C9-A93C-443F-9F3D-4FADC37ACB6C}" destId="{DBA1AB52-FDA3-42DE-9AAE-2361C258F1CE}" srcOrd="0" destOrd="0" presId="urn:microsoft.com/office/officeart/2005/8/layout/orgChart1"/>
+    <dgm:cxn modelId="{D6268AF9-944C-48E9-A25E-B633C1A2C5A6}" type="presOf" srcId="{700DB183-6F8B-49B8-BEFD-FB6A2F1289B3}" destId="{D2BAA51B-39D8-4826-8F4C-A83143FC3983}" srcOrd="0" destOrd="0" presId="urn:microsoft.com/office/officeart/2005/8/layout/orgChart1"/>
+    <dgm:cxn modelId="{700B76A2-E9B3-4061-B675-6515B1D7EA5C}" srcId="{433C563D-18E1-44C0-A5D7-5E26E52943CA}" destId="{6709C6C4-B376-42BE-B32B-188A555E8861}" srcOrd="0" destOrd="0" parTransId="{EEFBD60C-F04D-4E4F-9F83-A74D3CC23C94}" sibTransId="{B7349F4E-53D6-4603-997D-0CA3334782F9}"/>
+    <dgm:cxn modelId="{37A1B4F6-0240-48BB-869D-BF3C9A29D552}" srcId="{D076E9D2-8C9A-4FBF-8F21-E45AFB911D04}" destId="{E44CAAFE-B22E-41A2-AEC1-53261B5711A5}" srcOrd="1" destOrd="0" parTransId="{5AC52002-BA0F-4E4A-BBE3-8C0B248572FA}" sibTransId="{6E9B9ADA-487D-4230-9C7F-E05E6EFC2647}"/>
+    <dgm:cxn modelId="{474B5096-37DF-44EC-80E5-A46E62EBD70E}" type="presOf" srcId="{F238276E-B2DD-424E-9EEE-D94562A3D1DA}" destId="{B90ECAA2-10C8-4FCF-ACA7-0C475785D8EF}" srcOrd="0" destOrd="0" presId="urn:microsoft.com/office/officeart/2005/8/layout/orgChart1"/>
+    <dgm:cxn modelId="{B1BD906C-189B-4DBC-94CF-059C804EA008}" srcId="{AB7387C1-522C-43B0-B9D8-D34734B90FEA}" destId="{DBAD3930-7AEB-4562-B0AF-C078F25DB319}" srcOrd="1" destOrd="0" parTransId="{6E059825-BFA7-4E33-8007-5F1A61A2D70D}" sibTransId="{0362EE0B-7B64-45C2-BB7E-591E1B2D1177}"/>
+    <dgm:cxn modelId="{44F3396A-F068-4A20-94D4-45DC364CBA18}" srcId="{E02D1DF4-6183-4A49-95A9-D0DA25161C63}" destId="{572CBEFF-74E4-490A-AB79-156F5841DB57}" srcOrd="2" destOrd="0" parTransId="{F6660B26-BA4F-40B3-A014-EEED745FA592}" sibTransId="{DC54229F-1444-44B8-9A1F-37EC0D925E17}"/>
+    <dgm:cxn modelId="{C5CD309E-1C74-4B0B-BD6D-917E0E77B5CF}" type="presOf" srcId="{D577DCE7-0757-4809-9129-3FD8CAE9040B}" destId="{0EBD83B3-7953-429E-8B05-34DDB48B916B}" srcOrd="1" destOrd="0" presId="urn:microsoft.com/office/officeart/2005/8/layout/orgChart1"/>
+    <dgm:cxn modelId="{5EF2E58A-895E-4809-8A21-0EF6EB3B7004}" type="presOf" srcId="{DBAD3930-7AEB-4562-B0AF-C078F25DB319}" destId="{BBB3FBC9-7D87-4D33-83A6-7A64139EE1B6}" srcOrd="1" destOrd="0" presId="urn:microsoft.com/office/officeart/2005/8/layout/orgChart1"/>
+    <dgm:cxn modelId="{C4901CC5-57C3-40CC-B522-84069A6C044C}" type="presOf" srcId="{DBAD3930-7AEB-4562-B0AF-C078F25DB319}" destId="{65CC5790-D06F-4F5B-BFDE-72DE945DEB53}" srcOrd="0" destOrd="0" presId="urn:microsoft.com/office/officeart/2005/8/layout/orgChart1"/>
+    <dgm:cxn modelId="{C8536C2D-15A7-4011-9C61-5AE64AB07700}" type="presOf" srcId="{D32D3DDC-5942-4644-AACD-842682E36DF0}" destId="{2AF93637-3799-49C1-ABA3-404EFB9A6D8C}" srcOrd="0" destOrd="0" presId="urn:microsoft.com/office/officeart/2005/8/layout/orgChart1"/>
+    <dgm:cxn modelId="{6E6B5881-8F0B-4A03-AEB6-3A8363244B82}" type="presOf" srcId="{EEFBD60C-F04D-4E4F-9F83-A74D3CC23C94}" destId="{F61BE13B-C89F-4B19-90D1-6EC1C2536A2D}" srcOrd="0" destOrd="0" presId="urn:microsoft.com/office/officeart/2005/8/layout/orgChart1"/>
+    <dgm:cxn modelId="{43B40A11-1053-4BDE-8B2C-508B0103378F}" type="presOf" srcId="{D25B3256-9144-4113-B8DA-678DCBBB7869}" destId="{0FB6017F-F58A-43B9-BB82-BE20FE08E025}" srcOrd="0" destOrd="0" presId="urn:microsoft.com/office/officeart/2005/8/layout/orgChart1"/>
+    <dgm:cxn modelId="{0F578066-318D-45E0-A3A9-A106C9A3C787}" type="presOf" srcId="{3A0BF361-9AA4-4569-BC64-929A7B34CE39}" destId="{99C4AF25-D8C7-4292-B8E8-D59EAE5CE269}" srcOrd="1" destOrd="0" presId="urn:microsoft.com/office/officeart/2005/8/layout/orgChart1"/>
+    <dgm:cxn modelId="{561E07F1-CFA2-4FC8-8EFD-CDC463D08CA9}" type="presOf" srcId="{C972CE84-24BB-43AB-B4B4-ADA0AA03BA28}" destId="{451A2FE0-D3FD-4363-86DC-B4779356F7FF}" srcOrd="0" destOrd="0" presId="urn:microsoft.com/office/officeart/2005/8/layout/orgChart1"/>
+    <dgm:cxn modelId="{A6D0B562-5D09-44D6-8A62-FC23F1236E07}" type="presOf" srcId="{DF9B0DC1-3BED-4516-9556-6488E17904DE}" destId="{65A65562-13DE-46CD-A545-202F097F44E0}" srcOrd="1" destOrd="0" presId="urn:microsoft.com/office/officeart/2005/8/layout/orgChart1"/>
+    <dgm:cxn modelId="{3D1A5764-D3F6-412A-B939-57BB9E5F05ED}" type="presOf" srcId="{16A5F8FD-2B88-4A8D-A4F3-07F93D19FC75}" destId="{D196F342-01D6-4787-87D2-4F3D68215794}" srcOrd="0" destOrd="0" presId="urn:microsoft.com/office/officeart/2005/8/layout/orgChart1"/>
+    <dgm:cxn modelId="{726987A4-162F-46AC-841A-9BF6EDE4F6B3}" type="presOf" srcId="{2EA94471-0A40-4B73-9286-3920C9D3FF20}" destId="{5AF286B1-E407-4867-8E78-1FFA0125F9B1}" srcOrd="1" destOrd="0" presId="urn:microsoft.com/office/officeart/2005/8/layout/orgChart1"/>
+    <dgm:cxn modelId="{25B2F889-85C7-4297-B673-248239928952}" type="presOf" srcId="{D076E9D2-8C9A-4FBF-8F21-E45AFB911D04}" destId="{62386713-C724-43BC-BF87-8EB80896AAE3}" srcOrd="1" destOrd="0" presId="urn:microsoft.com/office/officeart/2005/8/layout/orgChart1"/>
+    <dgm:cxn modelId="{8A1129A7-52B9-4AC9-AEED-953D1B5A1EEE}" type="presOf" srcId="{52411530-08AD-448C-B79B-9D88CED06938}" destId="{A221B98D-D726-4933-B5B2-5C0C316A7C25}" srcOrd="1" destOrd="0" presId="urn:microsoft.com/office/officeart/2005/8/layout/orgChart1"/>
+    <dgm:cxn modelId="{12045896-7CF4-485E-A9A3-92A4F8BE8854}" type="presOf" srcId="{7C603412-98C4-4310-BB27-8C30841AFE85}" destId="{90407CFD-7187-4CE1-A3D5-6136CB1CF028}" srcOrd="0" destOrd="0" presId="urn:microsoft.com/office/officeart/2005/8/layout/orgChart1"/>
+    <dgm:cxn modelId="{3C69CC23-C689-40D2-A654-0AFB3EC652DE}" type="presOf" srcId="{B5E581C6-8A0E-4FF6-8D07-3F204A482313}" destId="{439AE8B9-A3FF-48A6-90BB-4BF371AD3DF2}" srcOrd="0" destOrd="0" presId="urn:microsoft.com/office/officeart/2005/8/layout/orgChart1"/>
+    <dgm:cxn modelId="{0AE92583-5022-4E67-B593-C914F3844D9A}" type="presOf" srcId="{8F381190-739B-436C-A63B-D387A1C18F7F}" destId="{787B0889-9BE1-418F-8202-55B025FFE068}" srcOrd="0" destOrd="0" presId="urn:microsoft.com/office/officeart/2005/8/layout/orgChart1"/>
+    <dgm:cxn modelId="{84050D4E-E827-4531-B1A7-CF8CF7EEF0CF}" type="presOf" srcId="{D6A7751B-750D-4149-BCC6-11827972437F}" destId="{0B4DFCDE-CD38-4AFF-98B2-19090ACE6FB7}" srcOrd="1" destOrd="0" presId="urn:microsoft.com/office/officeart/2005/8/layout/orgChart1"/>
+    <dgm:cxn modelId="{74BA9BF0-199C-4081-A950-BFFFB9AF17C0}" srcId="{F5104EE1-614A-4ED2-A2D2-E3AF48EFCE1C}" destId="{CD3F27E4-8784-462A-9CA2-35478DB04C85}" srcOrd="0" destOrd="0" parTransId="{EC24D606-4B2D-46C0-983F-40B908936070}" sibTransId="{F1638E95-4C1A-49C0-A7C2-96CBCA9C058D}"/>
+    <dgm:cxn modelId="{199B4D4E-A948-403E-A57E-C79298D3FE7F}" type="presOf" srcId="{572CBEFF-74E4-490A-AB79-156F5841DB57}" destId="{ED615EE0-00F3-4A1C-ACA7-DDF94365570B}" srcOrd="1" destOrd="0" presId="urn:microsoft.com/office/officeart/2005/8/layout/orgChart1"/>
+    <dgm:cxn modelId="{C4B20210-0207-4B12-AC85-DBE789FCB83E}" type="presOf" srcId="{EBBBBF8A-5A7F-42B5-9050-AD81B1621531}" destId="{47277B1E-5DB7-4934-85A7-A00B87BF1F7A}" srcOrd="0" destOrd="0" presId="urn:microsoft.com/office/officeart/2005/8/layout/orgChart1"/>
+    <dgm:cxn modelId="{763CCD4E-590A-41CA-AD96-932948FCFAFF}" srcId="{E02D1DF4-6183-4A49-95A9-D0DA25161C63}" destId="{5B48AFA7-E5EF-4AD4-B4D1-0EDF70F93F15}" srcOrd="0" destOrd="0" parTransId="{5D683D6E-D7C2-4AAD-BDED-329DEDF5F5EC}" sibTransId="{55511CCB-1A45-493E-991A-888407047136}"/>
+    <dgm:cxn modelId="{051E2C68-5969-4DBE-A92F-F8DC19B43895}" type="presOf" srcId="{7C603412-98C4-4310-BB27-8C30841AFE85}" destId="{F45B7BCA-AAAD-4FAC-8C97-C9AE21F1996A}" srcOrd="1" destOrd="0" presId="urn:microsoft.com/office/officeart/2005/8/layout/orgChart1"/>
+    <dgm:cxn modelId="{9060E27E-49D1-4A91-9E4A-B593BAE6B40C}" srcId="{E02D1DF4-6183-4A49-95A9-D0DA25161C63}" destId="{700DB183-6F8B-49B8-BEFD-FB6A2F1289B3}" srcOrd="3" destOrd="0" parTransId="{01289DDE-3AF0-455F-B6C8-6BF072DB4BCA}" sibTransId="{373281FE-7255-46B3-BB5D-A7FB215CD1F9}"/>
+    <dgm:cxn modelId="{C71A0262-F488-4122-AEB4-A3952A01948B}" srcId="{D076E9D2-8C9A-4FBF-8F21-E45AFB911D04}" destId="{46470598-2D52-436C-9141-650B5DB27B3E}" srcOrd="3" destOrd="0" parTransId="{51E037B2-2414-4A9D-B6F2-3DA4BC55BCDF}" sibTransId="{3CD5A875-ED98-40C5-A578-0F2B303BB55F}"/>
+    <dgm:cxn modelId="{79CF4D3E-240B-4734-B8D4-B9C27B2C371A}" type="presOf" srcId="{302F505E-8605-4BBF-A060-3BBF75B71F76}" destId="{9F598D12-C63E-4458-B71F-6A4E3ADBBF85}" srcOrd="0" destOrd="0" presId="urn:microsoft.com/office/officeart/2005/8/layout/orgChart1"/>
+    <dgm:cxn modelId="{7BB66E27-691E-47D5-A645-5B79A82231D1}" type="presOf" srcId="{55B180C4-9F29-4423-A049-44C20F5E6C77}" destId="{4AC5F605-9F8A-4CF9-9260-4925C2FA9884}" srcOrd="0" destOrd="0" presId="urn:microsoft.com/office/officeart/2005/8/layout/orgChart1"/>
+    <dgm:cxn modelId="{A23193D0-515E-46EB-9D90-40A1E86586EC}" type="presOf" srcId="{9752BF25-6E46-44F9-8AA0-404A02849848}" destId="{FCA38D65-25EC-4985-9DE0-A1D0A35E82A9}" srcOrd="1" destOrd="0" presId="urn:microsoft.com/office/officeart/2005/8/layout/orgChart1"/>
+    <dgm:cxn modelId="{29DB7B2C-A274-4B1B-9E9B-9DCE4603D9FF}" type="presOf" srcId="{D577DCE7-0757-4809-9129-3FD8CAE9040B}" destId="{C9C75A71-E7A8-49F8-A159-7DBA2D2478C1}" srcOrd="0" destOrd="0" presId="urn:microsoft.com/office/officeart/2005/8/layout/orgChart1"/>
+    <dgm:cxn modelId="{046ABF8F-4A18-4E51-BF32-B595DCC63708}" type="presOf" srcId="{F79D1677-14F0-4A50-89DD-3C2A2D7BA72A}" destId="{AD230FA7-B7CE-4BBE-A4F3-D36B867280E1}" srcOrd="0" destOrd="0" presId="urn:microsoft.com/office/officeart/2005/8/layout/orgChart1"/>
+    <dgm:cxn modelId="{4454E763-3446-4F3A-8E25-864143BA37A5}" type="presOf" srcId="{6709C6C4-B376-42BE-B32B-188A555E8861}" destId="{DAC25472-22AE-4E59-BDE8-1766B181A298}" srcOrd="1" destOrd="0" presId="urn:microsoft.com/office/officeart/2005/8/layout/orgChart1"/>
+    <dgm:cxn modelId="{C1F38757-B997-4069-A1E2-1DA7C3A92AFD}" type="presOf" srcId="{00ACD7C7-7371-4788-9FC6-126A1A8408E4}" destId="{E9B5ACD4-100D-4054-9C15-80A3CD227AB2}" srcOrd="0" destOrd="0" presId="urn:microsoft.com/office/officeart/2005/8/layout/orgChart1"/>
+    <dgm:cxn modelId="{52244B1D-5DC3-4BD0-849C-CD4F044DAA0E}" type="presOf" srcId="{CFC73D90-4300-4E1D-AC1B-E2043579F9E8}" destId="{D8CE9E94-E229-4A51-8A43-48EFE7086C8B}" srcOrd="1" destOrd="0" presId="urn:microsoft.com/office/officeart/2005/8/layout/orgChart1"/>
+    <dgm:cxn modelId="{C40CA63C-AC8B-40A4-93DB-572CB7BE2456}" type="presOf" srcId="{EC24D606-4B2D-46C0-983F-40B908936070}" destId="{29C16F5C-3BFA-401F-90D7-42541C929378}" srcOrd="0" destOrd="0" presId="urn:microsoft.com/office/officeart/2005/8/layout/orgChart1"/>
+    <dgm:cxn modelId="{8E6F9E09-89B6-4548-92C5-D8CA5554F9A0}" srcId="{F5104EE1-614A-4ED2-A2D2-E3AF48EFCE1C}" destId="{D577DCE7-0757-4809-9129-3FD8CAE9040B}" srcOrd="1" destOrd="0" parTransId="{F79D1677-14F0-4A50-89DD-3C2A2D7BA72A}" sibTransId="{CEC87732-CA46-49C1-8549-EB599AECC1D1}"/>
+    <dgm:cxn modelId="{A6E10FEE-52EF-47B6-8993-738481CA4B37}" type="presOf" srcId="{AB7387C1-522C-43B0-B9D8-D34734B90FEA}" destId="{74DE212E-BB2F-4BC9-BE42-E27EB554C458}" srcOrd="1" destOrd="0" presId="urn:microsoft.com/office/officeart/2005/8/layout/orgChart1"/>
+    <dgm:cxn modelId="{850D2C24-C1C3-49EC-980D-9F35B8FFF47B}" type="presOf" srcId="{55B180C4-9F29-4423-A049-44C20F5E6C77}" destId="{EE3B308E-C3F8-4AE7-A3EF-A7C428A96E46}" srcOrd="1" destOrd="0" presId="urn:microsoft.com/office/officeart/2005/8/layout/orgChart1"/>
+    <dgm:cxn modelId="{48CA2FC4-A3A2-4E14-978B-18BD95235F0B}" srcId="{88DBC2BE-398A-4470-8DCE-B4AA5D67C803}" destId="{D2390AEA-67CE-4A0E-AFCB-540CB6460F5D}" srcOrd="2" destOrd="0" parTransId="{38E98B82-4EC1-4147-8F6A-CD293DCBCE37}" sibTransId="{0AE0ECB1-994B-4573-B6B4-10EFDD8FD938}"/>
+    <dgm:cxn modelId="{DD52EE1F-AF95-4832-9A5F-920505E6E453}" srcId="{9752BF25-6E46-44F9-8AA0-404A02849848}" destId="{433C563D-18E1-44C0-A5D7-5E26E52943CA}" srcOrd="1" destOrd="0" parTransId="{A7FFF4E1-9715-49D6-BCA1-54E15D8BC6B1}" sibTransId="{D87C5861-3AA2-4A49-917D-6537BF9725DA}"/>
+    <dgm:cxn modelId="{0DBA0DC7-35A5-435D-9D6E-D0CE6F32BBBA}" srcId="{88DBC2BE-398A-4470-8DCE-B4AA5D67C803}" destId="{7C603412-98C4-4310-BB27-8C30841AFE85}" srcOrd="1" destOrd="0" parTransId="{3C9BAE69-B0E8-4596-A9B9-2012D4F41326}" sibTransId="{00C85B07-3B77-4FFE-A076-3DCA83D2D95C}"/>
+    <dgm:cxn modelId="{0F74B92C-E2AB-40D2-910C-8644B743FC3B}" srcId="{D076E9D2-8C9A-4FBF-8F21-E45AFB911D04}" destId="{DF9B0DC1-3BED-4516-9556-6488E17904DE}" srcOrd="2" destOrd="0" parTransId="{F753350C-68B0-4D51-8697-F3E30CF21C19}" sibTransId="{C74B8DD9-3A94-4B4D-AA36-3384D8FECCB5}"/>
+    <dgm:cxn modelId="{84267247-452A-4CE2-8581-FBD5FC0334FB}" type="presOf" srcId="{2EA94471-0A40-4B73-9286-3920C9D3FF20}" destId="{55414A74-BD61-4DF0-9BE8-A5B86CB7DE03}" srcOrd="0" destOrd="0" presId="urn:microsoft.com/office/officeart/2005/8/layout/orgChart1"/>
+    <dgm:cxn modelId="{018F72D2-B616-4354-8724-F902A2F2C959}" type="presOf" srcId="{141B0785-CF3F-4FA2-993E-45369E92C88D}" destId="{66D81005-91E0-4667-90F7-8B9A4135F62C}" srcOrd="0" destOrd="0" presId="urn:microsoft.com/office/officeart/2005/8/layout/orgChart1"/>
+    <dgm:cxn modelId="{137306B2-103C-430E-9F63-8463E8A7010B}" type="presOf" srcId="{E44CAAFE-B22E-41A2-AEC1-53261B5711A5}" destId="{BFD88574-D18A-4B6F-A6E0-1A6B08AF497B}" srcOrd="0" destOrd="0" presId="urn:microsoft.com/office/officeart/2005/8/layout/orgChart1"/>
+    <dgm:cxn modelId="{01EEC896-7697-45AF-9D6D-A404E8EC2A93}" type="presOf" srcId="{16A5F8FD-2B88-4A8D-A4F3-07F93D19FC75}" destId="{AA40AD17-1CF1-429D-9DDB-D25F675FF467}" srcOrd="1" destOrd="0" presId="urn:microsoft.com/office/officeart/2005/8/layout/orgChart1"/>
+    <dgm:cxn modelId="{094C4D50-F64B-432F-859F-803A329233BD}" type="presOf" srcId="{01289DDE-3AF0-455F-B6C8-6BF072DB4BCA}" destId="{674AAEF8-2552-48B1-A7ED-15DA0ADA2008}" srcOrd="0" destOrd="0" presId="urn:microsoft.com/office/officeart/2005/8/layout/orgChart1"/>
+    <dgm:cxn modelId="{E8CAAE05-B6D9-42AD-8E71-3438A6F365FF}" type="presOf" srcId="{433C563D-18E1-44C0-A5D7-5E26E52943CA}" destId="{D8B59E03-E873-412A-8F82-B51084D54188}" srcOrd="0" destOrd="0" presId="urn:microsoft.com/office/officeart/2005/8/layout/orgChart1"/>
+    <dgm:cxn modelId="{A780BA4D-7009-4A4C-9B93-CD80BCD6D239}" type="presOf" srcId="{F59FF773-6D65-46AE-8371-14968DDFD7ED}" destId="{EDAEC857-82F0-448A-AFA8-801074D7AE09}" srcOrd="0" destOrd="0" presId="urn:microsoft.com/office/officeart/2005/8/layout/orgChart1"/>
+    <dgm:cxn modelId="{7BBBD868-5A2E-4797-9EB0-6EBBBDC8D227}" type="presOf" srcId="{D076E9D2-8C9A-4FBF-8F21-E45AFB911D04}" destId="{F3FD2CE5-C410-4AA1-811B-F2BAA9EEB2D6}" srcOrd="0" destOrd="0" presId="urn:microsoft.com/office/officeart/2005/8/layout/orgChart1"/>
+    <dgm:cxn modelId="{3F9FF8F7-73C9-4800-BDD9-27A54F934E48}" type="presOf" srcId="{F6660B26-BA4F-40B3-A014-EEED745FA592}" destId="{A05FCAFA-BB13-4880-B49A-051ADD1A6CD5}" srcOrd="0" destOrd="0" presId="urn:microsoft.com/office/officeart/2005/8/layout/orgChart1"/>
+    <dgm:cxn modelId="{CF5FF6B7-F006-4B4F-B55B-3535FA40C42F}" type="presOf" srcId="{6E059825-BFA7-4E33-8007-5F1A61A2D70D}" destId="{7006F709-3E5B-4115-9061-3E290A267410}" srcOrd="0" destOrd="0" presId="urn:microsoft.com/office/officeart/2005/8/layout/orgChart1"/>
+    <dgm:cxn modelId="{359CB096-CB80-4C51-9741-88022BCEF548}" type="presOf" srcId="{2FD202C2-1782-4B5F-A6BD-D57C7B83E21A}" destId="{9C91CD90-65C1-425F-A0B8-37F0AC044148}" srcOrd="1" destOrd="0" presId="urn:microsoft.com/office/officeart/2005/8/layout/orgChart1"/>
+    <dgm:cxn modelId="{4F9D24E3-424D-4854-8145-10B557D8C0AD}" srcId="{DDE8FAEB-C4AC-4610-9D71-EB2265FB6BCE}" destId="{9752BF25-6E46-44F9-8AA0-404A02849848}" srcOrd="0" destOrd="0" parTransId="{A55219D0-C265-4867-B6B9-FD3D03995104}" sibTransId="{62072234-5928-4436-889D-02F4F835D60F}"/>
+    <dgm:cxn modelId="{8584FE87-3F21-40D8-9523-433AEC77FC4A}" type="presOf" srcId="{DC2E6D8A-421E-4B0E-87C0-CF69987A7A0C}" destId="{0EAE9532-E555-4823-A3E4-79689260836C}" srcOrd="0" destOrd="0" presId="urn:microsoft.com/office/officeart/2005/8/layout/orgChart1"/>
+    <dgm:cxn modelId="{B7B579BA-2303-40A1-A6E3-C2CB5A240FAC}" type="presOf" srcId="{AB7387C1-522C-43B0-B9D8-D34734B90FEA}" destId="{45B5E5A7-747B-498A-90AC-835724135598}" srcOrd="0" destOrd="0" presId="urn:microsoft.com/office/officeart/2005/8/layout/orgChart1"/>
+    <dgm:cxn modelId="{533418EC-7913-4068-AD3E-9C4C0AC14ADB}" type="presOf" srcId="{E02D1DF4-6183-4A49-95A9-D0DA25161C63}" destId="{854871BF-C174-4264-B5FD-DDAF187DE239}" srcOrd="1" destOrd="0" presId="urn:microsoft.com/office/officeart/2005/8/layout/orgChart1"/>
+    <dgm:cxn modelId="{590B09A3-2281-4BBD-A8AE-1E0ED11533E2}" type="presOf" srcId="{7704640B-B94B-4F84-912A-EA1217AF6373}" destId="{B3814EFA-43A3-44A5-8A0B-749F9DDDD1CE}" srcOrd="0" destOrd="0" presId="urn:microsoft.com/office/officeart/2005/8/layout/orgChart1"/>
+    <dgm:cxn modelId="{6A441254-FB36-45ED-B3D7-37BE563150DF}" type="presOf" srcId="{68825919-3F4C-4C7C-86BB-631CE2E0F4ED}" destId="{0CDACEA5-2835-4EFB-92A0-C1C6FFBE8C9F}" srcOrd="0" destOrd="0" presId="urn:microsoft.com/office/officeart/2005/8/layout/orgChart1"/>
+    <dgm:cxn modelId="{6A9B0F75-FDE7-40BC-802A-B3C2FD7A0805}" type="presOf" srcId="{92D587CC-A587-4717-92A7-B4ECB2ACA3AD}" destId="{28109AF7-22BD-4D21-B32D-C8231FC2C8E4}" srcOrd="0" destOrd="0" presId="urn:microsoft.com/office/officeart/2005/8/layout/orgChart1"/>
+    <dgm:cxn modelId="{FF51DC61-E427-45E3-97FC-0902D1D75A23}" type="presOf" srcId="{E02D1DF4-6183-4A49-95A9-D0DA25161C63}" destId="{9C04D97B-DB52-49B8-90C2-94F422169937}" srcOrd="0" destOrd="0" presId="urn:microsoft.com/office/officeart/2005/8/layout/orgChart1"/>
+    <dgm:cxn modelId="{B165AFBA-989E-41BC-AD7C-A78B7A055F7D}" srcId="{433C563D-18E1-44C0-A5D7-5E26E52943CA}" destId="{6B92CC2B-14D5-48EC-8E59-ED566ACFB5BA}" srcOrd="1" destOrd="0" parTransId="{302F505E-8605-4BBF-A060-3BBF75B71F76}" sibTransId="{2E2D4392-61ED-466E-A225-14F03716FFE2}"/>
     <dgm:cxn modelId="{52F5BD59-2721-4664-9266-3AD24FF5C8BA}" srcId="{D076E9D2-8C9A-4FBF-8F21-E45AFB911D04}" destId="{D25B3256-9144-4113-B8DA-678DCBBB7869}" srcOrd="0" destOrd="0" parTransId="{75B762A6-01CA-4C4E-8B96-1CD461740CAA}" sibTransId="{75C948E0-A190-48F8-B216-42726E700E3F}"/>
-    <dgm:cxn modelId="{917E87A2-1627-401B-A07A-E8E921FB2FE1}" type="presOf" srcId="{C77F5B83-7D38-4D11-BEBE-41D75573DE87}" destId="{97C0FB6C-11D4-4D3E-A6F0-5A6919263380}" srcOrd="1" destOrd="0" presId="urn:microsoft.com/office/officeart/2005/8/layout/orgChart1"/>
-    <dgm:cxn modelId="{C44BDD65-218F-4DE0-9D2A-39857828821E}" type="presOf" srcId="{CFC73D90-4300-4E1D-AC1B-E2043579F9E8}" destId="{086E5289-D893-442F-8E10-E3A8011896C8}" srcOrd="0" destOrd="0" presId="urn:microsoft.com/office/officeart/2005/8/layout/orgChart1"/>
+    <dgm:cxn modelId="{61DDEEC1-7C8A-4952-8FB7-536D03DDADB7}" srcId="{E02D1DF4-6183-4A49-95A9-D0DA25161C63}" destId="{98F48029-F3DA-4ACA-ACFB-EA175E264623}" srcOrd="4" destOrd="0" parTransId="{AAC3316B-A280-4EB5-A33B-EB6B691377D0}" sibTransId="{0767EDD1-282B-45C9-A721-752E0F0576E6}"/>
+    <dgm:cxn modelId="{05D05391-D230-47BC-B603-C6B42B637F43}" srcId="{DB8D4E0C-7119-4D57-95C5-ED80585E2ACC}" destId="{2FD202C2-1782-4B5F-A6BD-D57C7B83E21A}" srcOrd="4" destOrd="0" parTransId="{525968C9-A93C-443F-9F3D-4FADC37ACB6C}" sibTransId="{362AFE79-8E9E-4165-BB95-ACCFD487D09D}"/>
+    <dgm:cxn modelId="{3E3E52F6-86EB-4C24-8B93-302D2DE8A8B8}" type="presOf" srcId="{68825919-3F4C-4C7C-86BB-631CE2E0F4ED}" destId="{3BA0A2B0-73C5-49C7-9D3E-EBC069ED4331}" srcOrd="1" destOrd="0" presId="urn:microsoft.com/office/officeart/2005/8/layout/orgChart1"/>
+    <dgm:cxn modelId="{1DDC8E1A-913A-4891-B4D3-AAFDD09ED6A1}" type="presOf" srcId="{6709C6C4-B376-42BE-B32B-188A555E8861}" destId="{2418BED5-A4D7-45BB-B02F-8D196DC373CC}" srcOrd="0" destOrd="0" presId="urn:microsoft.com/office/officeart/2005/8/layout/orgChart1"/>
+    <dgm:cxn modelId="{0F570BBD-E2F4-4BBB-99F6-30CCCED87C95}" type="presOf" srcId="{52411530-08AD-448C-B79B-9D88CED06938}" destId="{F8191636-269D-4C8D-A142-5D7650B80D95}" srcOrd="0" destOrd="0" presId="urn:microsoft.com/office/officeart/2005/8/layout/orgChart1"/>
+    <dgm:cxn modelId="{E0063E68-5416-4311-9A9D-F215CE0B7B60}" type="presOf" srcId="{D2390AEA-67CE-4A0E-AFCB-540CB6460F5D}" destId="{48E717E3-9DD2-40BD-B186-AA135B2384B8}" srcOrd="1" destOrd="0" presId="urn:microsoft.com/office/officeart/2005/8/layout/orgChart1"/>
+    <dgm:cxn modelId="{FD643497-7F4C-45A4-B5EE-35B3E8AB1FB9}" type="presOf" srcId="{3A0BF361-9AA4-4569-BC64-929A7B34CE39}" destId="{0B9E7DDE-8604-4F19-8950-808DA40542DE}" srcOrd="0" destOrd="0" presId="urn:microsoft.com/office/officeart/2005/8/layout/orgChart1"/>
+    <dgm:cxn modelId="{F1B0EFC4-3669-41DC-8E3B-C3E9104D9216}" type="presOf" srcId="{700DB183-6F8B-49B8-BEFD-FB6A2F1289B3}" destId="{F2D78462-89DD-41E7-9D59-310C78A312CE}" srcOrd="1" destOrd="0" presId="urn:microsoft.com/office/officeart/2005/8/layout/orgChart1"/>
+    <dgm:cxn modelId="{345F6F4D-42AD-40A7-B319-22F87B101A10}" type="presOf" srcId="{E44CAAFE-B22E-41A2-AEC1-53261B5711A5}" destId="{25CDA8E5-668E-47A1-9F2D-E7A0272A3E7A}" srcOrd="1" destOrd="0" presId="urn:microsoft.com/office/officeart/2005/8/layout/orgChart1"/>
+    <dgm:cxn modelId="{A2DC5839-B919-44B4-84DE-6D4F476FF642}" type="presOf" srcId="{9752BF25-6E46-44F9-8AA0-404A02849848}" destId="{DCE5446E-90A2-48B8-89D4-9533B906F2D9}" srcOrd="0" destOrd="0" presId="urn:microsoft.com/office/officeart/2005/8/layout/orgChart1"/>
+    <dgm:cxn modelId="{3D448480-476B-4753-BB0B-A5209107E3A8}" srcId="{88DBC2BE-398A-4470-8DCE-B4AA5D67C803}" destId="{55B180C4-9F29-4423-A049-44C20F5E6C77}" srcOrd="0" destOrd="0" parTransId="{7704640B-B94B-4F84-912A-EA1217AF6373}" sibTransId="{103D8FDE-F495-4D7D-A731-324BC33CBF5C}"/>
+    <dgm:cxn modelId="{DE5625C4-53BE-4126-97A3-DC49EEF8C331}" type="presOf" srcId="{6B92CC2B-14D5-48EC-8E59-ED566ACFB5BA}" destId="{093CC085-571B-4552-B4E3-CB30667C7334}" srcOrd="1" destOrd="0" presId="urn:microsoft.com/office/officeart/2005/8/layout/orgChart1"/>
+    <dgm:cxn modelId="{A4EE59FF-500C-423C-A759-EAA51483E966}" type="presOf" srcId="{CFC73D90-4300-4E1D-AC1B-E2043579F9E8}" destId="{086E5289-D893-442F-8E10-E3A8011896C8}" srcOrd="0" destOrd="0" presId="urn:microsoft.com/office/officeart/2005/8/layout/orgChart1"/>
+    <dgm:cxn modelId="{72358B45-9B7B-4CCD-9169-CD08C51478DE}" srcId="{F5104EE1-614A-4ED2-A2D2-E3AF48EFCE1C}" destId="{52411530-08AD-448C-B79B-9D88CED06938}" srcOrd="2" destOrd="0" parTransId="{EBBBBF8A-5A7F-42B5-9050-AD81B1621531}" sibTransId="{AD523EB7-3071-42FE-84A3-48992F283269}"/>
+    <dgm:cxn modelId="{5F7B018F-946B-4B78-ADD2-AB5261CB5C60}" srcId="{9752BF25-6E46-44F9-8AA0-404A02849848}" destId="{DB8D4E0C-7119-4D57-95C5-ED80585E2ACC}" srcOrd="0" destOrd="0" parTransId="{CAA695E1-4B35-41F5-ADEF-1542242FC42D}" sibTransId="{AB2EC189-266F-42EF-91B4-4EBCB3752DA6}"/>
+    <dgm:cxn modelId="{C23D7DA2-5C75-4156-A379-09AEB96EB107}" type="presOf" srcId="{5D683D6E-D7C2-4AAD-BDED-329DEDF5F5EC}" destId="{456FB610-9739-4058-8C82-69F77586BAA5}" srcOrd="0" destOrd="0" presId="urn:microsoft.com/office/officeart/2005/8/layout/orgChart1"/>
+    <dgm:cxn modelId="{BAC1B09B-34C5-4FF8-9688-C531B2BDD4B9}" type="presOf" srcId="{98F48029-F3DA-4ACA-ACFB-EA175E264623}" destId="{FCFCDA3C-7B40-47F4-A640-D0BF92D22C5A}" srcOrd="0" destOrd="0" presId="urn:microsoft.com/office/officeart/2005/8/layout/orgChart1"/>
     <dgm:cxn modelId="{791225C6-D0B9-4890-9BBF-A5A30976AA93}" srcId="{AB7387C1-522C-43B0-B9D8-D34734B90FEA}" destId="{D6A7751B-750D-4149-BCC6-11827972437F}" srcOrd="2" destOrd="0" parTransId="{1247639B-6717-4FD2-9F98-7D244402EDC3}" sibTransId="{FFD9030D-B565-4A7E-B30F-B8F282B7AA28}"/>
-    <dgm:cxn modelId="{37A1B4F6-0240-48BB-869D-BF3C9A29D552}" srcId="{D076E9D2-8C9A-4FBF-8F21-E45AFB911D04}" destId="{E44CAAFE-B22E-41A2-AEC1-53261B5711A5}" srcOrd="1" destOrd="0" parTransId="{5AC52002-BA0F-4E4A-BBE3-8C0B248572FA}" sibTransId="{6E9B9ADA-487D-4230-9C7F-E05E6EFC2647}"/>
-    <dgm:cxn modelId="{489AEFA8-1F15-4DD5-938D-048B11A8FB04}" type="presOf" srcId="{CD3F27E4-8784-462A-9CA2-35478DB04C85}" destId="{946C4E52-3794-4578-AAB7-20EC9E1971B6}" srcOrd="1" destOrd="0" presId="urn:microsoft.com/office/officeart/2005/8/layout/orgChart1"/>
-    <dgm:cxn modelId="{C3246FE5-A98A-4924-9425-7EFC0D9423C9}" type="presOf" srcId="{A7ADC3FA-BB4C-4B4C-B041-D96A82CAD0F3}" destId="{F51BDEAB-E187-4BE2-884C-8C2E57FB250A}" srcOrd="0" destOrd="0" presId="urn:microsoft.com/office/officeart/2005/8/layout/orgChart1"/>
-    <dgm:cxn modelId="{D48A7035-60C0-490C-BA66-F45E5E927A9F}" type="presOf" srcId="{DBAD3930-7AEB-4562-B0AF-C078F25DB319}" destId="{BBB3FBC9-7D87-4D33-83A6-7A64139EE1B6}" srcOrd="1" destOrd="0" presId="urn:microsoft.com/office/officeart/2005/8/layout/orgChart1"/>
-    <dgm:cxn modelId="{06582E0D-11FB-4BE3-B97F-A049D1310BAE}" srcId="{DB8D4E0C-7119-4D57-95C5-ED80585E2ACC}" destId="{CFC73D90-4300-4E1D-AC1B-E2043579F9E8}" srcOrd="1" destOrd="0" parTransId="{00ACD7C7-7371-4788-9FC6-126A1A8408E4}" sibTransId="{363EDE34-DAD3-4CF3-A030-6C9BFB81A802}"/>
-    <dgm:cxn modelId="{B4A628C6-384F-4875-9E30-7BE16871D1E5}" type="presOf" srcId="{CAA695E1-4B35-41F5-ADEF-1542242FC42D}" destId="{8F2323B2-1EE4-4672-B878-00F2181B0175}" srcOrd="0" destOrd="0" presId="urn:microsoft.com/office/officeart/2005/8/layout/orgChart1"/>
-    <dgm:cxn modelId="{B57075F4-E815-4792-898F-31CE6755719E}" type="presOf" srcId="{D6A7751B-750D-4149-BCC6-11827972437F}" destId="{0B4DFCDE-CD38-4AFF-98B2-19090ACE6FB7}" srcOrd="1" destOrd="0" presId="urn:microsoft.com/office/officeart/2005/8/layout/orgChart1"/>
-    <dgm:cxn modelId="{0625CD1F-14B5-4F18-8F15-AF6AB60E2060}" type="presOf" srcId="{DB8D4E0C-7119-4D57-95C5-ED80585E2ACC}" destId="{0253070B-604D-420C-A12E-7EF1DFE4921E}" srcOrd="0" destOrd="0" presId="urn:microsoft.com/office/officeart/2005/8/layout/orgChart1"/>
-    <dgm:cxn modelId="{77A5F432-2461-4225-8079-A6B7F9BF9E94}" srcId="{E02D1DF4-6183-4A49-95A9-D0DA25161C63}" destId="{C972CE84-24BB-43AB-B4B4-ADA0AA03BA28}" srcOrd="1" destOrd="0" parTransId="{420AF6B1-C24F-46D6-9167-FE194FAD93F9}" sibTransId="{813AD449-C149-4FB4-B297-DD596CFCA6B6}"/>
-    <dgm:cxn modelId="{D72BF2DC-58B0-4E8B-B852-FF13F362D2B3}" type="presOf" srcId="{2EA94471-0A40-4B73-9286-3920C9D3FF20}" destId="{5AF286B1-E407-4867-8E78-1FFA0125F9B1}" srcOrd="1" destOrd="0" presId="urn:microsoft.com/office/officeart/2005/8/layout/orgChart1"/>
-    <dgm:cxn modelId="{823552C0-4C01-494D-972C-E9FCCA82F122}" type="presOf" srcId="{46470598-2D52-436C-9141-650B5DB27B3E}" destId="{3DC7CB40-14C5-4FF3-B30C-ABB13864CEDA}" srcOrd="1" destOrd="0" presId="urn:microsoft.com/office/officeart/2005/8/layout/orgChart1"/>
-    <dgm:cxn modelId="{1014C058-9A61-4C42-AB27-74652AEE18DD}" type="presOf" srcId="{DF9B0DC1-3BED-4516-9556-6488E17904DE}" destId="{65A65562-13DE-46CD-A545-202F097F44E0}" srcOrd="1" destOrd="0" presId="urn:microsoft.com/office/officeart/2005/8/layout/orgChart1"/>
-    <dgm:cxn modelId="{49F59A2C-4B4D-427F-A8C9-9CEA7CC8BADF}" type="presOf" srcId="{3113A317-2BBC-46F4-AFF0-630974A7896C}" destId="{C982FAB4-9389-4C06-82DB-4050EFEEAF11}" srcOrd="0" destOrd="0" presId="urn:microsoft.com/office/officeart/2005/8/layout/orgChart1"/>
-    <dgm:cxn modelId="{B1BD906C-189B-4DBC-94CF-059C804EA008}" srcId="{AB7387C1-522C-43B0-B9D8-D34734B90FEA}" destId="{DBAD3930-7AEB-4562-B0AF-C078F25DB319}" srcOrd="1" destOrd="0" parTransId="{6E059825-BFA7-4E33-8007-5F1A61A2D70D}" sibTransId="{0362EE0B-7B64-45C2-BB7E-591E1B2D1177}"/>
-    <dgm:cxn modelId="{EE823BC7-E11D-4CDB-9860-D0856652107B}" type="presOf" srcId="{E02D1DF4-6183-4A49-95A9-D0DA25161C63}" destId="{9C04D97B-DB52-49B8-90C2-94F422169937}" srcOrd="0" destOrd="0" presId="urn:microsoft.com/office/officeart/2005/8/layout/orgChart1"/>
-    <dgm:cxn modelId="{1C8BEED0-AC03-4186-A6F6-55B840FC4D2E}" srcId="{E02D1DF4-6183-4A49-95A9-D0DA25161C63}" destId="{3A0BF361-9AA4-4569-BC64-929A7B34CE39}" srcOrd="5" destOrd="0" parTransId="{A7ADC3FA-BB4C-4B4C-B041-D96A82CAD0F3}" sibTransId="{BBEBE4AA-2CAD-4568-8C8C-F4E92E95F55C}"/>
-    <dgm:cxn modelId="{A6C10F3F-5F93-49AE-89B4-AB083F9701E9}" type="presOf" srcId="{A7FFF4E1-9715-49D6-BCA1-54E15D8BC6B1}" destId="{E912878F-5D61-47D0-81FC-D67F5C035F55}" srcOrd="0" destOrd="0" presId="urn:microsoft.com/office/officeart/2005/8/layout/orgChart1"/>
-    <dgm:cxn modelId="{43BFD87C-062E-4F63-91D3-1C0161E13E3C}" type="presOf" srcId="{7A73BBAC-3344-41E1-B7CB-64F61604569B}" destId="{4CF9E6F9-C231-47FA-9D4B-594F31B0B009}" srcOrd="0" destOrd="0" presId="urn:microsoft.com/office/officeart/2005/8/layout/orgChart1"/>
-    <dgm:cxn modelId="{FE4B9C71-98E8-46BB-8961-48EDD6E53CD1}" type="presOf" srcId="{6709C6C4-B376-42BE-B32B-188A555E8861}" destId="{DAC25472-22AE-4E59-BDE8-1766B181A298}" srcOrd="1" destOrd="0" presId="urn:microsoft.com/office/officeart/2005/8/layout/orgChart1"/>
-    <dgm:cxn modelId="{E03B654B-D151-429A-B2F4-FFE5A207E44E}" type="presOf" srcId="{AB7387C1-522C-43B0-B9D8-D34734B90FEA}" destId="{74DE212E-BB2F-4BC9-BE42-E27EB554C458}" srcOrd="1" destOrd="0" presId="urn:microsoft.com/office/officeart/2005/8/layout/orgChart1"/>
-    <dgm:cxn modelId="{AE028C3B-3ED7-4D23-A8CE-BB4FCDC16D5E}" type="presOf" srcId="{75B762A6-01CA-4C4E-8B96-1CD461740CAA}" destId="{32D0B2CE-B94F-4883-96CD-2F2FA985A931}" srcOrd="0" destOrd="0" presId="urn:microsoft.com/office/officeart/2005/8/layout/orgChart1"/>
-    <dgm:cxn modelId="{05D05391-D230-47BC-B603-C6B42B637F43}" srcId="{DB8D4E0C-7119-4D57-95C5-ED80585E2ACC}" destId="{2FD202C2-1782-4B5F-A6BD-D57C7B83E21A}" srcOrd="4" destOrd="0" parTransId="{525968C9-A93C-443F-9F3D-4FADC37ACB6C}" sibTransId="{362AFE79-8E9E-4165-BB95-ACCFD487D09D}"/>
-    <dgm:cxn modelId="{72358B45-9B7B-4CCD-9169-CD08C51478DE}" srcId="{F5104EE1-614A-4ED2-A2D2-E3AF48EFCE1C}" destId="{52411530-08AD-448C-B79B-9D88CED06938}" srcOrd="2" destOrd="0" parTransId="{EBBBBF8A-5A7F-42B5-9050-AD81B1621531}" sibTransId="{AD523EB7-3071-42FE-84A3-48992F283269}"/>
-    <dgm:cxn modelId="{43C456CC-1008-4FB8-A569-8C0C7CD30CB3}" type="presOf" srcId="{433C563D-18E1-44C0-A5D7-5E26E52943CA}" destId="{89DDDBA3-35EF-42F1-9D6D-4B94BBA4BA0D}" srcOrd="1" destOrd="0" presId="urn:microsoft.com/office/officeart/2005/8/layout/orgChart1"/>
-    <dgm:cxn modelId="{D8DEA5C3-9DCF-4917-B1F8-1B07F7F55AEE}" type="presOf" srcId="{98F48029-F3DA-4ACA-ACFB-EA175E264623}" destId="{42F68E05-B618-4547-9677-0C3720CC90CD}" srcOrd="1" destOrd="0" presId="urn:microsoft.com/office/officeart/2005/8/layout/orgChart1"/>
-    <dgm:cxn modelId="{AADB9BC6-21A9-4720-BAAE-04E4BB2245AC}" type="presOf" srcId="{6B92CC2B-14D5-48EC-8E59-ED566ACFB5BA}" destId="{093CC085-571B-4552-B4E3-CB30667C7334}" srcOrd="1" destOrd="0" presId="urn:microsoft.com/office/officeart/2005/8/layout/orgChart1"/>
-    <dgm:cxn modelId="{0922F3B7-70CE-458D-AF3E-EAE25A72E03C}" type="presOf" srcId="{9752BF25-6E46-44F9-8AA0-404A02849848}" destId="{FCA38D65-25EC-4985-9DE0-A1D0A35E82A9}" srcOrd="1" destOrd="0" presId="urn:microsoft.com/office/officeart/2005/8/layout/orgChart1"/>
-    <dgm:cxn modelId="{D49270CD-3243-48EF-B5DE-EC73BF836AB9}" type="presOf" srcId="{D577DCE7-0757-4809-9129-3FD8CAE9040B}" destId="{C9C75A71-E7A8-49F8-A159-7DBA2D2478C1}" srcOrd="0" destOrd="0" presId="urn:microsoft.com/office/officeart/2005/8/layout/orgChart1"/>
-    <dgm:cxn modelId="{700B76A2-E9B3-4061-B675-6515B1D7EA5C}" srcId="{433C563D-18E1-44C0-A5D7-5E26E52943CA}" destId="{6709C6C4-B376-42BE-B32B-188A555E8861}" srcOrd="0" destOrd="0" parTransId="{EEFBD60C-F04D-4E4F-9F83-A74D3CC23C94}" sibTransId="{B7349F4E-53D6-4603-997D-0CA3334782F9}"/>
-    <dgm:cxn modelId="{38A10ED1-4F56-426B-AB19-8D1D49289D01}" type="presOf" srcId="{AAC3316B-A280-4EB5-A33B-EB6B691377D0}" destId="{C7E892ED-90DA-4767-97DB-ABDA916A5666}" srcOrd="0" destOrd="0" presId="urn:microsoft.com/office/officeart/2005/8/layout/orgChart1"/>
-    <dgm:cxn modelId="{618563A2-BC6A-4943-96E9-8A9C3F82D8A6}" type="presOf" srcId="{2FD202C2-1782-4B5F-A6BD-D57C7B83E21A}" destId="{9C91CD90-65C1-425F-A0B8-37F0AC044148}" srcOrd="1" destOrd="0" presId="urn:microsoft.com/office/officeart/2005/8/layout/orgChart1"/>
-    <dgm:cxn modelId="{64F16CE2-1840-491F-A669-A687755392D2}" type="presOf" srcId="{46470598-2D52-436C-9141-650B5DB27B3E}" destId="{324DD098-66DC-40FB-9CE7-2C66912EE75C}" srcOrd="0" destOrd="0" presId="urn:microsoft.com/office/officeart/2005/8/layout/orgChart1"/>
-    <dgm:cxn modelId="{3D448480-476B-4753-BB0B-A5209107E3A8}" srcId="{88DBC2BE-398A-4470-8DCE-B4AA5D67C803}" destId="{55B180C4-9F29-4423-A049-44C20F5E6C77}" srcOrd="0" destOrd="0" parTransId="{7704640B-B94B-4F84-912A-EA1217AF6373}" sibTransId="{103D8FDE-F495-4D7D-A731-324BC33CBF5C}"/>
-    <dgm:cxn modelId="{D8743DBD-B9A4-441D-8159-A2F6496E96B3}" type="presOf" srcId="{16A5F8FD-2B88-4A8D-A4F3-07F93D19FC75}" destId="{AA40AD17-1CF1-429D-9DDB-D25F675FF467}" srcOrd="1" destOrd="0" presId="urn:microsoft.com/office/officeart/2005/8/layout/orgChart1"/>
-    <dgm:cxn modelId="{05D3B402-F90C-4781-B3F6-1BAE919B036F}" type="presOf" srcId="{00ACD7C7-7371-4788-9FC6-126A1A8408E4}" destId="{E9B5ACD4-100D-4054-9C15-80A3CD227AB2}" srcOrd="0" destOrd="0" presId="urn:microsoft.com/office/officeart/2005/8/layout/orgChart1"/>
-    <dgm:cxn modelId="{BCD87D22-F3C6-46A9-A0C7-7A5547FBF56D}" type="presOf" srcId="{3C9BAE69-B0E8-4596-A9B9-2012D4F41326}" destId="{DA300D94-B201-4B99-AFA4-CDAE9EF70F2F}" srcOrd="0" destOrd="0" presId="urn:microsoft.com/office/officeart/2005/8/layout/orgChart1"/>
-    <dgm:cxn modelId="{4ECE5294-87C6-4B91-88D3-0E9905F8C954}" type="presOf" srcId="{55B180C4-9F29-4423-A049-44C20F5E6C77}" destId="{4AC5F605-9F8A-4CF9-9260-4925C2FA9884}" srcOrd="0" destOrd="0" presId="urn:microsoft.com/office/officeart/2005/8/layout/orgChart1"/>
-    <dgm:cxn modelId="{D03BF41A-20A6-47E9-B85A-418CE6A9E1F5}" type="presOf" srcId="{700DB183-6F8B-49B8-BEFD-FB6A2F1289B3}" destId="{D2BAA51B-39D8-4826-8F4C-A83143FC3983}" srcOrd="0" destOrd="0" presId="urn:microsoft.com/office/officeart/2005/8/layout/orgChart1"/>
-    <dgm:cxn modelId="{8073D550-76AB-43A8-8457-6888E9C4F2B5}" type="presOf" srcId="{52411530-08AD-448C-B79B-9D88CED06938}" destId="{A221B98D-D726-4933-B5B2-5C0C316A7C25}" srcOrd="1" destOrd="0" presId="urn:microsoft.com/office/officeart/2005/8/layout/orgChart1"/>
-    <dgm:cxn modelId="{9EE56AC2-3324-45CC-BF03-2404A9499774}" type="presOf" srcId="{F79D1677-14F0-4A50-89DD-3C2A2D7BA72A}" destId="{AD230FA7-B7CE-4BBE-A4F3-D36B867280E1}" srcOrd="0" destOrd="0" presId="urn:microsoft.com/office/officeart/2005/8/layout/orgChart1"/>
-    <dgm:cxn modelId="{5354CA63-EA22-4A2C-B930-7C55D0D9AE90}" type="presOf" srcId="{8F381190-739B-436C-A63B-D387A1C18F7F}" destId="{787B0889-9BE1-418F-8202-55B025FFE068}" srcOrd="0" destOrd="0" presId="urn:microsoft.com/office/officeart/2005/8/layout/orgChart1"/>
-    <dgm:cxn modelId="{3DB19D1C-A28D-4FF2-B4E6-C1277D0B6E15}" type="presOf" srcId="{E02D1DF4-6183-4A49-95A9-D0DA25161C63}" destId="{854871BF-C174-4264-B5FD-DDAF187DE239}" srcOrd="1" destOrd="0" presId="urn:microsoft.com/office/officeart/2005/8/layout/orgChart1"/>
-    <dgm:cxn modelId="{0F74B92C-E2AB-40D2-910C-8644B743FC3B}" srcId="{D076E9D2-8C9A-4FBF-8F21-E45AFB911D04}" destId="{DF9B0DC1-3BED-4516-9556-6488E17904DE}" srcOrd="2" destOrd="0" parTransId="{F753350C-68B0-4D51-8697-F3E30CF21C19}" sibTransId="{C74B8DD9-3A94-4B4D-AA36-3384D8FECCB5}"/>
-    <dgm:cxn modelId="{171B9703-A7C7-402D-A0FC-FD4BAC104A42}" type="presOf" srcId="{2EA94471-0A40-4B73-9286-3920C9D3FF20}" destId="{55414A74-BD61-4DF0-9BE8-A5B86CB7DE03}" srcOrd="0" destOrd="0" presId="urn:microsoft.com/office/officeart/2005/8/layout/orgChart1"/>
-    <dgm:cxn modelId="{3F2ECD23-E7EC-4DEA-AAA7-E4A46DEE8166}" type="presOf" srcId="{CFC73D90-4300-4E1D-AC1B-E2043579F9E8}" destId="{D8CE9E94-E229-4A51-8A43-48EFE7086C8B}" srcOrd="1" destOrd="0" presId="urn:microsoft.com/office/officeart/2005/8/layout/orgChart1"/>
-    <dgm:cxn modelId="{DD6E6EAB-0272-4973-BBBE-8C8F8920BA74}" type="presOf" srcId="{CD3F27E4-8784-462A-9CA2-35478DB04C85}" destId="{A8FC8BE6-A2AF-48AF-BDFB-72C8307380F3}" srcOrd="0" destOrd="0" presId="urn:microsoft.com/office/officeart/2005/8/layout/orgChart1"/>
-    <dgm:cxn modelId="{95351376-A392-4924-8D30-FF9765AB9FB3}" type="presOf" srcId="{B5E581C6-8A0E-4FF6-8D07-3F204A482313}" destId="{439AE8B9-A3FF-48A6-90BB-4BF371AD3DF2}" srcOrd="0" destOrd="0" presId="urn:microsoft.com/office/officeart/2005/8/layout/orgChart1"/>
-    <dgm:cxn modelId="{066D2A7A-8464-41A0-B44E-888CCD7DAC82}" type="presOf" srcId="{DBAD3930-7AEB-4562-B0AF-C078F25DB319}" destId="{65CC5790-D06F-4F5B-BFDE-72DE945DEB53}" srcOrd="0" destOrd="0" presId="urn:microsoft.com/office/officeart/2005/8/layout/orgChart1"/>
-    <dgm:cxn modelId="{317B1379-4516-4C7F-8149-897E354DDA83}" type="presOf" srcId="{1247639B-6717-4FD2-9F98-7D244402EDC3}" destId="{54592FFE-5883-4CC7-9895-BD5D7E91DCCE}" srcOrd="0" destOrd="0" presId="urn:microsoft.com/office/officeart/2005/8/layout/orgChart1"/>
-    <dgm:cxn modelId="{A9832F0B-B545-4AE0-84C9-E7915CD121E0}" type="presOf" srcId="{7C603412-98C4-4310-BB27-8C30841AFE85}" destId="{90407CFD-7187-4CE1-A3D5-6136CB1CF028}" srcOrd="0" destOrd="0" presId="urn:microsoft.com/office/officeart/2005/8/layout/orgChart1"/>
-    <dgm:cxn modelId="{356FEAFB-05D9-4DEC-9344-7DE8853635E1}" type="presOf" srcId="{D25B3256-9144-4113-B8DA-678DCBBB7869}" destId="{D2108865-5154-4F59-9B4B-4B5FFDEB64F9}" srcOrd="1" destOrd="0" presId="urn:microsoft.com/office/officeart/2005/8/layout/orgChart1"/>
-    <dgm:cxn modelId="{38A94063-0381-4700-B470-A4C4E04D98D1}" type="presOf" srcId="{D076E9D2-8C9A-4FBF-8F21-E45AFB911D04}" destId="{F3FD2CE5-C410-4AA1-811B-F2BAA9EEB2D6}" srcOrd="0" destOrd="0" presId="urn:microsoft.com/office/officeart/2005/8/layout/orgChart1"/>
-    <dgm:cxn modelId="{B040FC88-6BF9-44E6-81CD-A4D71AACB123}" type="presOf" srcId="{52411530-08AD-448C-B79B-9D88CED06938}" destId="{F8191636-269D-4C8D-A142-5D7650B80D95}" srcOrd="0" destOrd="0" presId="urn:microsoft.com/office/officeart/2005/8/layout/orgChart1"/>
-    <dgm:cxn modelId="{A7985BE3-CD5A-4413-BCA6-7CA6DB42A9BB}" type="presOf" srcId="{98F48029-F3DA-4ACA-ACFB-EA175E264623}" destId="{FCFCDA3C-7B40-47F4-A640-D0BF92D22C5A}" srcOrd="0" destOrd="0" presId="urn:microsoft.com/office/officeart/2005/8/layout/orgChart1"/>
-    <dgm:cxn modelId="{39C2962C-B76C-4C74-992F-32AF0B630571}" type="presOf" srcId="{720409AE-8F12-4E7F-B962-DD7A12C0763D}" destId="{B9D5255D-B57C-4566-811A-F7DC998F272E}" srcOrd="0" destOrd="0" presId="urn:microsoft.com/office/officeart/2005/8/layout/orgChart1"/>
-    <dgm:cxn modelId="{E9EC721F-483C-40EA-997E-19D6272F7028}" type="presOf" srcId="{55B180C4-9F29-4423-A049-44C20F5E6C77}" destId="{EE3B308E-C3F8-4AE7-A3EF-A7C428A96E46}" srcOrd="1" destOrd="0" presId="urn:microsoft.com/office/officeart/2005/8/layout/orgChart1"/>
-    <dgm:cxn modelId="{4F9D24E3-424D-4854-8145-10B557D8C0AD}" srcId="{DDE8FAEB-C4AC-4610-9D71-EB2265FB6BCE}" destId="{9752BF25-6E46-44F9-8AA0-404A02849848}" srcOrd="0" destOrd="0" parTransId="{A55219D0-C265-4867-B6B9-FD3D03995104}" sibTransId="{62072234-5928-4436-889D-02F4F835D60F}"/>
-    <dgm:cxn modelId="{E2E8039B-9167-430A-A297-24B9D471FA13}" type="presOf" srcId="{DC2E6D8A-421E-4B0E-87C0-CF69987A7A0C}" destId="{0EAE9532-E555-4823-A3E4-79689260836C}" srcOrd="0" destOrd="0" presId="urn:microsoft.com/office/officeart/2005/8/layout/orgChart1"/>
-    <dgm:cxn modelId="{AFCBAF68-762B-4151-8548-EE6083D896AD}" type="presOf" srcId="{88DBC2BE-398A-4470-8DCE-B4AA5D67C803}" destId="{C0B82361-B5D5-49FC-B1D6-4F8C83133923}" srcOrd="0" destOrd="0" presId="urn:microsoft.com/office/officeart/2005/8/layout/orgChart1"/>
-    <dgm:cxn modelId="{1D994595-B47A-42FB-89A2-1BFE1585FD8C}" type="presOf" srcId="{DDE8FAEB-C4AC-4610-9D71-EB2265FB6BCE}" destId="{42F57739-3233-43DA-AD66-44E288FE50CE}" srcOrd="0" destOrd="0" presId="urn:microsoft.com/office/officeart/2005/8/layout/orgChart1"/>
-    <dgm:cxn modelId="{3580FA56-3046-4AF2-8226-6336CD2BF90A}" type="presOf" srcId="{9752BF25-6E46-44F9-8AA0-404A02849848}" destId="{DCE5446E-90A2-48B8-89D4-9533B906F2D9}" srcOrd="0" destOrd="0" presId="urn:microsoft.com/office/officeart/2005/8/layout/orgChart1"/>
-    <dgm:cxn modelId="{306DA776-E453-4EBC-9409-5F38BEF60AEE}" type="presOf" srcId="{68825919-3F4C-4C7C-86BB-631CE2E0F4ED}" destId="{3BA0A2B0-73C5-49C7-9D3E-EBC069ED4331}" srcOrd="1" destOrd="0" presId="urn:microsoft.com/office/officeart/2005/8/layout/orgChart1"/>
-    <dgm:cxn modelId="{26D61D91-DA70-434C-88EA-82F3B85F899C}" type="presOf" srcId="{572CBEFF-74E4-490A-AB79-156F5841DB57}" destId="{26C6A8EC-290B-4BDA-ABB2-A6E20C564A8D}" srcOrd="0" destOrd="0" presId="urn:microsoft.com/office/officeart/2005/8/layout/orgChart1"/>
+    <dgm:cxn modelId="{5C3C4864-E4D6-4A5C-892D-FC16722F7CAB}" type="presOf" srcId="{1247639B-6717-4FD2-9F98-7D244402EDC3}" destId="{54592FFE-5883-4CC7-9895-BD5D7E91DCCE}" srcOrd="0" destOrd="0" presId="urn:microsoft.com/office/officeart/2005/8/layout/orgChart1"/>
+    <dgm:cxn modelId="{84F264DE-EEF1-4CC6-8C67-C97C0E6C9070}" type="presOf" srcId="{D6A7751B-750D-4149-BCC6-11827972437F}" destId="{87036C6C-B417-4116-91A5-2523BE43E409}" srcOrd="0" destOrd="0" presId="urn:microsoft.com/office/officeart/2005/8/layout/orgChart1"/>
+    <dgm:cxn modelId="{4BE5DCA2-0FEB-489B-879D-F678A5D7C6F5}" srcId="{9752BF25-6E46-44F9-8AA0-404A02849848}" destId="{D076E9D2-8C9A-4FBF-8F21-E45AFB911D04}" srcOrd="5" destOrd="0" parTransId="{3113A317-2BBC-46F4-AFF0-630974A7896C}" sibTransId="{F9F5421D-A62E-4A85-8911-72CAA8B2D95D}"/>
+    <dgm:cxn modelId="{9CFFCBA5-2B11-40BB-B665-E7304BB5BFFF}" type="presOf" srcId="{D2390AEA-67CE-4A0E-AFCB-540CB6460F5D}" destId="{809E7021-0744-4F96-ACAE-A790F66E835C}" srcOrd="0" destOrd="0" presId="urn:microsoft.com/office/officeart/2005/8/layout/orgChart1"/>
+    <dgm:cxn modelId="{BDF3EB7B-165B-4BAE-B01B-2593904C9CF4}" type="presOf" srcId="{C77F5B83-7D38-4D11-BEBE-41D75573DE87}" destId="{97C0FB6C-11D4-4D3E-A6F0-5A6919263380}" srcOrd="1" destOrd="0" presId="urn:microsoft.com/office/officeart/2005/8/layout/orgChart1"/>
+    <dgm:cxn modelId="{5F72C31F-5F9C-4A28-98BF-1F0111A2F97B}" type="presOf" srcId="{7A73BBAC-3344-41E1-B7CB-64F61604569B}" destId="{4CF9E6F9-C231-47FA-9D4B-594F31B0B009}" srcOrd="0" destOrd="0" presId="urn:microsoft.com/office/officeart/2005/8/layout/orgChart1"/>
+    <dgm:cxn modelId="{6F9BABA0-E521-4365-A9D9-57193EE61175}" type="presOf" srcId="{C77F5B83-7D38-4D11-BEBE-41D75573DE87}" destId="{A918563E-BA43-4CD6-891F-BB37DED96F93}" srcOrd="0" destOrd="0" presId="urn:microsoft.com/office/officeart/2005/8/layout/orgChart1"/>
+    <dgm:cxn modelId="{CD116934-9A5D-4CC2-AF35-9AAF4DF6D91B}" type="presOf" srcId="{CAA695E1-4B35-41F5-ADEF-1542242FC42D}" destId="{8F2323B2-1EE4-4672-B878-00F2181B0175}" srcOrd="0" destOrd="0" presId="urn:microsoft.com/office/officeart/2005/8/layout/orgChart1"/>
+    <dgm:cxn modelId="{0523A677-5B36-4E1D-AD1D-FFB92385110B}" type="presOf" srcId="{98F48029-F3DA-4ACA-ACFB-EA175E264623}" destId="{42F68E05-B618-4547-9677-0C3720CC90CD}" srcOrd="1" destOrd="0" presId="urn:microsoft.com/office/officeart/2005/8/layout/orgChart1"/>
+    <dgm:cxn modelId="{080B1668-4EED-4025-98A6-87C2263FF617}" srcId="{DB8D4E0C-7119-4D57-95C5-ED80585E2ACC}" destId="{2EA94471-0A40-4B73-9286-3920C9D3FF20}" srcOrd="3" destOrd="0" parTransId="{B5E581C6-8A0E-4FF6-8D07-3F204A482313}" sibTransId="{67E2DD48-DFDF-43D5-88BF-0AD423AB227D}"/>
+    <dgm:cxn modelId="{24E0D9B3-AC5C-4796-AA68-AD7C69C3F5EF}" type="presOf" srcId="{C972CE84-24BB-43AB-B4B4-ADA0AA03BA28}" destId="{B5434974-6913-47D1-996C-6A7061228BBF}" srcOrd="1" destOrd="0" presId="urn:microsoft.com/office/officeart/2005/8/layout/orgChart1"/>
+    <dgm:cxn modelId="{34DF4BFC-8856-402A-8122-738BCFBB0663}" srcId="{DB8D4E0C-7119-4D57-95C5-ED80585E2ACC}" destId="{16A5F8FD-2B88-4A8D-A4F3-07F93D19FC75}" srcOrd="2" destOrd="0" parTransId="{8F381190-739B-436C-A63B-D387A1C18F7F}" sibTransId="{A9BD5FCA-CB56-4AC7-BC60-D5D2A2E8DDE8}"/>
+    <dgm:cxn modelId="{19BA6BC4-5980-4027-9CAB-C7FDF436AA79}" srcId="{9752BF25-6E46-44F9-8AA0-404A02849848}" destId="{88DBC2BE-398A-4470-8DCE-B4AA5D67C803}" srcOrd="2" destOrd="0" parTransId="{7A73BBAC-3344-41E1-B7CB-64F61604569B}" sibTransId="{D5E07F1B-383E-4B82-AF7D-A6B5C21C9E8C}"/>
     <dgm:cxn modelId="{AA0F6B54-1A33-4665-A597-2AF4D37C7384}" srcId="{9752BF25-6E46-44F9-8AA0-404A02849848}" destId="{E02D1DF4-6183-4A49-95A9-D0DA25161C63}" srcOrd="3" destOrd="0" parTransId="{D32D3DDC-5942-4644-AACD-842682E36DF0}" sibTransId="{F7DEF489-B60D-4B76-8394-D535592E2497}"/>
-    <dgm:cxn modelId="{34DF4BFC-8856-402A-8122-738BCFBB0663}" srcId="{DB8D4E0C-7119-4D57-95C5-ED80585E2ACC}" destId="{16A5F8FD-2B88-4A8D-A4F3-07F93D19FC75}" srcOrd="2" destOrd="0" parTransId="{8F381190-739B-436C-A63B-D387A1C18F7F}" sibTransId="{A9BD5FCA-CB56-4AC7-BC60-D5D2A2E8DDE8}"/>
-    <dgm:cxn modelId="{335DDFD2-DF87-4848-92F2-02C5BB3614C3}" type="presOf" srcId="{7C603412-98C4-4310-BB27-8C30841AFE85}" destId="{F45B7BCA-AAAD-4FAC-8C97-C9AE21F1996A}" srcOrd="1" destOrd="0" presId="urn:microsoft.com/office/officeart/2005/8/layout/orgChart1"/>
-    <dgm:cxn modelId="{757E1BE7-67E2-4351-9B61-BDF831E78D95}" type="presOf" srcId="{6E059825-BFA7-4E33-8007-5F1A61A2D70D}" destId="{7006F709-3E5B-4115-9061-3E290A267410}" srcOrd="0" destOrd="0" presId="urn:microsoft.com/office/officeart/2005/8/layout/orgChart1"/>
-    <dgm:cxn modelId="{B165AFBA-989E-41BC-AD7C-A78B7A055F7D}" srcId="{433C563D-18E1-44C0-A5D7-5E26E52943CA}" destId="{6B92CC2B-14D5-48EC-8E59-ED566ACFB5BA}" srcOrd="1" destOrd="0" parTransId="{302F505E-8605-4BBF-A060-3BBF75B71F76}" sibTransId="{2E2D4392-61ED-466E-A225-14F03716FFE2}"/>
-    <dgm:cxn modelId="{05A89B64-A5A5-4A51-9C0C-553BA9B420B8}" type="presOf" srcId="{525968C9-A93C-443F-9F3D-4FADC37ACB6C}" destId="{DBA1AB52-FDA3-42DE-9AAE-2361C258F1CE}" srcOrd="0" destOrd="0" presId="urn:microsoft.com/office/officeart/2005/8/layout/orgChart1"/>
-    <dgm:cxn modelId="{BF45E915-63B5-46A7-A064-2FFD498D84A8}" type="presOf" srcId="{16A5F8FD-2B88-4A8D-A4F3-07F93D19FC75}" destId="{D196F342-01D6-4787-87D2-4F3D68215794}" srcOrd="0" destOrd="0" presId="urn:microsoft.com/office/officeart/2005/8/layout/orgChart1"/>
-    <dgm:cxn modelId="{763CCD4E-590A-41CA-AD96-932948FCFAFF}" srcId="{E02D1DF4-6183-4A49-95A9-D0DA25161C63}" destId="{5B48AFA7-E5EF-4AD4-B4D1-0EDF70F93F15}" srcOrd="0" destOrd="0" parTransId="{5D683D6E-D7C2-4AAD-BDED-329DEDF5F5EC}" sibTransId="{55511CCB-1A45-493E-991A-888407047136}"/>
-    <dgm:cxn modelId="{48CA2FC4-A3A2-4E14-978B-18BD95235F0B}" srcId="{88DBC2BE-398A-4470-8DCE-B4AA5D67C803}" destId="{D2390AEA-67CE-4A0E-AFCB-540CB6460F5D}" srcOrd="2" destOrd="0" parTransId="{38E98B82-4EC1-4147-8F6A-CD293DCBCE37}" sibTransId="{0AE0ECB1-994B-4573-B6B4-10EFDD8FD938}"/>
-    <dgm:cxn modelId="{ABB709A1-6425-49EC-87D7-26EC22E4471C}" type="presOf" srcId="{F753350C-68B0-4D51-8697-F3E30CF21C19}" destId="{C640837C-1A5F-4D24-BB27-29EE4C4DD129}" srcOrd="0" destOrd="0" presId="urn:microsoft.com/office/officeart/2005/8/layout/orgChart1"/>
-    <dgm:cxn modelId="{17703C01-E66B-495C-A8F7-D28733CE1185}" type="presOf" srcId="{572CBEFF-74E4-490A-AB79-156F5841DB57}" destId="{ED615EE0-00F3-4A1C-ACA7-DDF94365570B}" srcOrd="1" destOrd="0" presId="urn:microsoft.com/office/officeart/2005/8/layout/orgChart1"/>
-    <dgm:cxn modelId="{30046788-0A10-4D61-9F2A-E2AAA2F22A35}" type="presOf" srcId="{6B92CC2B-14D5-48EC-8E59-ED566ACFB5BA}" destId="{527AB7DC-F356-4F3D-B7ED-1898E5026DA4}" srcOrd="0" destOrd="0" presId="urn:microsoft.com/office/officeart/2005/8/layout/orgChart1"/>
-    <dgm:cxn modelId="{0B8CF568-8CCD-45F9-9B25-18F944CBF080}" type="presOf" srcId="{5B48AFA7-E5EF-4AD4-B4D1-0EDF70F93F15}" destId="{4619DA4C-7743-4367-A599-10ED93A7B30B}" srcOrd="0" destOrd="0" presId="urn:microsoft.com/office/officeart/2005/8/layout/orgChart1"/>
-    <dgm:cxn modelId="{8E6F9E09-89B6-4548-92C5-D8CA5554F9A0}" srcId="{F5104EE1-614A-4ED2-A2D2-E3AF48EFCE1C}" destId="{D577DCE7-0757-4809-9129-3FD8CAE9040B}" srcOrd="1" destOrd="0" parTransId="{F79D1677-14F0-4A50-89DD-3C2A2D7BA72A}" sibTransId="{CEC87732-CA46-49C1-8549-EB599AECC1D1}"/>
-    <dgm:cxn modelId="{C71A0262-F488-4122-AEB4-A3952A01948B}" srcId="{D076E9D2-8C9A-4FBF-8F21-E45AFB911D04}" destId="{46470598-2D52-436C-9141-650B5DB27B3E}" srcOrd="3" destOrd="0" parTransId="{51E037B2-2414-4A9D-B6F2-3DA4BC55BCDF}" sibTransId="{3CD5A875-ED98-40C5-A578-0F2B303BB55F}"/>
-    <dgm:cxn modelId="{7BFDC934-7B38-4304-8538-38C0FE07C8B1}" type="presOf" srcId="{01289DDE-3AF0-455F-B6C8-6BF072DB4BCA}" destId="{674AAEF8-2552-48B1-A7ED-15DA0ADA2008}" srcOrd="0" destOrd="0" presId="urn:microsoft.com/office/officeart/2005/8/layout/orgChart1"/>
-    <dgm:cxn modelId="{61DDEEC1-7C8A-4952-8FB7-536D03DDADB7}" srcId="{E02D1DF4-6183-4A49-95A9-D0DA25161C63}" destId="{98F48029-F3DA-4ACA-ACFB-EA175E264623}" srcOrd="4" destOrd="0" parTransId="{AAC3316B-A280-4EB5-A33B-EB6B691377D0}" sibTransId="{0767EDD1-282B-45C9-A721-752E0F0576E6}"/>
-    <dgm:cxn modelId="{36DA7483-31FD-4362-809D-9B23269FA233}" type="presOf" srcId="{DB8D4E0C-7119-4D57-95C5-ED80585E2ACC}" destId="{9AE07535-BE74-47CD-8277-124B9C925C39}" srcOrd="1" destOrd="0" presId="urn:microsoft.com/office/officeart/2005/8/layout/orgChart1"/>
-    <dgm:cxn modelId="{386E7BBF-6CB9-41FA-B003-CF80D960C6DB}" type="presOf" srcId="{F6660B26-BA4F-40B3-A014-EEED745FA592}" destId="{A05FCAFA-BB13-4880-B49A-051ADD1A6CD5}" srcOrd="0" destOrd="0" presId="urn:microsoft.com/office/officeart/2005/8/layout/orgChart1"/>
-    <dgm:cxn modelId="{94BED171-EBAD-4136-825D-94BF627FA42B}" type="presOf" srcId="{433C563D-18E1-44C0-A5D7-5E26E52943CA}" destId="{D8B59E03-E873-412A-8F82-B51084D54188}" srcOrd="0" destOrd="0" presId="urn:microsoft.com/office/officeart/2005/8/layout/orgChart1"/>
-    <dgm:cxn modelId="{5D9146DA-C249-45A1-B68A-4AEB89133171}" type="presOf" srcId="{C972CE84-24BB-43AB-B4B4-ADA0AA03BA28}" destId="{451A2FE0-D3FD-4363-86DC-B4779356F7FF}" srcOrd="0" destOrd="0" presId="urn:microsoft.com/office/officeart/2005/8/layout/orgChart1"/>
-    <dgm:cxn modelId="{4BE5DCA2-0FEB-489B-879D-F678A5D7C6F5}" srcId="{9752BF25-6E46-44F9-8AA0-404A02849848}" destId="{D076E9D2-8C9A-4FBF-8F21-E45AFB911D04}" srcOrd="5" destOrd="0" parTransId="{3113A317-2BBC-46F4-AFF0-630974A7896C}" sibTransId="{F9F5421D-A62E-4A85-8911-72CAA8B2D95D}"/>
-    <dgm:cxn modelId="{22D748F7-B4B0-48BC-8A10-F5CA1CEB55B2}" type="presOf" srcId="{E44CAAFE-B22E-41A2-AEC1-53261B5711A5}" destId="{25CDA8E5-668E-47A1-9F2D-E7A0272A3E7A}" srcOrd="1" destOrd="0" presId="urn:microsoft.com/office/officeart/2005/8/layout/orgChart1"/>
-    <dgm:cxn modelId="{1D566580-7194-44D8-B84B-089520DBDE35}" type="presOf" srcId="{51E037B2-2414-4A9D-B6F2-3DA4BC55BCDF}" destId="{624875F1-6D80-4FEA-B3FC-4AC9486E3481}" srcOrd="0" destOrd="0" presId="urn:microsoft.com/office/officeart/2005/8/layout/orgChart1"/>
-    <dgm:cxn modelId="{9060E27E-49D1-4A91-9E4A-B593BAE6B40C}" srcId="{E02D1DF4-6183-4A49-95A9-D0DA25161C63}" destId="{700DB183-6F8B-49B8-BEFD-FB6A2F1289B3}" srcOrd="3" destOrd="0" parTransId="{01289DDE-3AF0-455F-B6C8-6BF072DB4BCA}" sibTransId="{373281FE-7255-46B3-BB5D-A7FB215CD1F9}"/>
-    <dgm:cxn modelId="{229D6A02-95AA-4179-A007-59BA86E9F3AF}" type="presOf" srcId="{AB7387C1-522C-43B0-B9D8-D34734B90FEA}" destId="{45B5E5A7-747B-498A-90AC-835724135598}" srcOrd="0" destOrd="0" presId="urn:microsoft.com/office/officeart/2005/8/layout/orgChart1"/>
-    <dgm:cxn modelId="{3CFCEEDE-E150-41FA-AB11-C3A3593AF014}" srcId="{433C563D-18E1-44C0-A5D7-5E26E52943CA}" destId="{68825919-3F4C-4C7C-86BB-631CE2E0F4ED}" srcOrd="2" destOrd="0" parTransId="{92D587CC-A587-4717-92A7-B4ECB2ACA3AD}" sibTransId="{64C4BBEC-8DDC-42A2-976B-EA9A02F6F967}"/>
-    <dgm:cxn modelId="{C81E8D80-D4D9-4855-9A29-4684DBE33464}" type="presOf" srcId="{F5104EE1-614A-4ED2-A2D2-E3AF48EFCE1C}" destId="{DD94CB8D-D845-4AFF-9603-F88AA479E928}" srcOrd="1" destOrd="0" presId="urn:microsoft.com/office/officeart/2005/8/layout/orgChart1"/>
-    <dgm:cxn modelId="{FB1EA9B9-A500-452C-BE2E-E55A267515EA}" srcId="{AB7387C1-522C-43B0-B9D8-D34734B90FEA}" destId="{720409AE-8F12-4E7F-B962-DD7A12C0763D}" srcOrd="0" destOrd="0" parTransId="{F238276E-B2DD-424E-9EEE-D94562A3D1DA}" sibTransId="{DC19C438-9ACA-45D0-9EA5-A6F13A8146E2}"/>
-    <dgm:cxn modelId="{836DB57E-BC85-447E-83AA-2DD8D1955C95}" type="presOf" srcId="{420AF6B1-C24F-46D6-9167-FE194FAD93F9}" destId="{50C82CFA-ED51-4EB2-A02E-BB5E7D5195DB}" srcOrd="0" destOrd="0" presId="urn:microsoft.com/office/officeart/2005/8/layout/orgChart1"/>
-    <dgm:cxn modelId="{69C50F65-59A2-4B3F-9516-9E803F98BC0F}" type="presOf" srcId="{D6A7751B-750D-4149-BCC6-11827972437F}" destId="{87036C6C-B417-4116-91A5-2523BE43E409}" srcOrd="0" destOrd="0" presId="urn:microsoft.com/office/officeart/2005/8/layout/orgChart1"/>
-    <dgm:cxn modelId="{7DE5264F-07D0-4D27-9BEB-04ACC6A6147F}" type="presOf" srcId="{D577DCE7-0757-4809-9129-3FD8CAE9040B}" destId="{0EBD83B3-7953-429E-8B05-34DDB48B916B}" srcOrd="1" destOrd="0" presId="urn:microsoft.com/office/officeart/2005/8/layout/orgChart1"/>
-    <dgm:cxn modelId="{DADF9542-9037-47C2-A484-A89008718DDF}" type="presOf" srcId="{302F505E-8605-4BBF-A060-3BBF75B71F76}" destId="{9F598D12-C63E-4458-B71F-6A4E3ADBBF85}" srcOrd="0" destOrd="0" presId="urn:microsoft.com/office/officeart/2005/8/layout/orgChart1"/>
-    <dgm:cxn modelId="{F814EB91-6491-4E62-A137-DA9018B7B63B}" type="presOf" srcId="{5D683D6E-D7C2-4AAD-BDED-329DEDF5F5EC}" destId="{456FB610-9739-4058-8C82-69F77586BAA5}" srcOrd="0" destOrd="0" presId="urn:microsoft.com/office/officeart/2005/8/layout/orgChart1"/>
-    <dgm:cxn modelId="{C0C92F3F-1073-49F7-93C9-F37D90B91315}" type="presOf" srcId="{141B0785-CF3F-4FA2-993E-45369E92C88D}" destId="{66D81005-91E0-4667-90F7-8B9A4135F62C}" srcOrd="0" destOrd="0" presId="urn:microsoft.com/office/officeart/2005/8/layout/orgChart1"/>
-    <dgm:cxn modelId="{AAC42EF4-72EF-4C60-8E39-7882193145A0}" type="presOf" srcId="{E44CAAFE-B22E-41A2-AEC1-53261B5711A5}" destId="{BFD88574-D18A-4B6F-A6E0-1A6B08AF497B}" srcOrd="0" destOrd="0" presId="urn:microsoft.com/office/officeart/2005/8/layout/orgChart1"/>
-    <dgm:cxn modelId="{6765EE6E-8A7A-4BE5-A9DF-74A89256FD1A}" type="presOf" srcId="{5B48AFA7-E5EF-4AD4-B4D1-0EDF70F93F15}" destId="{F54F65BE-4077-4018-AA08-3DC91496007D}" srcOrd="1" destOrd="0" presId="urn:microsoft.com/office/officeart/2005/8/layout/orgChart1"/>
-    <dgm:cxn modelId="{4B0FB543-927C-4464-A050-641EA0C6F22C}" type="presOf" srcId="{D2390AEA-67CE-4A0E-AFCB-540CB6460F5D}" destId="{48E717E3-9DD2-40BD-B186-AA135B2384B8}" srcOrd="1" destOrd="0" presId="urn:microsoft.com/office/officeart/2005/8/layout/orgChart1"/>
-    <dgm:cxn modelId="{D7C2C415-9901-46F8-A316-C50080894D88}" type="presOf" srcId="{F59FF773-6D65-46AE-8371-14968DDFD7ED}" destId="{EDAEC857-82F0-448A-AFA8-801074D7AE09}" srcOrd="0" destOrd="0" presId="urn:microsoft.com/office/officeart/2005/8/layout/orgChart1"/>
-    <dgm:cxn modelId="{080B1668-4EED-4025-98A6-87C2263FF617}" srcId="{DB8D4E0C-7119-4D57-95C5-ED80585E2ACC}" destId="{2EA94471-0A40-4B73-9286-3920C9D3FF20}" srcOrd="3" destOrd="0" parTransId="{B5E581C6-8A0E-4FF6-8D07-3F204A482313}" sibTransId="{67E2DD48-DFDF-43D5-88BF-0AD423AB227D}"/>
-    <dgm:cxn modelId="{73F27433-20D6-400D-B41F-29C016AA29D2}" type="presOf" srcId="{F5104EE1-614A-4ED2-A2D2-E3AF48EFCE1C}" destId="{0E67F47E-E13F-42AE-8397-14B102C722BA}" srcOrd="0" destOrd="0" presId="urn:microsoft.com/office/officeart/2005/8/layout/orgChart1"/>
-    <dgm:cxn modelId="{B62A5423-67DF-40E9-8887-01760F16A999}" type="presOf" srcId="{D32D3DDC-5942-4644-AACD-842682E36DF0}" destId="{2AF93637-3799-49C1-ABA3-404EFB9A6D8C}" srcOrd="0" destOrd="0" presId="urn:microsoft.com/office/officeart/2005/8/layout/orgChart1"/>
-    <dgm:cxn modelId="{0DBA0DC7-35A5-435D-9D6E-D0CE6F32BBBA}" srcId="{88DBC2BE-398A-4470-8DCE-B4AA5D67C803}" destId="{7C603412-98C4-4310-BB27-8C30841AFE85}" srcOrd="1" destOrd="0" parTransId="{3C9BAE69-B0E8-4596-A9B9-2012D4F41326}" sibTransId="{00C85B07-3B77-4FFE-A076-3DCA83D2D95C}"/>
-    <dgm:cxn modelId="{DD52EE1F-AF95-4832-9A5F-920505E6E453}" srcId="{9752BF25-6E46-44F9-8AA0-404A02849848}" destId="{433C563D-18E1-44C0-A5D7-5E26E52943CA}" srcOrd="1" destOrd="0" parTransId="{A7FFF4E1-9715-49D6-BCA1-54E15D8BC6B1}" sibTransId="{D87C5861-3AA2-4A49-917D-6537BF9725DA}"/>
-    <dgm:cxn modelId="{1CE39EA8-4EF7-424A-8653-2D2E2EFA369B}" type="presOf" srcId="{EBBBBF8A-5A7F-42B5-9050-AD81B1621531}" destId="{47277B1E-5DB7-4934-85A7-A00B87BF1F7A}" srcOrd="0" destOrd="0" presId="urn:microsoft.com/office/officeart/2005/8/layout/orgChart1"/>
-    <dgm:cxn modelId="{46F98F7B-C3B1-4A2A-94E8-A97F3653449F}" type="presOf" srcId="{DF9B0DC1-3BED-4516-9556-6488E17904DE}" destId="{3AAE1F18-6373-4894-89A1-CA8FDEE1636E}" srcOrd="0" destOrd="0" presId="urn:microsoft.com/office/officeart/2005/8/layout/orgChart1"/>
-    <dgm:cxn modelId="{5F7B018F-946B-4B78-ADD2-AB5261CB5C60}" srcId="{9752BF25-6E46-44F9-8AA0-404A02849848}" destId="{DB8D4E0C-7119-4D57-95C5-ED80585E2ACC}" srcOrd="0" destOrd="0" parTransId="{CAA695E1-4B35-41F5-ADEF-1542242FC42D}" sibTransId="{AB2EC189-266F-42EF-91B4-4EBCB3752DA6}"/>
-    <dgm:cxn modelId="{5BCE6EAB-C575-433B-8348-2639B01F55DF}" type="presOf" srcId="{6709C6C4-B376-42BE-B32B-188A555E8861}" destId="{2418BED5-A4D7-45BB-B02F-8D196DC373CC}" srcOrd="0" destOrd="0" presId="urn:microsoft.com/office/officeart/2005/8/layout/orgChart1"/>
-    <dgm:cxn modelId="{88C7CEE9-985C-437F-A215-96E2C3428177}" srcId="{9752BF25-6E46-44F9-8AA0-404A02849848}" destId="{AB7387C1-522C-43B0-B9D8-D34734B90FEA}" srcOrd="4" destOrd="0" parTransId="{141B0785-CF3F-4FA2-993E-45369E92C88D}" sibTransId="{A05DD3FD-E369-4E45-90BE-7B8A3593D215}"/>
-    <dgm:cxn modelId="{56ED4193-F2D0-449E-BFD6-53C2E4E0D11D}" type="presOf" srcId="{88DBC2BE-398A-4470-8DCE-B4AA5D67C803}" destId="{E5610B8C-F2E3-4C5F-BB89-4677D0DB9EC5}" srcOrd="1" destOrd="0" presId="urn:microsoft.com/office/officeart/2005/8/layout/orgChart1"/>
-    <dgm:cxn modelId="{7FC4303F-E6BE-4D6D-BD0F-38A657F2CE95}" type="presOf" srcId="{700DB183-6F8B-49B8-BEFD-FB6A2F1289B3}" destId="{F2D78462-89DD-41E7-9D59-310C78A312CE}" srcOrd="1" destOrd="0" presId="urn:microsoft.com/office/officeart/2005/8/layout/orgChart1"/>
-    <dgm:cxn modelId="{3CF638A7-3CB1-41F1-BC6A-D8B7C1A2A8C5}" type="presOf" srcId="{C77F5B83-7D38-4D11-BEBE-41D75573DE87}" destId="{A918563E-BA43-4CD6-891F-BB37DED96F93}" srcOrd="0" destOrd="0" presId="urn:microsoft.com/office/officeart/2005/8/layout/orgChart1"/>
-    <dgm:cxn modelId="{E9529A7D-CCB0-419C-BAE0-79E67A91AB4E}" type="presOf" srcId="{92D587CC-A587-4717-92A7-B4ECB2ACA3AD}" destId="{28109AF7-22BD-4D21-B32D-C8231FC2C8E4}" srcOrd="0" destOrd="0" presId="urn:microsoft.com/office/officeart/2005/8/layout/orgChart1"/>
-    <dgm:cxn modelId="{19BA6BC4-5980-4027-9CAB-C7FDF436AA79}" srcId="{9752BF25-6E46-44F9-8AA0-404A02849848}" destId="{88DBC2BE-398A-4470-8DCE-B4AA5D67C803}" srcOrd="2" destOrd="0" parTransId="{7A73BBAC-3344-41E1-B7CB-64F61604569B}" sibTransId="{D5E07F1B-383E-4B82-AF7D-A6B5C21C9E8C}"/>
-    <dgm:cxn modelId="{B7290EB8-FE94-45AE-91E4-D25DFB325736}" type="presOf" srcId="{F238276E-B2DD-424E-9EEE-D94562A3D1DA}" destId="{B90ECAA2-10C8-4FCF-ACA7-0C475785D8EF}" srcOrd="0" destOrd="0" presId="urn:microsoft.com/office/officeart/2005/8/layout/orgChart1"/>
-    <dgm:cxn modelId="{00AE0770-D1DC-40E8-8354-CB196CCFFB68}" type="presOf" srcId="{3A0BF361-9AA4-4569-BC64-929A7B34CE39}" destId="{99C4AF25-D8C7-4292-B8E8-D59EAE5CE269}" srcOrd="1" destOrd="0" presId="urn:microsoft.com/office/officeart/2005/8/layout/orgChart1"/>
-    <dgm:cxn modelId="{FAE2EA9E-1563-4F9D-B4DF-DEEEFFB0DD21}" type="presOf" srcId="{720409AE-8F12-4E7F-B962-DD7A12C0763D}" destId="{C069E504-E612-4F86-9C3F-9740D3D86F49}" srcOrd="1" destOrd="0" presId="urn:microsoft.com/office/officeart/2005/8/layout/orgChart1"/>
-    <dgm:cxn modelId="{7367E434-193F-4760-B039-78DCA9020497}" type="presOf" srcId="{2FD202C2-1782-4B5F-A6BD-D57C7B83E21A}" destId="{F3B3BDCB-5F2D-461E-893F-CD3EF1EAEDFF}" srcOrd="0" destOrd="0" presId="urn:microsoft.com/office/officeart/2005/8/layout/orgChart1"/>
-    <dgm:cxn modelId="{44F3396A-F068-4A20-94D4-45DC364CBA18}" srcId="{E02D1DF4-6183-4A49-95A9-D0DA25161C63}" destId="{572CBEFF-74E4-490A-AB79-156F5841DB57}" srcOrd="2" destOrd="0" parTransId="{F6660B26-BA4F-40B3-A014-EEED745FA592}" sibTransId="{DC54229F-1444-44B8-9A1F-37EC0D925E17}"/>
-    <dgm:cxn modelId="{695A0A4E-2FCD-46E1-BCEB-768E08AFDDE5}" type="presOf" srcId="{EC24D606-4B2D-46C0-983F-40B908936070}" destId="{29C16F5C-3BFA-401F-90D7-42541C929378}" srcOrd="0" destOrd="0" presId="urn:microsoft.com/office/officeart/2005/8/layout/orgChart1"/>
-    <dgm:cxn modelId="{7115E76C-9310-4A69-891B-1A73078D25CC}" type="presOf" srcId="{7704640B-B94B-4F84-912A-EA1217AF6373}" destId="{B3814EFA-43A3-44A5-8A0B-749F9DDDD1CE}" srcOrd="0" destOrd="0" presId="urn:microsoft.com/office/officeart/2005/8/layout/orgChart1"/>
-    <dgm:cxn modelId="{B5C64FCF-5CC8-4195-848A-3AAC35599333}" srcId="{DB8D4E0C-7119-4D57-95C5-ED80585E2ACC}" destId="{C77F5B83-7D38-4D11-BEBE-41D75573DE87}" srcOrd="0" destOrd="0" parTransId="{F59FF773-6D65-46AE-8371-14968DDFD7ED}" sibTransId="{C02C337F-7B45-4C1E-844A-828B0DA00748}"/>
-    <dgm:cxn modelId="{7823576C-264D-4B84-A84B-6DD0C5278DD4}" type="presOf" srcId="{68825919-3F4C-4C7C-86BB-631CE2E0F4ED}" destId="{0CDACEA5-2835-4EFB-92A0-C1C6FFBE8C9F}" srcOrd="0" destOrd="0" presId="urn:microsoft.com/office/officeart/2005/8/layout/orgChart1"/>
-    <dgm:cxn modelId="{A7BD3E3A-FF7A-4B9E-92B5-E0A194D0CAE1}" type="presOf" srcId="{5AC52002-BA0F-4E4A-BBE3-8C0B248572FA}" destId="{94DA7ED8-25B6-4329-954D-09CE3262D29F}" srcOrd="0" destOrd="0" presId="urn:microsoft.com/office/officeart/2005/8/layout/orgChart1"/>
-    <dgm:cxn modelId="{AC9799CF-0F20-44D4-AC1B-8C13E71B720B}" type="presOf" srcId="{EEFBD60C-F04D-4E4F-9F83-A74D3CC23C94}" destId="{F61BE13B-C89F-4B19-90D1-6EC1C2536A2D}" srcOrd="0" destOrd="0" presId="urn:microsoft.com/office/officeart/2005/8/layout/orgChart1"/>
-    <dgm:cxn modelId="{7B020000-44E6-41D0-890C-14AFAEEE9433}" type="presOf" srcId="{D25B3256-9144-4113-B8DA-678DCBBB7869}" destId="{0FB6017F-F58A-43B9-BB82-BE20FE08E025}" srcOrd="0" destOrd="0" presId="urn:microsoft.com/office/officeart/2005/8/layout/orgChart1"/>
-    <dgm:cxn modelId="{B68A8745-C804-411F-86CA-210D435E45CE}" type="presOf" srcId="{3A0BF361-9AA4-4569-BC64-929A7B34CE39}" destId="{0B9E7DDE-8604-4F19-8950-808DA40542DE}" srcOrd="0" destOrd="0" presId="urn:microsoft.com/office/officeart/2005/8/layout/orgChart1"/>
-    <dgm:cxn modelId="{74BA9BF0-199C-4081-A950-BFFFB9AF17C0}" srcId="{F5104EE1-614A-4ED2-A2D2-E3AF48EFCE1C}" destId="{CD3F27E4-8784-462A-9CA2-35478DB04C85}" srcOrd="0" destOrd="0" parTransId="{EC24D606-4B2D-46C0-983F-40B908936070}" sibTransId="{F1638E95-4C1A-49C0-A7C2-96CBCA9C058D}"/>
-    <dgm:cxn modelId="{1C59468E-CE2F-4A91-8F90-38DABDD9DC17}" type="presOf" srcId="{38E98B82-4EC1-4147-8F6A-CD293DCBCE37}" destId="{1ACC0625-B09E-49C7-BE09-D734CE7D12FB}" srcOrd="0" destOrd="0" presId="urn:microsoft.com/office/officeart/2005/8/layout/orgChart1"/>
-    <dgm:cxn modelId="{FE4A6191-314F-4FBF-A922-F2FB05B60F09}" srcId="{9752BF25-6E46-44F9-8AA0-404A02849848}" destId="{F5104EE1-614A-4ED2-A2D2-E3AF48EFCE1C}" srcOrd="6" destOrd="0" parTransId="{DC2E6D8A-421E-4B0E-87C0-CF69987A7A0C}" sibTransId="{C8D364B8-D3A9-470B-B160-AE7A8206D189}"/>
-    <dgm:cxn modelId="{1CE67B51-A631-46FE-AE46-A0C31B042778}" type="presOf" srcId="{C972CE84-24BB-43AB-B4B4-ADA0AA03BA28}" destId="{B5434974-6913-47D1-996C-6A7061228BBF}" srcOrd="1" destOrd="0" presId="urn:microsoft.com/office/officeart/2005/8/layout/orgChart1"/>
-    <dgm:cxn modelId="{69D86F0B-9534-40D2-8C78-D96883B85AB5}" type="presOf" srcId="{D2390AEA-67CE-4A0E-AFCB-540CB6460F5D}" destId="{809E7021-0744-4F96-ACAE-A790F66E835C}" srcOrd="0" destOrd="0" presId="urn:microsoft.com/office/officeart/2005/8/layout/orgChart1"/>
-    <dgm:cxn modelId="{E9374925-FE4D-478C-A35D-F49A6104E28D}" type="presParOf" srcId="{42F57739-3233-43DA-AD66-44E288FE50CE}" destId="{7BCF4066-3B50-4AD7-9A4E-A721456E885A}" srcOrd="0" destOrd="0" presId="urn:microsoft.com/office/officeart/2005/8/layout/orgChart1"/>
-    <dgm:cxn modelId="{07100A80-DF13-4F5A-B4E2-2924572F507E}" type="presParOf" srcId="{7BCF4066-3B50-4AD7-9A4E-A721456E885A}" destId="{07FAE620-50D9-49DD-83B5-38290CDB8661}" srcOrd="0" destOrd="0" presId="urn:microsoft.com/office/officeart/2005/8/layout/orgChart1"/>
-    <dgm:cxn modelId="{E09F897A-76BF-45B4-B54B-AFEC19CA31F6}" type="presParOf" srcId="{07FAE620-50D9-49DD-83B5-38290CDB8661}" destId="{DCE5446E-90A2-48B8-89D4-9533B906F2D9}" srcOrd="0" destOrd="0" presId="urn:microsoft.com/office/officeart/2005/8/layout/orgChart1"/>
-    <dgm:cxn modelId="{37B9BED2-4BE1-4EF4-8325-A116ED203723}" type="presParOf" srcId="{07FAE620-50D9-49DD-83B5-38290CDB8661}" destId="{FCA38D65-25EC-4985-9DE0-A1D0A35E82A9}" srcOrd="1" destOrd="0" presId="urn:microsoft.com/office/officeart/2005/8/layout/orgChart1"/>
-    <dgm:cxn modelId="{36128282-2B92-4C1B-8E47-E513A8E6FC39}" type="presParOf" srcId="{7BCF4066-3B50-4AD7-9A4E-A721456E885A}" destId="{87502DEA-D77A-471D-88F3-71B1DB91C00D}" srcOrd="1" destOrd="0" presId="urn:microsoft.com/office/officeart/2005/8/layout/orgChart1"/>
-    <dgm:cxn modelId="{8FBB9016-5450-464F-970F-EB941CE3C338}" type="presParOf" srcId="{87502DEA-D77A-471D-88F3-71B1DB91C00D}" destId="{8F2323B2-1EE4-4672-B878-00F2181B0175}" srcOrd="0" destOrd="0" presId="urn:microsoft.com/office/officeart/2005/8/layout/orgChart1"/>
-    <dgm:cxn modelId="{919061A5-53A8-470F-B9BF-B7EB90C8417B}" type="presParOf" srcId="{87502DEA-D77A-471D-88F3-71B1DB91C00D}" destId="{702F0159-F31A-4611-9660-26F9A72406C1}" srcOrd="1" destOrd="0" presId="urn:microsoft.com/office/officeart/2005/8/layout/orgChart1"/>
-    <dgm:cxn modelId="{117712EB-5945-48C0-B93B-D397D24F52FE}" type="presParOf" srcId="{702F0159-F31A-4611-9660-26F9A72406C1}" destId="{61E30C25-FF8D-48A5-BBA5-F4C947F1C085}" srcOrd="0" destOrd="0" presId="urn:microsoft.com/office/officeart/2005/8/layout/orgChart1"/>
-    <dgm:cxn modelId="{AB9F7B4C-0F35-405B-B872-14104301BB7C}" type="presParOf" srcId="{61E30C25-FF8D-48A5-BBA5-F4C947F1C085}" destId="{0253070B-604D-420C-A12E-7EF1DFE4921E}" srcOrd="0" destOrd="0" presId="urn:microsoft.com/office/officeart/2005/8/layout/orgChart1"/>
-    <dgm:cxn modelId="{8FB3B679-35E1-4525-A5A3-74BD38EEF8E1}" type="presParOf" srcId="{61E30C25-FF8D-48A5-BBA5-F4C947F1C085}" destId="{9AE07535-BE74-47CD-8277-124B9C925C39}" srcOrd="1" destOrd="0" presId="urn:microsoft.com/office/officeart/2005/8/layout/orgChart1"/>
-    <dgm:cxn modelId="{93EAAB12-0E9F-496D-BFE2-0CE4805F370E}" type="presParOf" srcId="{702F0159-F31A-4611-9660-26F9A72406C1}" destId="{723D0BA9-3ACC-42EE-B30F-1D1D95B797BF}" srcOrd="1" destOrd="0" presId="urn:microsoft.com/office/officeart/2005/8/layout/orgChart1"/>
-    <dgm:cxn modelId="{672BCE74-1EB9-4CA7-9D54-13A45D09919C}" type="presParOf" srcId="{723D0BA9-3ACC-42EE-B30F-1D1D95B797BF}" destId="{EDAEC857-82F0-448A-AFA8-801074D7AE09}" srcOrd="0" destOrd="0" presId="urn:microsoft.com/office/officeart/2005/8/layout/orgChart1"/>
-    <dgm:cxn modelId="{ED4019CF-AF9A-4AB5-BBF7-36FF3C4C0107}" type="presParOf" srcId="{723D0BA9-3ACC-42EE-B30F-1D1D95B797BF}" destId="{9BFA49FF-D62A-43F9-A589-5797DCE890FB}" srcOrd="1" destOrd="0" presId="urn:microsoft.com/office/officeart/2005/8/layout/orgChart1"/>
-    <dgm:cxn modelId="{823DC8B9-B104-4E1B-B2C1-FA93FC636A93}" type="presParOf" srcId="{9BFA49FF-D62A-43F9-A589-5797DCE890FB}" destId="{047B0770-2335-4586-A469-96C8EF673E0C}" srcOrd="0" destOrd="0" presId="urn:microsoft.com/office/officeart/2005/8/layout/orgChart1"/>
-    <dgm:cxn modelId="{A8D07D96-75B5-434B-A5E3-2D615F8BD49C}" type="presParOf" srcId="{047B0770-2335-4586-A469-96C8EF673E0C}" destId="{A918563E-BA43-4CD6-891F-BB37DED96F93}" srcOrd="0" destOrd="0" presId="urn:microsoft.com/office/officeart/2005/8/layout/orgChart1"/>
-    <dgm:cxn modelId="{2D959A9E-83B8-485D-8C5E-025CAEED8D61}" type="presParOf" srcId="{047B0770-2335-4586-A469-96C8EF673E0C}" destId="{97C0FB6C-11D4-4D3E-A6F0-5A6919263380}" srcOrd="1" destOrd="0" presId="urn:microsoft.com/office/officeart/2005/8/layout/orgChart1"/>
-    <dgm:cxn modelId="{93A78351-1D3A-4E35-A3A0-0F8095A22DAB}" type="presParOf" srcId="{9BFA49FF-D62A-43F9-A589-5797DCE890FB}" destId="{60BC8339-2D6F-493E-AF28-81A3FC43DA24}" srcOrd="1" destOrd="0" presId="urn:microsoft.com/office/officeart/2005/8/layout/orgChart1"/>
-    <dgm:cxn modelId="{CC4E6B79-98BB-433C-8169-0D7E8C334348}" type="presParOf" srcId="{9BFA49FF-D62A-43F9-A589-5797DCE890FB}" destId="{C548D72D-9D45-4431-B8BC-7B7D4C162502}" srcOrd="2" destOrd="0" presId="urn:microsoft.com/office/officeart/2005/8/layout/orgChart1"/>
-    <dgm:cxn modelId="{0F7DBD19-1ADB-49BA-B649-7DD431F1B8B5}" type="presParOf" srcId="{723D0BA9-3ACC-42EE-B30F-1D1D95B797BF}" destId="{E9B5ACD4-100D-4054-9C15-80A3CD227AB2}" srcOrd="2" destOrd="0" presId="urn:microsoft.com/office/officeart/2005/8/layout/orgChart1"/>
-    <dgm:cxn modelId="{8D97BE29-3D98-4459-9BDC-82D4E69B010F}" type="presParOf" srcId="{723D0BA9-3ACC-42EE-B30F-1D1D95B797BF}" destId="{22769968-03DE-4DF0-8755-DA6FEEBEA88E}" srcOrd="3" destOrd="0" presId="urn:microsoft.com/office/officeart/2005/8/layout/orgChart1"/>
-    <dgm:cxn modelId="{5ABEF5E7-EEAB-48D3-A5C1-8FC286426436}" type="presParOf" srcId="{22769968-03DE-4DF0-8755-DA6FEEBEA88E}" destId="{2D52E38E-22B4-4C33-8464-00CA7DFCD4E1}" srcOrd="0" destOrd="0" presId="urn:microsoft.com/office/officeart/2005/8/layout/orgChart1"/>
-    <dgm:cxn modelId="{72714C33-6361-4960-AC8E-003EA0D76F14}" type="presParOf" srcId="{2D52E38E-22B4-4C33-8464-00CA7DFCD4E1}" destId="{086E5289-D893-442F-8E10-E3A8011896C8}" srcOrd="0" destOrd="0" presId="urn:microsoft.com/office/officeart/2005/8/layout/orgChart1"/>
-    <dgm:cxn modelId="{09C91702-B11A-42A1-934D-B851F03E4009}" type="presParOf" srcId="{2D52E38E-22B4-4C33-8464-00CA7DFCD4E1}" destId="{D8CE9E94-E229-4A51-8A43-48EFE7086C8B}" srcOrd="1" destOrd="0" presId="urn:microsoft.com/office/officeart/2005/8/layout/orgChart1"/>
-    <dgm:cxn modelId="{1A29BFFD-14A3-4EC1-B3B5-E0C065878F1B}" type="presParOf" srcId="{22769968-03DE-4DF0-8755-DA6FEEBEA88E}" destId="{D7F48F3C-B66C-40B7-AC7B-70FDAE0B5847}" srcOrd="1" destOrd="0" presId="urn:microsoft.com/office/officeart/2005/8/layout/orgChart1"/>
-    <dgm:cxn modelId="{368C78A1-D625-4528-BE4A-1A0B6098715E}" type="presParOf" srcId="{22769968-03DE-4DF0-8755-DA6FEEBEA88E}" destId="{CAF800BD-8C66-483F-ABA9-20E24EDFB679}" srcOrd="2" destOrd="0" presId="urn:microsoft.com/office/officeart/2005/8/layout/orgChart1"/>
-    <dgm:cxn modelId="{70A81923-41A4-404D-A198-267370248273}" type="presParOf" srcId="{723D0BA9-3ACC-42EE-B30F-1D1D95B797BF}" destId="{787B0889-9BE1-418F-8202-55B025FFE068}" srcOrd="4" destOrd="0" presId="urn:microsoft.com/office/officeart/2005/8/layout/orgChart1"/>
-    <dgm:cxn modelId="{0C3C4304-775F-4E4F-81B5-5750B2E33AB5}" type="presParOf" srcId="{723D0BA9-3ACC-42EE-B30F-1D1D95B797BF}" destId="{437E1977-D505-4E0B-AA0B-59A0C755A0A9}" srcOrd="5" destOrd="0" presId="urn:microsoft.com/office/officeart/2005/8/layout/orgChart1"/>
-    <dgm:cxn modelId="{5B0C2082-2F32-4FCC-9345-F8C61C762C6D}" type="presParOf" srcId="{437E1977-D505-4E0B-AA0B-59A0C755A0A9}" destId="{EE1C3AA4-947C-41AA-9239-35D9040323B7}" srcOrd="0" destOrd="0" presId="urn:microsoft.com/office/officeart/2005/8/layout/orgChart1"/>
-    <dgm:cxn modelId="{69018DCC-36E2-4D3E-A3F1-7EA35E4151CF}" type="presParOf" srcId="{EE1C3AA4-947C-41AA-9239-35D9040323B7}" destId="{D196F342-01D6-4787-87D2-4F3D68215794}" srcOrd="0" destOrd="0" presId="urn:microsoft.com/office/officeart/2005/8/layout/orgChart1"/>
-    <dgm:cxn modelId="{1D6E36C5-BEFB-448F-B127-AC9E954AFB45}" type="presParOf" srcId="{EE1C3AA4-947C-41AA-9239-35D9040323B7}" destId="{AA40AD17-1CF1-429D-9DDB-D25F675FF467}" srcOrd="1" destOrd="0" presId="urn:microsoft.com/office/officeart/2005/8/layout/orgChart1"/>
-    <dgm:cxn modelId="{CF1A4122-92B2-47D4-8F23-6E08B127A16A}" type="presParOf" srcId="{437E1977-D505-4E0B-AA0B-59A0C755A0A9}" destId="{E62E1C5D-03A1-43F5-A848-10877CC32C01}" srcOrd="1" destOrd="0" presId="urn:microsoft.com/office/officeart/2005/8/layout/orgChart1"/>
-    <dgm:cxn modelId="{81A2F348-3306-4436-87C1-9B4F6A398416}" type="presParOf" srcId="{437E1977-D505-4E0B-AA0B-59A0C755A0A9}" destId="{B2474480-A43E-4A10-BAD5-3EF39BF8FBC4}" srcOrd="2" destOrd="0" presId="urn:microsoft.com/office/officeart/2005/8/layout/orgChart1"/>
-    <dgm:cxn modelId="{57173E75-4BBD-4D1B-9C7A-AAF4F0E23D29}" type="presParOf" srcId="{723D0BA9-3ACC-42EE-B30F-1D1D95B797BF}" destId="{439AE8B9-A3FF-48A6-90BB-4BF371AD3DF2}" srcOrd="6" destOrd="0" presId="urn:microsoft.com/office/officeart/2005/8/layout/orgChart1"/>
-    <dgm:cxn modelId="{2BFFFDA1-0500-4161-B9E5-D4ED0360D210}" type="presParOf" srcId="{723D0BA9-3ACC-42EE-B30F-1D1D95B797BF}" destId="{6CAA16C7-ABE1-4CDC-A143-C74BEDDA6FF8}" srcOrd="7" destOrd="0" presId="urn:microsoft.com/office/officeart/2005/8/layout/orgChart1"/>
-    <dgm:cxn modelId="{C89980B2-07E7-4EFA-BA12-2BE7649E5457}" type="presParOf" srcId="{6CAA16C7-ABE1-4CDC-A143-C74BEDDA6FF8}" destId="{E46214B5-D71C-4F5E-A4FA-738479AEF597}" srcOrd="0" destOrd="0" presId="urn:microsoft.com/office/officeart/2005/8/layout/orgChart1"/>
-    <dgm:cxn modelId="{6814B3FC-4CAD-4D99-81EA-BE463A0B4552}" type="presParOf" srcId="{E46214B5-D71C-4F5E-A4FA-738479AEF597}" destId="{55414A74-BD61-4DF0-9BE8-A5B86CB7DE03}" srcOrd="0" destOrd="0" presId="urn:microsoft.com/office/officeart/2005/8/layout/orgChart1"/>
-    <dgm:cxn modelId="{ECD89B05-CEB8-4B58-8AAB-5A0815878F9E}" type="presParOf" srcId="{E46214B5-D71C-4F5E-A4FA-738479AEF597}" destId="{5AF286B1-E407-4867-8E78-1FFA0125F9B1}" srcOrd="1" destOrd="0" presId="urn:microsoft.com/office/officeart/2005/8/layout/orgChart1"/>
-    <dgm:cxn modelId="{CF3D2E38-AC25-453B-9CB0-82E5175BBBFD}" type="presParOf" srcId="{6CAA16C7-ABE1-4CDC-A143-C74BEDDA6FF8}" destId="{7782C2AD-F317-4D20-A3C6-6B651FA74E91}" srcOrd="1" destOrd="0" presId="urn:microsoft.com/office/officeart/2005/8/layout/orgChart1"/>
-    <dgm:cxn modelId="{0A231C80-9837-465E-AEE2-049CC6F8ACE4}" type="presParOf" srcId="{6CAA16C7-ABE1-4CDC-A143-C74BEDDA6FF8}" destId="{56C8D639-75CE-43AD-B16C-A3E407DF47FA}" srcOrd="2" destOrd="0" presId="urn:microsoft.com/office/officeart/2005/8/layout/orgChart1"/>
-    <dgm:cxn modelId="{F97AADAD-8EA1-4095-A74E-5C16BE33FC46}" type="presParOf" srcId="{723D0BA9-3ACC-42EE-B30F-1D1D95B797BF}" destId="{DBA1AB52-FDA3-42DE-9AAE-2361C258F1CE}" srcOrd="8" destOrd="0" presId="urn:microsoft.com/office/officeart/2005/8/layout/orgChart1"/>
-    <dgm:cxn modelId="{0B4EB98F-E91E-4FF8-A4AE-A1C89F5C3A9F}" type="presParOf" srcId="{723D0BA9-3ACC-42EE-B30F-1D1D95B797BF}" destId="{C32712A6-3328-437E-833B-811AD443804E}" srcOrd="9" destOrd="0" presId="urn:microsoft.com/office/officeart/2005/8/layout/orgChart1"/>
-    <dgm:cxn modelId="{894EFC8A-E500-4C08-BFCE-C407028B4086}" type="presParOf" srcId="{C32712A6-3328-437E-833B-811AD443804E}" destId="{D02C8201-7D72-48D3-8402-BFC8CAEE68CD}" srcOrd="0" destOrd="0" presId="urn:microsoft.com/office/officeart/2005/8/layout/orgChart1"/>
-    <dgm:cxn modelId="{E8AEBB6F-5018-4C37-A1A3-49A81385DED6}" type="presParOf" srcId="{D02C8201-7D72-48D3-8402-BFC8CAEE68CD}" destId="{F3B3BDCB-5F2D-461E-893F-CD3EF1EAEDFF}" srcOrd="0" destOrd="0" presId="urn:microsoft.com/office/officeart/2005/8/layout/orgChart1"/>
-    <dgm:cxn modelId="{ED86FE26-2E24-4DCE-ADB6-24C83E09B7F9}" type="presParOf" srcId="{D02C8201-7D72-48D3-8402-BFC8CAEE68CD}" destId="{9C91CD90-65C1-425F-A0B8-37F0AC044148}" srcOrd="1" destOrd="0" presId="urn:microsoft.com/office/officeart/2005/8/layout/orgChart1"/>
-    <dgm:cxn modelId="{FBC63B0B-9260-40B6-9E89-431E6E8518E9}" type="presParOf" srcId="{C32712A6-3328-437E-833B-811AD443804E}" destId="{4FD94EC8-C76A-4743-A59F-291ADE382902}" srcOrd="1" destOrd="0" presId="urn:microsoft.com/office/officeart/2005/8/layout/orgChart1"/>
-    <dgm:cxn modelId="{F515FE3B-1BE5-415B-9133-FF1EAB0905A0}" type="presParOf" srcId="{C32712A6-3328-437E-833B-811AD443804E}" destId="{4B72D8DC-3C98-41B0-AE5E-88AC7B86D828}" srcOrd="2" destOrd="0" presId="urn:microsoft.com/office/officeart/2005/8/layout/orgChart1"/>
-    <dgm:cxn modelId="{E060061E-B070-47C3-BF32-385472F5A7DC}" type="presParOf" srcId="{702F0159-F31A-4611-9660-26F9A72406C1}" destId="{E7ABFC81-55BE-4A1D-8EAA-30D7B011B0FE}" srcOrd="2" destOrd="0" presId="urn:microsoft.com/office/officeart/2005/8/layout/orgChart1"/>
-    <dgm:cxn modelId="{E02B003F-F4A9-45EB-9212-C616D81798B4}" type="presParOf" srcId="{87502DEA-D77A-471D-88F3-71B1DB91C00D}" destId="{E912878F-5D61-47D0-81FC-D67F5C035F55}" srcOrd="2" destOrd="0" presId="urn:microsoft.com/office/officeart/2005/8/layout/orgChart1"/>
-    <dgm:cxn modelId="{9F2DDBD4-6798-46C0-BBC4-55E21436E34E}" type="presParOf" srcId="{87502DEA-D77A-471D-88F3-71B1DB91C00D}" destId="{83542016-E488-4882-B894-134A9F9643E9}" srcOrd="3" destOrd="0" presId="urn:microsoft.com/office/officeart/2005/8/layout/orgChart1"/>
-    <dgm:cxn modelId="{22B9F138-AD04-4E8A-A5A7-A8DD19428698}" type="presParOf" srcId="{83542016-E488-4882-B894-134A9F9643E9}" destId="{C9B38634-6777-4698-8A77-19A7070FFDD0}" srcOrd="0" destOrd="0" presId="urn:microsoft.com/office/officeart/2005/8/layout/orgChart1"/>
-    <dgm:cxn modelId="{6754EA2A-60B5-44C7-A068-8A8DB8DA8764}" type="presParOf" srcId="{C9B38634-6777-4698-8A77-19A7070FFDD0}" destId="{D8B59E03-E873-412A-8F82-B51084D54188}" srcOrd="0" destOrd="0" presId="urn:microsoft.com/office/officeart/2005/8/layout/orgChart1"/>
-    <dgm:cxn modelId="{14A63D5E-16D1-4A85-AE2C-5D4457720C33}" type="presParOf" srcId="{C9B38634-6777-4698-8A77-19A7070FFDD0}" destId="{89DDDBA3-35EF-42F1-9D6D-4B94BBA4BA0D}" srcOrd="1" destOrd="0" presId="urn:microsoft.com/office/officeart/2005/8/layout/orgChart1"/>
-    <dgm:cxn modelId="{530A7D88-C186-4A99-A3A3-875430F2962F}" type="presParOf" srcId="{83542016-E488-4882-B894-134A9F9643E9}" destId="{B142F310-6F81-4A80-83E6-22DCC2E2A0A7}" srcOrd="1" destOrd="0" presId="urn:microsoft.com/office/officeart/2005/8/layout/orgChart1"/>
-    <dgm:cxn modelId="{66A2165A-9926-42F6-A82F-B0696D08C6C0}" type="presParOf" srcId="{B142F310-6F81-4A80-83E6-22DCC2E2A0A7}" destId="{F61BE13B-C89F-4B19-90D1-6EC1C2536A2D}" srcOrd="0" destOrd="0" presId="urn:microsoft.com/office/officeart/2005/8/layout/orgChart1"/>
-    <dgm:cxn modelId="{4B8ED08C-6607-4AB6-B363-0A96CD6E4C6C}" type="presParOf" srcId="{B142F310-6F81-4A80-83E6-22DCC2E2A0A7}" destId="{7DC363D3-6E8C-4491-8638-BCCB0CC13571}" srcOrd="1" destOrd="0" presId="urn:microsoft.com/office/officeart/2005/8/layout/orgChart1"/>
-    <dgm:cxn modelId="{A3F8AF77-EE33-4148-A3CE-2A774539AB3A}" type="presParOf" srcId="{7DC363D3-6E8C-4491-8638-BCCB0CC13571}" destId="{02EDCA92-5248-469D-866B-EBE1EAAFE698}" srcOrd="0" destOrd="0" presId="urn:microsoft.com/office/officeart/2005/8/layout/orgChart1"/>
-    <dgm:cxn modelId="{F9BB7F32-0369-46BF-8C7B-9E37C7C641FF}" type="presParOf" srcId="{02EDCA92-5248-469D-866B-EBE1EAAFE698}" destId="{2418BED5-A4D7-45BB-B02F-8D196DC373CC}" srcOrd="0" destOrd="0" presId="urn:microsoft.com/office/officeart/2005/8/layout/orgChart1"/>
-    <dgm:cxn modelId="{DDDA7B78-D835-4F87-B534-24022178F178}" type="presParOf" srcId="{02EDCA92-5248-469D-866B-EBE1EAAFE698}" destId="{DAC25472-22AE-4E59-BDE8-1766B181A298}" srcOrd="1" destOrd="0" presId="urn:microsoft.com/office/officeart/2005/8/layout/orgChart1"/>
-    <dgm:cxn modelId="{D1DD61C3-3AD9-4162-A8F4-E6191A2C87B9}" type="presParOf" srcId="{7DC363D3-6E8C-4491-8638-BCCB0CC13571}" destId="{FB15AE7E-9424-4043-AC09-2D3899C9E71D}" srcOrd="1" destOrd="0" presId="urn:microsoft.com/office/officeart/2005/8/layout/orgChart1"/>
-    <dgm:cxn modelId="{92B57B0F-DB1A-4C88-8D13-1E4C4BD5DBA3}" type="presParOf" srcId="{7DC363D3-6E8C-4491-8638-BCCB0CC13571}" destId="{E97FA016-133C-4C3A-882C-AFCD93BD9349}" srcOrd="2" destOrd="0" presId="urn:microsoft.com/office/officeart/2005/8/layout/orgChart1"/>
-    <dgm:cxn modelId="{2B1D0A0A-F4C2-430E-8D34-A55F9CF1E646}" type="presParOf" srcId="{B142F310-6F81-4A80-83E6-22DCC2E2A0A7}" destId="{9F598D12-C63E-4458-B71F-6A4E3ADBBF85}" srcOrd="2" destOrd="0" presId="urn:microsoft.com/office/officeart/2005/8/layout/orgChart1"/>
-    <dgm:cxn modelId="{1DE52A5C-B5B3-4A58-96B5-7D064884DE85}" type="presParOf" srcId="{B142F310-6F81-4A80-83E6-22DCC2E2A0A7}" destId="{535C5DE1-1FB3-420B-AA15-6905BDA57DE4}" srcOrd="3" destOrd="0" presId="urn:microsoft.com/office/officeart/2005/8/layout/orgChart1"/>
-    <dgm:cxn modelId="{48968450-FA7E-45D6-BF1C-896AD671C80A}" type="presParOf" srcId="{535C5DE1-1FB3-420B-AA15-6905BDA57DE4}" destId="{6814C559-244C-4368-A3B4-424CDE434F4D}" srcOrd="0" destOrd="0" presId="urn:microsoft.com/office/officeart/2005/8/layout/orgChart1"/>
-    <dgm:cxn modelId="{BA834D4D-DCB1-46EC-A6C1-F9EA8153CE61}" type="presParOf" srcId="{6814C559-244C-4368-A3B4-424CDE434F4D}" destId="{527AB7DC-F356-4F3D-B7ED-1898E5026DA4}" srcOrd="0" destOrd="0" presId="urn:microsoft.com/office/officeart/2005/8/layout/orgChart1"/>
-    <dgm:cxn modelId="{0A555B69-9426-4616-9D68-6B4E5F5555A7}" type="presParOf" srcId="{6814C559-244C-4368-A3B4-424CDE434F4D}" destId="{093CC085-571B-4552-B4E3-CB30667C7334}" srcOrd="1" destOrd="0" presId="urn:microsoft.com/office/officeart/2005/8/layout/orgChart1"/>
-    <dgm:cxn modelId="{1EA8D543-48AA-4B3A-82C1-EB2D929A5498}" type="presParOf" srcId="{535C5DE1-1FB3-420B-AA15-6905BDA57DE4}" destId="{B079661B-20C9-412D-BCB3-25C538C8103F}" srcOrd="1" destOrd="0" presId="urn:microsoft.com/office/officeart/2005/8/layout/orgChart1"/>
-    <dgm:cxn modelId="{F7104622-B404-4627-98D4-A4A2347629DC}" type="presParOf" srcId="{535C5DE1-1FB3-420B-AA15-6905BDA57DE4}" destId="{5F133237-B15D-4CF9-8619-A5C52B454311}" srcOrd="2" destOrd="0" presId="urn:microsoft.com/office/officeart/2005/8/layout/orgChart1"/>
-    <dgm:cxn modelId="{4CF7EB1A-47F9-4CDF-A31D-3D51882EE5E1}" type="presParOf" srcId="{B142F310-6F81-4A80-83E6-22DCC2E2A0A7}" destId="{28109AF7-22BD-4D21-B32D-C8231FC2C8E4}" srcOrd="4" destOrd="0" presId="urn:microsoft.com/office/officeart/2005/8/layout/orgChart1"/>
-    <dgm:cxn modelId="{93ECDA13-F392-4191-85F3-9E332DA4F7B5}" type="presParOf" srcId="{B142F310-6F81-4A80-83E6-22DCC2E2A0A7}" destId="{10A092C5-C57C-45BE-8F0C-6BCE8D3840DF}" srcOrd="5" destOrd="0" presId="urn:microsoft.com/office/officeart/2005/8/layout/orgChart1"/>
-    <dgm:cxn modelId="{7F7430A3-24C1-4058-B7AC-02B5ED56031B}" type="presParOf" srcId="{10A092C5-C57C-45BE-8F0C-6BCE8D3840DF}" destId="{D52B1961-7C8C-4D6D-9E1B-C433D0122322}" srcOrd="0" destOrd="0" presId="urn:microsoft.com/office/officeart/2005/8/layout/orgChart1"/>
-    <dgm:cxn modelId="{EA8B618C-B4AF-4376-A309-C626888C3755}" type="presParOf" srcId="{D52B1961-7C8C-4D6D-9E1B-C433D0122322}" destId="{0CDACEA5-2835-4EFB-92A0-C1C6FFBE8C9F}" srcOrd="0" destOrd="0" presId="urn:microsoft.com/office/officeart/2005/8/layout/orgChart1"/>
-    <dgm:cxn modelId="{CE0984E1-7A5F-4CBC-814F-35423280FE0D}" type="presParOf" srcId="{D52B1961-7C8C-4D6D-9E1B-C433D0122322}" destId="{3BA0A2B0-73C5-49C7-9D3E-EBC069ED4331}" srcOrd="1" destOrd="0" presId="urn:microsoft.com/office/officeart/2005/8/layout/orgChart1"/>
-    <dgm:cxn modelId="{DB8EE741-EEF2-43B1-9BCA-7353AEF761A8}" type="presParOf" srcId="{10A092C5-C57C-45BE-8F0C-6BCE8D3840DF}" destId="{8B7F904B-EB06-43DF-A655-DBE1438BF6F0}" srcOrd="1" destOrd="0" presId="urn:microsoft.com/office/officeart/2005/8/layout/orgChart1"/>
-    <dgm:cxn modelId="{C162BE35-A4D6-416A-9EF1-1C3CA8FCD7B4}" type="presParOf" srcId="{10A092C5-C57C-45BE-8F0C-6BCE8D3840DF}" destId="{94F508D5-2117-4F09-82F1-4FDF9E56D9E5}" srcOrd="2" destOrd="0" presId="urn:microsoft.com/office/officeart/2005/8/layout/orgChart1"/>
-    <dgm:cxn modelId="{2BE28DEC-9422-4B62-9379-65B494ADF195}" type="presParOf" srcId="{83542016-E488-4882-B894-134A9F9643E9}" destId="{4C7F3D5B-DA01-4599-A497-0F561B248A16}" srcOrd="2" destOrd="0" presId="urn:microsoft.com/office/officeart/2005/8/layout/orgChart1"/>
-    <dgm:cxn modelId="{5067F799-FD37-40C8-A91E-096AC47858CD}" type="presParOf" srcId="{87502DEA-D77A-471D-88F3-71B1DB91C00D}" destId="{4CF9E6F9-C231-47FA-9D4B-594F31B0B009}" srcOrd="4" destOrd="0" presId="urn:microsoft.com/office/officeart/2005/8/layout/orgChart1"/>
-    <dgm:cxn modelId="{82398476-B124-4742-A2E2-0725E977E207}" type="presParOf" srcId="{87502DEA-D77A-471D-88F3-71B1DB91C00D}" destId="{7CCFC444-76A6-469F-9856-E2324F90666D}" srcOrd="5" destOrd="0" presId="urn:microsoft.com/office/officeart/2005/8/layout/orgChart1"/>
-    <dgm:cxn modelId="{5436BBF9-80F1-4BF0-A38A-7C5FBFD904CA}" type="presParOf" srcId="{7CCFC444-76A6-469F-9856-E2324F90666D}" destId="{69DE3ABA-8504-4524-B1DF-BCE872BED3FE}" srcOrd="0" destOrd="0" presId="urn:microsoft.com/office/officeart/2005/8/layout/orgChart1"/>
-    <dgm:cxn modelId="{F3546123-7200-4476-9420-FBE071366A29}" type="presParOf" srcId="{69DE3ABA-8504-4524-B1DF-BCE872BED3FE}" destId="{C0B82361-B5D5-49FC-B1D6-4F8C83133923}" srcOrd="0" destOrd="0" presId="urn:microsoft.com/office/officeart/2005/8/layout/orgChart1"/>
-    <dgm:cxn modelId="{FC6F84CE-537E-4AA0-B226-99251EC421F7}" type="presParOf" srcId="{69DE3ABA-8504-4524-B1DF-BCE872BED3FE}" destId="{E5610B8C-F2E3-4C5F-BB89-4677D0DB9EC5}" srcOrd="1" destOrd="0" presId="urn:microsoft.com/office/officeart/2005/8/layout/orgChart1"/>
-    <dgm:cxn modelId="{7D6EFDD4-C94C-4051-B207-5A799E5F5906}" type="presParOf" srcId="{7CCFC444-76A6-469F-9856-E2324F90666D}" destId="{D9C58F70-18FD-4A4F-9EB8-35D6D78B4C28}" srcOrd="1" destOrd="0" presId="urn:microsoft.com/office/officeart/2005/8/layout/orgChart1"/>
-    <dgm:cxn modelId="{69807478-FE48-433F-95E5-B240179DC1A8}" type="presParOf" srcId="{D9C58F70-18FD-4A4F-9EB8-35D6D78B4C28}" destId="{B3814EFA-43A3-44A5-8A0B-749F9DDDD1CE}" srcOrd="0" destOrd="0" presId="urn:microsoft.com/office/officeart/2005/8/layout/orgChart1"/>
-    <dgm:cxn modelId="{6978E209-FF26-4E27-81C2-BE9D77129CAC}" type="presParOf" srcId="{D9C58F70-18FD-4A4F-9EB8-35D6D78B4C28}" destId="{7D0F0735-83D5-47BA-B968-F8185D00CC86}" srcOrd="1" destOrd="0" presId="urn:microsoft.com/office/officeart/2005/8/layout/orgChart1"/>
-    <dgm:cxn modelId="{0F9E348C-37EB-45F8-9218-C620286901D2}" type="presParOf" srcId="{7D0F0735-83D5-47BA-B968-F8185D00CC86}" destId="{6A576425-5F53-486B-A60F-202DFCD87C31}" srcOrd="0" destOrd="0" presId="urn:microsoft.com/office/officeart/2005/8/layout/orgChart1"/>
-    <dgm:cxn modelId="{100F743D-6B72-464D-B234-01306BA00B82}" type="presParOf" srcId="{6A576425-5F53-486B-A60F-202DFCD87C31}" destId="{4AC5F605-9F8A-4CF9-9260-4925C2FA9884}" srcOrd="0" destOrd="0" presId="urn:microsoft.com/office/officeart/2005/8/layout/orgChart1"/>
-    <dgm:cxn modelId="{182AC584-2301-4A2F-AAC4-18CC39FF5701}" type="presParOf" srcId="{6A576425-5F53-486B-A60F-202DFCD87C31}" destId="{EE3B308E-C3F8-4AE7-A3EF-A7C428A96E46}" srcOrd="1" destOrd="0" presId="urn:microsoft.com/office/officeart/2005/8/layout/orgChart1"/>
-    <dgm:cxn modelId="{6D439480-3122-4A13-AF55-C726BE0950F5}" type="presParOf" srcId="{7D0F0735-83D5-47BA-B968-F8185D00CC86}" destId="{B2D9AACB-9FF9-4E1F-AB45-7321AF8C0146}" srcOrd="1" destOrd="0" presId="urn:microsoft.com/office/officeart/2005/8/layout/orgChart1"/>
-    <dgm:cxn modelId="{588C23F6-712E-4215-9976-558CA77D6A80}" type="presParOf" srcId="{7D0F0735-83D5-47BA-B968-F8185D00CC86}" destId="{B4B006E8-4FE6-474E-A23F-D4F9C07CB5CB}" srcOrd="2" destOrd="0" presId="urn:microsoft.com/office/officeart/2005/8/layout/orgChart1"/>
-    <dgm:cxn modelId="{229A004E-05F5-4153-919C-7DC5E719FF9D}" type="presParOf" srcId="{D9C58F70-18FD-4A4F-9EB8-35D6D78B4C28}" destId="{DA300D94-B201-4B99-AFA4-CDAE9EF70F2F}" srcOrd="2" destOrd="0" presId="urn:microsoft.com/office/officeart/2005/8/layout/orgChart1"/>
-    <dgm:cxn modelId="{AAD14869-4D44-4844-ADE8-E22F7B4FA11E}" type="presParOf" srcId="{D9C58F70-18FD-4A4F-9EB8-35D6D78B4C28}" destId="{FDFC633F-BF23-4824-8530-AB6F09045B57}" srcOrd="3" destOrd="0" presId="urn:microsoft.com/office/officeart/2005/8/layout/orgChart1"/>
-    <dgm:cxn modelId="{7E149DFC-FB5E-42AB-AFFE-607FA0924B28}" type="presParOf" srcId="{FDFC633F-BF23-4824-8530-AB6F09045B57}" destId="{749B4AFB-CC93-4F62-93ED-6CD542C2B55D}" srcOrd="0" destOrd="0" presId="urn:microsoft.com/office/officeart/2005/8/layout/orgChart1"/>
-    <dgm:cxn modelId="{43FBAD45-1D7A-4561-96B6-3A4C18342978}" type="presParOf" srcId="{749B4AFB-CC93-4F62-93ED-6CD542C2B55D}" destId="{90407CFD-7187-4CE1-A3D5-6136CB1CF028}" srcOrd="0" destOrd="0" presId="urn:microsoft.com/office/officeart/2005/8/layout/orgChart1"/>
-    <dgm:cxn modelId="{3C2E7B8A-C622-47C1-A0E7-BCAB234F4D76}" type="presParOf" srcId="{749B4AFB-CC93-4F62-93ED-6CD542C2B55D}" destId="{F45B7BCA-AAAD-4FAC-8C97-C9AE21F1996A}" srcOrd="1" destOrd="0" presId="urn:microsoft.com/office/officeart/2005/8/layout/orgChart1"/>
-    <dgm:cxn modelId="{BA754DEE-41FF-4585-A2D9-2997FDFFD910}" type="presParOf" srcId="{FDFC633F-BF23-4824-8530-AB6F09045B57}" destId="{03905E7F-419D-43CC-A32C-D48891F21EC8}" srcOrd="1" destOrd="0" presId="urn:microsoft.com/office/officeart/2005/8/layout/orgChart1"/>
-    <dgm:cxn modelId="{9174F4FE-D706-46EA-B558-A103A28CE0C4}" type="presParOf" srcId="{FDFC633F-BF23-4824-8530-AB6F09045B57}" destId="{8B9A257E-5EE4-482E-B3B6-1FBC36938BFA}" srcOrd="2" destOrd="0" presId="urn:microsoft.com/office/officeart/2005/8/layout/orgChart1"/>
-    <dgm:cxn modelId="{00BF9A59-FC96-419C-A5E3-B892B0834F01}" type="presParOf" srcId="{D9C58F70-18FD-4A4F-9EB8-35D6D78B4C28}" destId="{1ACC0625-B09E-49C7-BE09-D734CE7D12FB}" srcOrd="4" destOrd="0" presId="urn:microsoft.com/office/officeart/2005/8/layout/orgChart1"/>
-    <dgm:cxn modelId="{DCA1F93C-946C-433F-9724-01F24EAD1EAD}" type="presParOf" srcId="{D9C58F70-18FD-4A4F-9EB8-35D6D78B4C28}" destId="{F72E940F-9F0A-4D5C-9DFB-38014F4441B4}" srcOrd="5" destOrd="0" presId="urn:microsoft.com/office/officeart/2005/8/layout/orgChart1"/>
-    <dgm:cxn modelId="{63912102-3574-4500-B551-90D2C9D4F017}" type="presParOf" srcId="{F72E940F-9F0A-4D5C-9DFB-38014F4441B4}" destId="{07D63033-CA47-4107-92E4-8A1C96980F5E}" srcOrd="0" destOrd="0" presId="urn:microsoft.com/office/officeart/2005/8/layout/orgChart1"/>
-    <dgm:cxn modelId="{38210CE6-54D9-4161-8EB7-51C1DED46E06}" type="presParOf" srcId="{07D63033-CA47-4107-92E4-8A1C96980F5E}" destId="{809E7021-0744-4F96-ACAE-A790F66E835C}" srcOrd="0" destOrd="0" presId="urn:microsoft.com/office/officeart/2005/8/layout/orgChart1"/>
-    <dgm:cxn modelId="{B7991D07-CEC2-4959-80DD-68308B2D7CC5}" type="presParOf" srcId="{07D63033-CA47-4107-92E4-8A1C96980F5E}" destId="{48E717E3-9DD2-40BD-B186-AA135B2384B8}" srcOrd="1" destOrd="0" presId="urn:microsoft.com/office/officeart/2005/8/layout/orgChart1"/>
-    <dgm:cxn modelId="{BE58778B-560D-4738-9297-8C4F3F68D048}" type="presParOf" srcId="{F72E940F-9F0A-4D5C-9DFB-38014F4441B4}" destId="{B776DB27-6C64-4440-B026-1AD282A47E00}" srcOrd="1" destOrd="0" presId="urn:microsoft.com/office/officeart/2005/8/layout/orgChart1"/>
-    <dgm:cxn modelId="{8A2193F5-7DD7-49E3-8BE6-0EC54096224B}" type="presParOf" srcId="{F72E940F-9F0A-4D5C-9DFB-38014F4441B4}" destId="{BEBE0C48-65DA-476A-BF33-6A77462FF204}" srcOrd="2" destOrd="0" presId="urn:microsoft.com/office/officeart/2005/8/layout/orgChart1"/>
-    <dgm:cxn modelId="{48B82790-E44B-4DA5-BC93-35AC8BF936C6}" type="presParOf" srcId="{7CCFC444-76A6-469F-9856-E2324F90666D}" destId="{AAFE954F-1ACA-4FA7-972B-1ECC4B7CA632}" srcOrd="2" destOrd="0" presId="urn:microsoft.com/office/officeart/2005/8/layout/orgChart1"/>
-    <dgm:cxn modelId="{56223EC7-EFEA-492F-BAFA-14BB1C6694D2}" type="presParOf" srcId="{87502DEA-D77A-471D-88F3-71B1DB91C00D}" destId="{2AF93637-3799-49C1-ABA3-404EFB9A6D8C}" srcOrd="6" destOrd="0" presId="urn:microsoft.com/office/officeart/2005/8/layout/orgChart1"/>
-    <dgm:cxn modelId="{16B1D6FF-CD93-4A46-9D8C-22CCC96ADA2D}" type="presParOf" srcId="{87502DEA-D77A-471D-88F3-71B1DB91C00D}" destId="{3A34B721-E87D-4DA4-8868-45F85130F167}" srcOrd="7" destOrd="0" presId="urn:microsoft.com/office/officeart/2005/8/layout/orgChart1"/>
-    <dgm:cxn modelId="{20ECB8A0-650E-48E0-8F40-12E2A64656B7}" type="presParOf" srcId="{3A34B721-E87D-4DA4-8868-45F85130F167}" destId="{CA00F046-55AB-459D-94BB-73AC72326DB3}" srcOrd="0" destOrd="0" presId="urn:microsoft.com/office/officeart/2005/8/layout/orgChart1"/>
-    <dgm:cxn modelId="{8AB260D2-B166-4CB3-A9EE-9540E3CCC09F}" type="presParOf" srcId="{CA00F046-55AB-459D-94BB-73AC72326DB3}" destId="{9C04D97B-DB52-49B8-90C2-94F422169937}" srcOrd="0" destOrd="0" presId="urn:microsoft.com/office/officeart/2005/8/layout/orgChart1"/>
-    <dgm:cxn modelId="{90A60BBB-56A5-4139-B2B6-8E3615C4C135}" type="presParOf" srcId="{CA00F046-55AB-459D-94BB-73AC72326DB3}" destId="{854871BF-C174-4264-B5FD-DDAF187DE239}" srcOrd="1" destOrd="0" presId="urn:microsoft.com/office/officeart/2005/8/layout/orgChart1"/>
-    <dgm:cxn modelId="{F618FC0A-CB9D-4D45-90E0-4F812F908868}" type="presParOf" srcId="{3A34B721-E87D-4DA4-8868-45F85130F167}" destId="{D49BB27D-09FA-45B7-B59E-C3E148972E1A}" srcOrd="1" destOrd="0" presId="urn:microsoft.com/office/officeart/2005/8/layout/orgChart1"/>
-    <dgm:cxn modelId="{D6912D4D-B7CA-4B53-9F00-27A235057D3A}" type="presParOf" srcId="{D49BB27D-09FA-45B7-B59E-C3E148972E1A}" destId="{456FB610-9739-4058-8C82-69F77586BAA5}" srcOrd="0" destOrd="0" presId="urn:microsoft.com/office/officeart/2005/8/layout/orgChart1"/>
-    <dgm:cxn modelId="{B6C9B4DC-C7C8-4D30-80EC-83B8A53BE720}" type="presParOf" srcId="{D49BB27D-09FA-45B7-B59E-C3E148972E1A}" destId="{2588B25D-D463-4E2D-93AC-4126A89D66D3}" srcOrd="1" destOrd="0" presId="urn:microsoft.com/office/officeart/2005/8/layout/orgChart1"/>
-    <dgm:cxn modelId="{B2FC8346-075F-49D9-B750-8F6BFCC18A5A}" type="presParOf" srcId="{2588B25D-D463-4E2D-93AC-4126A89D66D3}" destId="{1F47C92D-A57F-44B4-ADE7-CABC1D539643}" srcOrd="0" destOrd="0" presId="urn:microsoft.com/office/officeart/2005/8/layout/orgChart1"/>
-    <dgm:cxn modelId="{B9461450-469A-4E83-8E03-46E887822194}" type="presParOf" srcId="{1F47C92D-A57F-44B4-ADE7-CABC1D539643}" destId="{4619DA4C-7743-4367-A599-10ED93A7B30B}" srcOrd="0" destOrd="0" presId="urn:microsoft.com/office/officeart/2005/8/layout/orgChart1"/>
-    <dgm:cxn modelId="{04B058ED-A6F5-4A8F-AB40-F1B7A374E3D2}" type="presParOf" srcId="{1F47C92D-A57F-44B4-ADE7-CABC1D539643}" destId="{F54F65BE-4077-4018-AA08-3DC91496007D}" srcOrd="1" destOrd="0" presId="urn:microsoft.com/office/officeart/2005/8/layout/orgChart1"/>
-    <dgm:cxn modelId="{223614A6-3F36-4C9A-901B-DD2787781F99}" type="presParOf" srcId="{2588B25D-D463-4E2D-93AC-4126A89D66D3}" destId="{FC31B326-9D9C-4F48-B608-BEFDFD9F4C9A}" srcOrd="1" destOrd="0" presId="urn:microsoft.com/office/officeart/2005/8/layout/orgChart1"/>
-    <dgm:cxn modelId="{DD1A0711-F31B-47FF-A1E7-B5F03B1EAFAA}" type="presParOf" srcId="{2588B25D-D463-4E2D-93AC-4126A89D66D3}" destId="{DD322E7F-F450-4EA9-A324-06B9F6FF71C8}" srcOrd="2" destOrd="0" presId="urn:microsoft.com/office/officeart/2005/8/layout/orgChart1"/>
-    <dgm:cxn modelId="{2E61AB0F-B42D-4A8A-8B1C-1D669553023C}" type="presParOf" srcId="{D49BB27D-09FA-45B7-B59E-C3E148972E1A}" destId="{50C82CFA-ED51-4EB2-A02E-BB5E7D5195DB}" srcOrd="2" destOrd="0" presId="urn:microsoft.com/office/officeart/2005/8/layout/orgChart1"/>
-    <dgm:cxn modelId="{C58975A6-1FB9-41AB-823B-DCA73111A796}" type="presParOf" srcId="{D49BB27D-09FA-45B7-B59E-C3E148972E1A}" destId="{BD62F970-8AC1-46E3-9333-001EBE999E9C}" srcOrd="3" destOrd="0" presId="urn:microsoft.com/office/officeart/2005/8/layout/orgChart1"/>
-    <dgm:cxn modelId="{4F222A04-673F-4D30-98C0-5E00C62397AC}" type="presParOf" srcId="{BD62F970-8AC1-46E3-9333-001EBE999E9C}" destId="{0F34008A-14B5-486D-920D-A6F59B09FA50}" srcOrd="0" destOrd="0" presId="urn:microsoft.com/office/officeart/2005/8/layout/orgChart1"/>
-    <dgm:cxn modelId="{F736B91F-7818-414E-A04A-FEDD21B03D89}" type="presParOf" srcId="{0F34008A-14B5-486D-920D-A6F59B09FA50}" destId="{451A2FE0-D3FD-4363-86DC-B4779356F7FF}" srcOrd="0" destOrd="0" presId="urn:microsoft.com/office/officeart/2005/8/layout/orgChart1"/>
-    <dgm:cxn modelId="{55951000-D389-42D0-9BCA-BD1FB5C07987}" type="presParOf" srcId="{0F34008A-14B5-486D-920D-A6F59B09FA50}" destId="{B5434974-6913-47D1-996C-6A7061228BBF}" srcOrd="1" destOrd="0" presId="urn:microsoft.com/office/officeart/2005/8/layout/orgChart1"/>
-    <dgm:cxn modelId="{22FABE3F-F9B1-4D9A-B32D-5350B9A99E42}" type="presParOf" srcId="{BD62F970-8AC1-46E3-9333-001EBE999E9C}" destId="{77747A8B-148F-4569-9121-7402ABC25AD2}" srcOrd="1" destOrd="0" presId="urn:microsoft.com/office/officeart/2005/8/layout/orgChart1"/>
-    <dgm:cxn modelId="{BD9E7EEC-572E-471E-B57B-53D059B42BC6}" type="presParOf" srcId="{BD62F970-8AC1-46E3-9333-001EBE999E9C}" destId="{54C2956E-29DE-44EC-99A0-366324100784}" srcOrd="2" destOrd="0" presId="urn:microsoft.com/office/officeart/2005/8/layout/orgChart1"/>
-    <dgm:cxn modelId="{5CA79615-8858-4C55-8269-2A7ECBB6005A}" type="presParOf" srcId="{D49BB27D-09FA-45B7-B59E-C3E148972E1A}" destId="{A05FCAFA-BB13-4880-B49A-051ADD1A6CD5}" srcOrd="4" destOrd="0" presId="urn:microsoft.com/office/officeart/2005/8/layout/orgChart1"/>
-    <dgm:cxn modelId="{1E23CB58-D751-4D11-8F41-51C1B0B53E7F}" type="presParOf" srcId="{D49BB27D-09FA-45B7-B59E-C3E148972E1A}" destId="{67B5BE56-5644-4355-8E43-466C668D23A0}" srcOrd="5" destOrd="0" presId="urn:microsoft.com/office/officeart/2005/8/layout/orgChart1"/>
-    <dgm:cxn modelId="{54891174-4694-49A8-9076-C293A156312C}" type="presParOf" srcId="{67B5BE56-5644-4355-8E43-466C668D23A0}" destId="{6C060C3D-22F8-4717-8F79-4BEC5DCA95DF}" srcOrd="0" destOrd="0" presId="urn:microsoft.com/office/officeart/2005/8/layout/orgChart1"/>
-    <dgm:cxn modelId="{626C6EDC-9015-451C-8034-9DEC5ED18A21}" type="presParOf" srcId="{6C060C3D-22F8-4717-8F79-4BEC5DCA95DF}" destId="{26C6A8EC-290B-4BDA-ABB2-A6E20C564A8D}" srcOrd="0" destOrd="0" presId="urn:microsoft.com/office/officeart/2005/8/layout/orgChart1"/>
-    <dgm:cxn modelId="{47E03D17-BB61-49BC-9C12-8F361B4BFC64}" type="presParOf" srcId="{6C060C3D-22F8-4717-8F79-4BEC5DCA95DF}" destId="{ED615EE0-00F3-4A1C-ACA7-DDF94365570B}" srcOrd="1" destOrd="0" presId="urn:microsoft.com/office/officeart/2005/8/layout/orgChart1"/>
-    <dgm:cxn modelId="{B44CC7AB-0248-4881-A8BC-75896B2E1DBE}" type="presParOf" srcId="{67B5BE56-5644-4355-8E43-466C668D23A0}" destId="{D7535723-3C9B-4B2C-9A9A-29E570EB5A42}" srcOrd="1" destOrd="0" presId="urn:microsoft.com/office/officeart/2005/8/layout/orgChart1"/>
-    <dgm:cxn modelId="{DFA3719A-34DC-4D46-99DD-4DBF0843D5EF}" type="presParOf" srcId="{67B5BE56-5644-4355-8E43-466C668D23A0}" destId="{D7B167C5-58D3-4215-9169-665387AFD190}" srcOrd="2" destOrd="0" presId="urn:microsoft.com/office/officeart/2005/8/layout/orgChart1"/>
-    <dgm:cxn modelId="{B2CC462A-8418-42CD-9D29-B9CFBFC51916}" type="presParOf" srcId="{D49BB27D-09FA-45B7-B59E-C3E148972E1A}" destId="{674AAEF8-2552-48B1-A7ED-15DA0ADA2008}" srcOrd="6" destOrd="0" presId="urn:microsoft.com/office/officeart/2005/8/layout/orgChart1"/>
-    <dgm:cxn modelId="{2F5A622C-D269-41D8-822D-6A6DE7834659}" type="presParOf" srcId="{D49BB27D-09FA-45B7-B59E-C3E148972E1A}" destId="{2A37B92F-74DB-44DD-8B55-FEEE37FF5F72}" srcOrd="7" destOrd="0" presId="urn:microsoft.com/office/officeart/2005/8/layout/orgChart1"/>
-    <dgm:cxn modelId="{AE10A363-A330-48F2-A55E-80ADC777C833}" type="presParOf" srcId="{2A37B92F-74DB-44DD-8B55-FEEE37FF5F72}" destId="{FFF71FF0-9FAB-4E8F-819C-C417372D72DF}" srcOrd="0" destOrd="0" presId="urn:microsoft.com/office/officeart/2005/8/layout/orgChart1"/>
-    <dgm:cxn modelId="{B0D06404-17D3-4C7E-8FDE-0CC81D9986CE}" type="presParOf" srcId="{FFF71FF0-9FAB-4E8F-819C-C417372D72DF}" destId="{D2BAA51B-39D8-4826-8F4C-A83143FC3983}" srcOrd="0" destOrd="0" presId="urn:microsoft.com/office/officeart/2005/8/layout/orgChart1"/>
-    <dgm:cxn modelId="{74A74312-86A3-4579-9AAD-724BD6B5BB93}" type="presParOf" srcId="{FFF71FF0-9FAB-4E8F-819C-C417372D72DF}" destId="{F2D78462-89DD-41E7-9D59-310C78A312CE}" srcOrd="1" destOrd="0" presId="urn:microsoft.com/office/officeart/2005/8/layout/orgChart1"/>
-    <dgm:cxn modelId="{30539A13-6AF5-477D-BA7E-AF945464ECFD}" type="presParOf" srcId="{2A37B92F-74DB-44DD-8B55-FEEE37FF5F72}" destId="{5B84B4EC-EB94-4568-9040-6886031E31F3}" srcOrd="1" destOrd="0" presId="urn:microsoft.com/office/officeart/2005/8/layout/orgChart1"/>
-    <dgm:cxn modelId="{FF4B64D9-25C9-4A9A-B238-492EC6D76299}" type="presParOf" srcId="{2A37B92F-74DB-44DD-8B55-FEEE37FF5F72}" destId="{4F479155-094B-4C89-B796-3A2E24FA93B0}" srcOrd="2" destOrd="0" presId="urn:microsoft.com/office/officeart/2005/8/layout/orgChart1"/>
-    <dgm:cxn modelId="{85E2F415-898B-4654-939B-016C787AFCC5}" type="presParOf" srcId="{D49BB27D-09FA-45B7-B59E-C3E148972E1A}" destId="{C7E892ED-90DA-4767-97DB-ABDA916A5666}" srcOrd="8" destOrd="0" presId="urn:microsoft.com/office/officeart/2005/8/layout/orgChart1"/>
-    <dgm:cxn modelId="{F6673478-E42F-4B0A-AD03-A0873DE231BB}" type="presParOf" srcId="{D49BB27D-09FA-45B7-B59E-C3E148972E1A}" destId="{BF41D7FF-65E8-4E8D-910A-0C05C0E4B279}" srcOrd="9" destOrd="0" presId="urn:microsoft.com/office/officeart/2005/8/layout/orgChart1"/>
-    <dgm:cxn modelId="{374F218B-A06C-4447-AF7F-F822DAA90706}" type="presParOf" srcId="{BF41D7FF-65E8-4E8D-910A-0C05C0E4B279}" destId="{4FFF26DA-5ADC-4FEA-8351-616118D71501}" srcOrd="0" destOrd="0" presId="urn:microsoft.com/office/officeart/2005/8/layout/orgChart1"/>
-    <dgm:cxn modelId="{F007DBAF-2907-47E5-9439-B3A09CE27547}" type="presParOf" srcId="{4FFF26DA-5ADC-4FEA-8351-616118D71501}" destId="{FCFCDA3C-7B40-47F4-A640-D0BF92D22C5A}" srcOrd="0" destOrd="0" presId="urn:microsoft.com/office/officeart/2005/8/layout/orgChart1"/>
-    <dgm:cxn modelId="{A7E3705D-F8BB-435A-A7B8-2CF7B5E33A12}" type="presParOf" srcId="{4FFF26DA-5ADC-4FEA-8351-616118D71501}" destId="{42F68E05-B618-4547-9677-0C3720CC90CD}" srcOrd="1" destOrd="0" presId="urn:microsoft.com/office/officeart/2005/8/layout/orgChart1"/>
-    <dgm:cxn modelId="{9EC5D8FE-4432-4340-B586-94E5A0B75D2B}" type="presParOf" srcId="{BF41D7FF-65E8-4E8D-910A-0C05C0E4B279}" destId="{EEDD58C3-2ACA-4E82-90D6-3B0C2AD8EFFE}" srcOrd="1" destOrd="0" presId="urn:microsoft.com/office/officeart/2005/8/layout/orgChart1"/>
-    <dgm:cxn modelId="{0026A4CE-5BC0-4564-89EA-78CAB5594D82}" type="presParOf" srcId="{BF41D7FF-65E8-4E8D-910A-0C05C0E4B279}" destId="{D358271E-575F-450B-8C85-649242B6FC3C}" srcOrd="2" destOrd="0" presId="urn:microsoft.com/office/officeart/2005/8/layout/orgChart1"/>
-    <dgm:cxn modelId="{BFF7465A-5297-4C67-9CA4-C181384EEA6F}" type="presParOf" srcId="{D49BB27D-09FA-45B7-B59E-C3E148972E1A}" destId="{F51BDEAB-E187-4BE2-884C-8C2E57FB250A}" srcOrd="10" destOrd="0" presId="urn:microsoft.com/office/officeart/2005/8/layout/orgChart1"/>
-    <dgm:cxn modelId="{D33EEABE-C607-4AB8-B4F1-710FD08249A5}" type="presParOf" srcId="{D49BB27D-09FA-45B7-B59E-C3E148972E1A}" destId="{D16EAF81-5777-4AE8-B398-EC1826B080E6}" srcOrd="11" destOrd="0" presId="urn:microsoft.com/office/officeart/2005/8/layout/orgChart1"/>
-    <dgm:cxn modelId="{3BE3443C-6145-462F-9C4B-F8F813A8177E}" type="presParOf" srcId="{D16EAF81-5777-4AE8-B398-EC1826B080E6}" destId="{6E964425-A325-47A4-A8C9-F5F780FF3095}" srcOrd="0" destOrd="0" presId="urn:microsoft.com/office/officeart/2005/8/layout/orgChart1"/>
-    <dgm:cxn modelId="{669171CE-7EEE-4C59-A717-DEFED02234DF}" type="presParOf" srcId="{6E964425-A325-47A4-A8C9-F5F780FF3095}" destId="{0B9E7DDE-8604-4F19-8950-808DA40542DE}" srcOrd="0" destOrd="0" presId="urn:microsoft.com/office/officeart/2005/8/layout/orgChart1"/>
-    <dgm:cxn modelId="{B5343A5D-13B6-43C1-9052-70F4C7A3FD99}" type="presParOf" srcId="{6E964425-A325-47A4-A8C9-F5F780FF3095}" destId="{99C4AF25-D8C7-4292-B8E8-D59EAE5CE269}" srcOrd="1" destOrd="0" presId="urn:microsoft.com/office/officeart/2005/8/layout/orgChart1"/>
-    <dgm:cxn modelId="{21472B33-1689-4C22-B1FC-E3A657CB0E7E}" type="presParOf" srcId="{D16EAF81-5777-4AE8-B398-EC1826B080E6}" destId="{E0E73F51-6556-459E-9767-216DA44AD9C0}" srcOrd="1" destOrd="0" presId="urn:microsoft.com/office/officeart/2005/8/layout/orgChart1"/>
-    <dgm:cxn modelId="{A6361116-507E-4EF4-8F47-0542D687F65F}" type="presParOf" srcId="{D16EAF81-5777-4AE8-B398-EC1826B080E6}" destId="{8B08FE31-D19A-4E9B-96B0-B295205FD2A4}" srcOrd="2" destOrd="0" presId="urn:microsoft.com/office/officeart/2005/8/layout/orgChart1"/>
-    <dgm:cxn modelId="{CDD903F6-5C4B-4C66-A6B0-49530BC0D398}" type="presParOf" srcId="{3A34B721-E87D-4DA4-8868-45F85130F167}" destId="{28C7FDB0-0855-420E-A0CB-02B4A53DFF7C}" srcOrd="2" destOrd="0" presId="urn:microsoft.com/office/officeart/2005/8/layout/orgChart1"/>
-    <dgm:cxn modelId="{B3FB7F2A-AE67-44EC-ADDC-69B0C27CB9FB}" type="presParOf" srcId="{87502DEA-D77A-471D-88F3-71B1DB91C00D}" destId="{66D81005-91E0-4667-90F7-8B9A4135F62C}" srcOrd="8" destOrd="0" presId="urn:microsoft.com/office/officeart/2005/8/layout/orgChart1"/>
-    <dgm:cxn modelId="{15187E37-E083-4881-9ACB-E2D78261864D}" type="presParOf" srcId="{87502DEA-D77A-471D-88F3-71B1DB91C00D}" destId="{C0668A1D-E4FD-4EE2-81CD-A7F94B564C41}" srcOrd="9" destOrd="0" presId="urn:microsoft.com/office/officeart/2005/8/layout/orgChart1"/>
-    <dgm:cxn modelId="{D92B49AB-30EB-4506-8A65-972532B08C88}" type="presParOf" srcId="{C0668A1D-E4FD-4EE2-81CD-A7F94B564C41}" destId="{4DDB5AEC-B155-4428-AD50-44F1896E05E6}" srcOrd="0" destOrd="0" presId="urn:microsoft.com/office/officeart/2005/8/layout/orgChart1"/>
-    <dgm:cxn modelId="{2113156F-1E63-44AA-8D7C-F57FE6DEC614}" type="presParOf" srcId="{4DDB5AEC-B155-4428-AD50-44F1896E05E6}" destId="{45B5E5A7-747B-498A-90AC-835724135598}" srcOrd="0" destOrd="0" presId="urn:microsoft.com/office/officeart/2005/8/layout/orgChart1"/>
-    <dgm:cxn modelId="{E9225779-59E7-452A-ABCB-B29A339643C4}" type="presParOf" srcId="{4DDB5AEC-B155-4428-AD50-44F1896E05E6}" destId="{74DE212E-BB2F-4BC9-BE42-E27EB554C458}" srcOrd="1" destOrd="0" presId="urn:microsoft.com/office/officeart/2005/8/layout/orgChart1"/>
-    <dgm:cxn modelId="{13DE8848-FF07-45AC-B4FB-FE967921E9FF}" type="presParOf" srcId="{C0668A1D-E4FD-4EE2-81CD-A7F94B564C41}" destId="{44866CDE-2FD3-417F-AE7E-F4AA9315C5AB}" srcOrd="1" destOrd="0" presId="urn:microsoft.com/office/officeart/2005/8/layout/orgChart1"/>
-    <dgm:cxn modelId="{114BC567-CDCB-4DF0-B61D-01DACFA187FF}" type="presParOf" srcId="{44866CDE-2FD3-417F-AE7E-F4AA9315C5AB}" destId="{B90ECAA2-10C8-4FCF-ACA7-0C475785D8EF}" srcOrd="0" destOrd="0" presId="urn:microsoft.com/office/officeart/2005/8/layout/orgChart1"/>
-    <dgm:cxn modelId="{EA2039CD-F386-4FA2-9A3A-978A00FCBDC4}" type="presParOf" srcId="{44866CDE-2FD3-417F-AE7E-F4AA9315C5AB}" destId="{1A465139-AC3A-458D-8AD0-83125543D6D5}" srcOrd="1" destOrd="0" presId="urn:microsoft.com/office/officeart/2005/8/layout/orgChart1"/>
-    <dgm:cxn modelId="{1480AB31-00AC-4E21-B41E-E3C9C8D0A914}" type="presParOf" srcId="{1A465139-AC3A-458D-8AD0-83125543D6D5}" destId="{33704CBD-A343-42CF-AED6-7C95472C255B}" srcOrd="0" destOrd="0" presId="urn:microsoft.com/office/officeart/2005/8/layout/orgChart1"/>
-    <dgm:cxn modelId="{4C1B7E4D-9436-4A19-A49D-593A998C89D4}" type="presParOf" srcId="{33704CBD-A343-42CF-AED6-7C95472C255B}" destId="{B9D5255D-B57C-4566-811A-F7DC998F272E}" srcOrd="0" destOrd="0" presId="urn:microsoft.com/office/officeart/2005/8/layout/orgChart1"/>
-    <dgm:cxn modelId="{135E8628-FA21-470B-B9D5-7516BEBDE84B}" type="presParOf" srcId="{33704CBD-A343-42CF-AED6-7C95472C255B}" destId="{C069E504-E612-4F86-9C3F-9740D3D86F49}" srcOrd="1" destOrd="0" presId="urn:microsoft.com/office/officeart/2005/8/layout/orgChart1"/>
-    <dgm:cxn modelId="{7498A684-01DF-435D-BBDF-097C33605B78}" type="presParOf" srcId="{1A465139-AC3A-458D-8AD0-83125543D6D5}" destId="{C0CFB2E5-5757-4A12-B006-FC7F3C3DB46A}" srcOrd="1" destOrd="0" presId="urn:microsoft.com/office/officeart/2005/8/layout/orgChart1"/>
-    <dgm:cxn modelId="{65709A56-673E-4016-BA75-AA98BA9CFC1A}" type="presParOf" srcId="{1A465139-AC3A-458D-8AD0-83125543D6D5}" destId="{641371FA-8A2A-40E1-8664-CFAA048A9BCE}" srcOrd="2" destOrd="0" presId="urn:microsoft.com/office/officeart/2005/8/layout/orgChart1"/>
-    <dgm:cxn modelId="{AA7802C5-9C8C-41CA-A983-4CE3FCC4A4B4}" type="presParOf" srcId="{44866CDE-2FD3-417F-AE7E-F4AA9315C5AB}" destId="{7006F709-3E5B-4115-9061-3E290A267410}" srcOrd="2" destOrd="0" presId="urn:microsoft.com/office/officeart/2005/8/layout/orgChart1"/>
-    <dgm:cxn modelId="{51875D48-B10C-46F1-B27D-66A937C5DEE8}" type="presParOf" srcId="{44866CDE-2FD3-417F-AE7E-F4AA9315C5AB}" destId="{58C369C0-6AA4-4089-94FF-86FC25EF5B63}" srcOrd="3" destOrd="0" presId="urn:microsoft.com/office/officeart/2005/8/layout/orgChart1"/>
-    <dgm:cxn modelId="{3544E6EA-22BC-4A34-809E-A86E53E73DC6}" type="presParOf" srcId="{58C369C0-6AA4-4089-94FF-86FC25EF5B63}" destId="{976A1BA8-5DE0-4730-B056-D6225B5FD620}" srcOrd="0" destOrd="0" presId="urn:microsoft.com/office/officeart/2005/8/layout/orgChart1"/>
-    <dgm:cxn modelId="{33B1D72B-E44E-43BB-82B9-A0FA7D6E2CA3}" type="presParOf" srcId="{976A1BA8-5DE0-4730-B056-D6225B5FD620}" destId="{65CC5790-D06F-4F5B-BFDE-72DE945DEB53}" srcOrd="0" destOrd="0" presId="urn:microsoft.com/office/officeart/2005/8/layout/orgChart1"/>
-    <dgm:cxn modelId="{F8DB8561-B559-48BD-9F47-4E987D9D4DB1}" type="presParOf" srcId="{976A1BA8-5DE0-4730-B056-D6225B5FD620}" destId="{BBB3FBC9-7D87-4D33-83A6-7A64139EE1B6}" srcOrd="1" destOrd="0" presId="urn:microsoft.com/office/officeart/2005/8/layout/orgChart1"/>
-    <dgm:cxn modelId="{D8DBCC3C-7DDD-4FDA-BDA3-1F79B76E43B1}" type="presParOf" srcId="{58C369C0-6AA4-4089-94FF-86FC25EF5B63}" destId="{76B4F6EA-94BB-4F43-8AAE-900DA00D0D78}" srcOrd="1" destOrd="0" presId="urn:microsoft.com/office/officeart/2005/8/layout/orgChart1"/>
-    <dgm:cxn modelId="{2B8FD698-5D48-4748-83D8-37A13089477A}" type="presParOf" srcId="{58C369C0-6AA4-4089-94FF-86FC25EF5B63}" destId="{53D4A323-8141-420E-8FCA-05AFD35297E1}" srcOrd="2" destOrd="0" presId="urn:microsoft.com/office/officeart/2005/8/layout/orgChart1"/>
-    <dgm:cxn modelId="{B76AA067-B875-4DF9-A13B-1C921E7E091F}" type="presParOf" srcId="{44866CDE-2FD3-417F-AE7E-F4AA9315C5AB}" destId="{54592FFE-5883-4CC7-9895-BD5D7E91DCCE}" srcOrd="4" destOrd="0" presId="urn:microsoft.com/office/officeart/2005/8/layout/orgChart1"/>
-    <dgm:cxn modelId="{A9ADC24E-B1A7-40CD-B167-A39B0846F19E}" type="presParOf" srcId="{44866CDE-2FD3-417F-AE7E-F4AA9315C5AB}" destId="{18194F29-4AB3-4C92-9D06-FA70451F1C3B}" srcOrd="5" destOrd="0" presId="urn:microsoft.com/office/officeart/2005/8/layout/orgChart1"/>
-    <dgm:cxn modelId="{64F7BE3B-E35C-4FFC-9515-077E8B097515}" type="presParOf" srcId="{18194F29-4AB3-4C92-9D06-FA70451F1C3B}" destId="{58EA1051-1D74-49CB-ADE0-FD275B262AAD}" srcOrd="0" destOrd="0" presId="urn:microsoft.com/office/officeart/2005/8/layout/orgChart1"/>
-    <dgm:cxn modelId="{731D1390-9B16-4EB1-945C-68D633C37FB9}" type="presParOf" srcId="{58EA1051-1D74-49CB-ADE0-FD275B262AAD}" destId="{87036C6C-B417-4116-91A5-2523BE43E409}" srcOrd="0" destOrd="0" presId="urn:microsoft.com/office/officeart/2005/8/layout/orgChart1"/>
-    <dgm:cxn modelId="{27C1DB64-53DD-4A1E-B98E-3516552A3795}" type="presParOf" srcId="{58EA1051-1D74-49CB-ADE0-FD275B262AAD}" destId="{0B4DFCDE-CD38-4AFF-98B2-19090ACE6FB7}" srcOrd="1" destOrd="0" presId="urn:microsoft.com/office/officeart/2005/8/layout/orgChart1"/>
-    <dgm:cxn modelId="{DD82E061-9A14-4385-AC0A-43AE1C0EAC68}" type="presParOf" srcId="{18194F29-4AB3-4C92-9D06-FA70451F1C3B}" destId="{EF7C5A34-6589-4DD2-8B32-B6D8C5430B85}" srcOrd="1" destOrd="0" presId="urn:microsoft.com/office/officeart/2005/8/layout/orgChart1"/>
-    <dgm:cxn modelId="{0980B425-BD5B-45D9-8343-35E6084F9704}" type="presParOf" srcId="{18194F29-4AB3-4C92-9D06-FA70451F1C3B}" destId="{02C7F4A0-B7DA-444E-B70B-59A1F1611E10}" srcOrd="2" destOrd="0" presId="urn:microsoft.com/office/officeart/2005/8/layout/orgChart1"/>
-    <dgm:cxn modelId="{24D82142-8981-4E93-9ED5-FC8D619E6AFD}" type="presParOf" srcId="{C0668A1D-E4FD-4EE2-81CD-A7F94B564C41}" destId="{5438CF1D-38B2-43DB-BE5A-1A27C8063564}" srcOrd="2" destOrd="0" presId="urn:microsoft.com/office/officeart/2005/8/layout/orgChart1"/>
-    <dgm:cxn modelId="{D9A9240B-39C0-41AC-86B0-A5A02F1BD71D}" type="presParOf" srcId="{87502DEA-D77A-471D-88F3-71B1DB91C00D}" destId="{C982FAB4-9389-4C06-82DB-4050EFEEAF11}" srcOrd="10" destOrd="0" presId="urn:microsoft.com/office/officeart/2005/8/layout/orgChart1"/>
-    <dgm:cxn modelId="{82ACA23A-5128-45F4-BCF6-2146E0D5BA73}" type="presParOf" srcId="{87502DEA-D77A-471D-88F3-71B1DB91C00D}" destId="{4E77D122-0CE9-46A8-B594-6BB4C6A1112F}" srcOrd="11" destOrd="0" presId="urn:microsoft.com/office/officeart/2005/8/layout/orgChart1"/>
-    <dgm:cxn modelId="{C17EECD4-8BFD-4454-AD71-494EE352E241}" type="presParOf" srcId="{4E77D122-0CE9-46A8-B594-6BB4C6A1112F}" destId="{BBCC5727-C554-4AF3-BE01-8A4D68E79648}" srcOrd="0" destOrd="0" presId="urn:microsoft.com/office/officeart/2005/8/layout/orgChart1"/>
-    <dgm:cxn modelId="{8096895F-28D5-4B9D-B0E4-B432D5C1FDDA}" type="presParOf" srcId="{BBCC5727-C554-4AF3-BE01-8A4D68E79648}" destId="{F3FD2CE5-C410-4AA1-811B-F2BAA9EEB2D6}" srcOrd="0" destOrd="0" presId="urn:microsoft.com/office/officeart/2005/8/layout/orgChart1"/>
-    <dgm:cxn modelId="{FB511BEB-C38D-4193-9E83-88FBF67323B5}" type="presParOf" srcId="{BBCC5727-C554-4AF3-BE01-8A4D68E79648}" destId="{62386713-C724-43BC-BF87-8EB80896AAE3}" srcOrd="1" destOrd="0" presId="urn:microsoft.com/office/officeart/2005/8/layout/orgChart1"/>
-    <dgm:cxn modelId="{058A7EF8-3969-4104-8651-1369A37AFE96}" type="presParOf" srcId="{4E77D122-0CE9-46A8-B594-6BB4C6A1112F}" destId="{E8196455-4811-4592-9F9D-EE5AE47A208B}" srcOrd="1" destOrd="0" presId="urn:microsoft.com/office/officeart/2005/8/layout/orgChart1"/>
-    <dgm:cxn modelId="{713D8577-A603-40D6-ACCD-84E974A37D07}" type="presParOf" srcId="{E8196455-4811-4592-9F9D-EE5AE47A208B}" destId="{32D0B2CE-B94F-4883-96CD-2F2FA985A931}" srcOrd="0" destOrd="0" presId="urn:microsoft.com/office/officeart/2005/8/layout/orgChart1"/>
-    <dgm:cxn modelId="{300FEFC7-4184-40F2-8736-AAF29AB90EA6}" type="presParOf" srcId="{E8196455-4811-4592-9F9D-EE5AE47A208B}" destId="{63BAE93B-041E-495A-BA93-4A563D384671}" srcOrd="1" destOrd="0" presId="urn:microsoft.com/office/officeart/2005/8/layout/orgChart1"/>
-    <dgm:cxn modelId="{FBB6D32C-0674-4DDC-B00D-B36FAA9C40F9}" type="presParOf" srcId="{63BAE93B-041E-495A-BA93-4A563D384671}" destId="{4A898F40-AE3F-4A28-BE6C-660F764B3D90}" srcOrd="0" destOrd="0" presId="urn:microsoft.com/office/officeart/2005/8/layout/orgChart1"/>
-    <dgm:cxn modelId="{D93BA879-04D5-48BE-B99E-1E70AC51D905}" type="presParOf" srcId="{4A898F40-AE3F-4A28-BE6C-660F764B3D90}" destId="{0FB6017F-F58A-43B9-BB82-BE20FE08E025}" srcOrd="0" destOrd="0" presId="urn:microsoft.com/office/officeart/2005/8/layout/orgChart1"/>
-    <dgm:cxn modelId="{4DF146BD-29B8-439E-B320-B0A5F316EFF1}" type="presParOf" srcId="{4A898F40-AE3F-4A28-BE6C-660F764B3D90}" destId="{D2108865-5154-4F59-9B4B-4B5FFDEB64F9}" srcOrd="1" destOrd="0" presId="urn:microsoft.com/office/officeart/2005/8/layout/orgChart1"/>
-    <dgm:cxn modelId="{C29779C1-2F61-41F9-8523-F9A0C9B342F8}" type="presParOf" srcId="{63BAE93B-041E-495A-BA93-4A563D384671}" destId="{65A33E68-1EE7-4C4E-A84B-055F4147761C}" srcOrd="1" destOrd="0" presId="urn:microsoft.com/office/officeart/2005/8/layout/orgChart1"/>
-    <dgm:cxn modelId="{D1BF519F-185B-446A-8092-9BBE3608188E}" type="presParOf" srcId="{63BAE93B-041E-495A-BA93-4A563D384671}" destId="{9B6F4FFA-D1A9-4476-BBAF-A9C9B06D9A01}" srcOrd="2" destOrd="0" presId="urn:microsoft.com/office/officeart/2005/8/layout/orgChart1"/>
-    <dgm:cxn modelId="{0F0DE955-0AFB-46D6-8B08-17409DE742D9}" type="presParOf" srcId="{E8196455-4811-4592-9F9D-EE5AE47A208B}" destId="{94DA7ED8-25B6-4329-954D-09CE3262D29F}" srcOrd="2" destOrd="0" presId="urn:microsoft.com/office/officeart/2005/8/layout/orgChart1"/>
-    <dgm:cxn modelId="{3FA5BC05-05D7-411A-B6EA-2E6594ED1297}" type="presParOf" srcId="{E8196455-4811-4592-9F9D-EE5AE47A208B}" destId="{851EE0A9-F730-4F61-A04C-78D415E07324}" srcOrd="3" destOrd="0" presId="urn:microsoft.com/office/officeart/2005/8/layout/orgChart1"/>
-    <dgm:cxn modelId="{BCDE5549-73DF-42C4-BA97-D622877D7811}" type="presParOf" srcId="{851EE0A9-F730-4F61-A04C-78D415E07324}" destId="{39BC2F4C-9D77-42DE-850E-308F516A13CB}" srcOrd="0" destOrd="0" presId="urn:microsoft.com/office/officeart/2005/8/layout/orgChart1"/>
-    <dgm:cxn modelId="{CC49EDFE-C33D-495D-8BBD-F13FC140AAE5}" type="presParOf" srcId="{39BC2F4C-9D77-42DE-850E-308F516A13CB}" destId="{BFD88574-D18A-4B6F-A6E0-1A6B08AF497B}" srcOrd="0" destOrd="0" presId="urn:microsoft.com/office/officeart/2005/8/layout/orgChart1"/>
-    <dgm:cxn modelId="{6474341E-AB7E-44DF-87F8-D8F8BFC11589}" type="presParOf" srcId="{39BC2F4C-9D77-42DE-850E-308F516A13CB}" destId="{25CDA8E5-668E-47A1-9F2D-E7A0272A3E7A}" srcOrd="1" destOrd="0" presId="urn:microsoft.com/office/officeart/2005/8/layout/orgChart1"/>
-    <dgm:cxn modelId="{B13121B3-A488-411D-A5C7-60E8720B75EC}" type="presParOf" srcId="{851EE0A9-F730-4F61-A04C-78D415E07324}" destId="{4C4998DE-4E73-4DC6-A64B-E46B0E92A97E}" srcOrd="1" destOrd="0" presId="urn:microsoft.com/office/officeart/2005/8/layout/orgChart1"/>
-    <dgm:cxn modelId="{4EDEAE27-55DA-46AE-9E85-E1028EE4A54C}" type="presParOf" srcId="{851EE0A9-F730-4F61-A04C-78D415E07324}" destId="{65FB56BB-A4A5-4DFB-8BAE-B235F54F1606}" srcOrd="2" destOrd="0" presId="urn:microsoft.com/office/officeart/2005/8/layout/orgChart1"/>
-    <dgm:cxn modelId="{DE857921-4621-45B3-A4FC-0CE167A81573}" type="presParOf" srcId="{E8196455-4811-4592-9F9D-EE5AE47A208B}" destId="{C640837C-1A5F-4D24-BB27-29EE4C4DD129}" srcOrd="4" destOrd="0" presId="urn:microsoft.com/office/officeart/2005/8/layout/orgChart1"/>
-    <dgm:cxn modelId="{5C9F2C9E-F8A1-4AA8-A1A4-439B19FDEA19}" type="presParOf" srcId="{E8196455-4811-4592-9F9D-EE5AE47A208B}" destId="{03C9AB5F-DB5D-4297-A87C-799031C26C4A}" srcOrd="5" destOrd="0" presId="urn:microsoft.com/office/officeart/2005/8/layout/orgChart1"/>
-    <dgm:cxn modelId="{A1AA9B5F-FA25-4145-B0F2-BC76B4872892}" type="presParOf" srcId="{03C9AB5F-DB5D-4297-A87C-799031C26C4A}" destId="{880C48C9-C509-433F-880A-531CC4688021}" srcOrd="0" destOrd="0" presId="urn:microsoft.com/office/officeart/2005/8/layout/orgChart1"/>
-    <dgm:cxn modelId="{DB6C1009-D6DC-40BC-B197-608250DB5B08}" type="presParOf" srcId="{880C48C9-C509-433F-880A-531CC4688021}" destId="{3AAE1F18-6373-4894-89A1-CA8FDEE1636E}" srcOrd="0" destOrd="0" presId="urn:microsoft.com/office/officeart/2005/8/layout/orgChart1"/>
-    <dgm:cxn modelId="{BC7A7694-A7FA-4EC5-8AA8-891793E5D83E}" type="presParOf" srcId="{880C48C9-C509-433F-880A-531CC4688021}" destId="{65A65562-13DE-46CD-A545-202F097F44E0}" srcOrd="1" destOrd="0" presId="urn:microsoft.com/office/officeart/2005/8/layout/orgChart1"/>
-    <dgm:cxn modelId="{D09EABFA-3402-45D6-BB5F-F1334CAF814B}" type="presParOf" srcId="{03C9AB5F-DB5D-4297-A87C-799031C26C4A}" destId="{B8D35D98-0632-482C-9210-42F2ACD63CDC}" srcOrd="1" destOrd="0" presId="urn:microsoft.com/office/officeart/2005/8/layout/orgChart1"/>
-    <dgm:cxn modelId="{F662AC6B-60E7-41AC-88CD-3CFD001AFA7D}" type="presParOf" srcId="{03C9AB5F-DB5D-4297-A87C-799031C26C4A}" destId="{3715C686-2BD4-480A-A3D6-1DE02EFB2F71}" srcOrd="2" destOrd="0" presId="urn:microsoft.com/office/officeart/2005/8/layout/orgChart1"/>
-    <dgm:cxn modelId="{20081A02-C90F-4BE5-A5BD-50BE30C530C9}" type="presParOf" srcId="{E8196455-4811-4592-9F9D-EE5AE47A208B}" destId="{624875F1-6D80-4FEA-B3FC-4AC9486E3481}" srcOrd="6" destOrd="0" presId="urn:microsoft.com/office/officeart/2005/8/layout/orgChart1"/>
-    <dgm:cxn modelId="{FE35DEFE-3FF3-4809-8360-603512CB0B5A}" type="presParOf" srcId="{E8196455-4811-4592-9F9D-EE5AE47A208B}" destId="{FF6C1999-CCA3-449F-9E63-03A7815A24A1}" srcOrd="7" destOrd="0" presId="urn:microsoft.com/office/officeart/2005/8/layout/orgChart1"/>
-    <dgm:cxn modelId="{DBE8C96C-63C3-4EB0-834D-2AC7EA68B0DA}" type="presParOf" srcId="{FF6C1999-CCA3-449F-9E63-03A7815A24A1}" destId="{0013755A-3B71-4D93-B811-17689CC0BD82}" srcOrd="0" destOrd="0" presId="urn:microsoft.com/office/officeart/2005/8/layout/orgChart1"/>
-    <dgm:cxn modelId="{0D4AC5C9-02C8-4F7F-8ADE-189FF9C26320}" type="presParOf" srcId="{0013755A-3B71-4D93-B811-17689CC0BD82}" destId="{324DD098-66DC-40FB-9CE7-2C66912EE75C}" srcOrd="0" destOrd="0" presId="urn:microsoft.com/office/officeart/2005/8/layout/orgChart1"/>
-    <dgm:cxn modelId="{91E0E29E-8D0F-4369-9ED3-3329ED8140ED}" type="presParOf" srcId="{0013755A-3B71-4D93-B811-17689CC0BD82}" destId="{3DC7CB40-14C5-4FF3-B30C-ABB13864CEDA}" srcOrd="1" destOrd="0" presId="urn:microsoft.com/office/officeart/2005/8/layout/orgChart1"/>
-    <dgm:cxn modelId="{A4C022A7-32CC-49B6-A1F8-C43F2BD828F4}" type="presParOf" srcId="{FF6C1999-CCA3-449F-9E63-03A7815A24A1}" destId="{53333702-56C0-46C6-969B-3C9FB2BD2C32}" srcOrd="1" destOrd="0" presId="urn:microsoft.com/office/officeart/2005/8/layout/orgChart1"/>
-    <dgm:cxn modelId="{671A050E-6510-4127-BC93-8DFCD00CCDC5}" type="presParOf" srcId="{FF6C1999-CCA3-449F-9E63-03A7815A24A1}" destId="{1777AF80-5C23-4387-B68F-4CCD93A35DB6}" srcOrd="2" destOrd="0" presId="urn:microsoft.com/office/officeart/2005/8/layout/orgChart1"/>
-    <dgm:cxn modelId="{74FC7CD6-6F1C-4AA6-9246-B78F316435EA}" type="presParOf" srcId="{4E77D122-0CE9-46A8-B594-6BB4C6A1112F}" destId="{1C1A19A5-A49C-4914-BA02-A4E6E2134667}" srcOrd="2" destOrd="0" presId="urn:microsoft.com/office/officeart/2005/8/layout/orgChart1"/>
-    <dgm:cxn modelId="{29AD7AE2-41AB-440F-8E66-6925F1212601}" type="presParOf" srcId="{87502DEA-D77A-471D-88F3-71B1DB91C00D}" destId="{0EAE9532-E555-4823-A3E4-79689260836C}" srcOrd="12" destOrd="0" presId="urn:microsoft.com/office/officeart/2005/8/layout/orgChart1"/>
-    <dgm:cxn modelId="{986C4573-7508-495D-A57D-BA3B8FC00855}" type="presParOf" srcId="{87502DEA-D77A-471D-88F3-71B1DB91C00D}" destId="{C5D931D6-63F2-44BB-9CBF-7EF55479C6EA}" srcOrd="13" destOrd="0" presId="urn:microsoft.com/office/officeart/2005/8/layout/orgChart1"/>
-    <dgm:cxn modelId="{CA6A53A8-6B7B-4B0D-B0CE-247F26CC8088}" type="presParOf" srcId="{C5D931D6-63F2-44BB-9CBF-7EF55479C6EA}" destId="{A6B96037-CED2-4767-B920-21D8F5981A2F}" srcOrd="0" destOrd="0" presId="urn:microsoft.com/office/officeart/2005/8/layout/orgChart1"/>
-    <dgm:cxn modelId="{5F31E6B1-FC8C-4B95-B39A-D938644F9F12}" type="presParOf" srcId="{A6B96037-CED2-4767-B920-21D8F5981A2F}" destId="{0E67F47E-E13F-42AE-8397-14B102C722BA}" srcOrd="0" destOrd="0" presId="urn:microsoft.com/office/officeart/2005/8/layout/orgChart1"/>
-    <dgm:cxn modelId="{2C15A8ED-3DD7-45AF-A0CA-D9A7DE51CD8E}" type="presParOf" srcId="{A6B96037-CED2-4767-B920-21D8F5981A2F}" destId="{DD94CB8D-D845-4AFF-9603-F88AA479E928}" srcOrd="1" destOrd="0" presId="urn:microsoft.com/office/officeart/2005/8/layout/orgChart1"/>
-    <dgm:cxn modelId="{C69A3C60-198A-4B47-97C8-962C18DA112E}" type="presParOf" srcId="{C5D931D6-63F2-44BB-9CBF-7EF55479C6EA}" destId="{1D2133A1-55CF-4511-BCF8-DD375F762BBA}" srcOrd="1" destOrd="0" presId="urn:microsoft.com/office/officeart/2005/8/layout/orgChart1"/>
-    <dgm:cxn modelId="{8FE16576-18B2-437C-979C-0589D758EB97}" type="presParOf" srcId="{1D2133A1-55CF-4511-BCF8-DD375F762BBA}" destId="{29C16F5C-3BFA-401F-90D7-42541C929378}" srcOrd="0" destOrd="0" presId="urn:microsoft.com/office/officeart/2005/8/layout/orgChart1"/>
-    <dgm:cxn modelId="{604AE984-114F-4905-AC6A-F5603BB5288D}" type="presParOf" srcId="{1D2133A1-55CF-4511-BCF8-DD375F762BBA}" destId="{C95354F4-C336-47D1-89CA-67B4D3B54B73}" srcOrd="1" destOrd="0" presId="urn:microsoft.com/office/officeart/2005/8/layout/orgChart1"/>
-    <dgm:cxn modelId="{B63BC979-DD5B-43E6-B50A-62BDBE825D45}" type="presParOf" srcId="{C95354F4-C336-47D1-89CA-67B4D3B54B73}" destId="{30B6B41E-1329-4E52-A8B3-B8D018A1AF42}" srcOrd="0" destOrd="0" presId="urn:microsoft.com/office/officeart/2005/8/layout/orgChart1"/>
-    <dgm:cxn modelId="{64FEBB7C-A60D-4311-BFA4-6670BE62B887}" type="presParOf" srcId="{30B6B41E-1329-4E52-A8B3-B8D018A1AF42}" destId="{A8FC8BE6-A2AF-48AF-BDFB-72C8307380F3}" srcOrd="0" destOrd="0" presId="urn:microsoft.com/office/officeart/2005/8/layout/orgChart1"/>
-    <dgm:cxn modelId="{98901024-3AC4-4D6E-9F11-E48E589526B0}" type="presParOf" srcId="{30B6B41E-1329-4E52-A8B3-B8D018A1AF42}" destId="{946C4E52-3794-4578-AAB7-20EC9E1971B6}" srcOrd="1" destOrd="0" presId="urn:microsoft.com/office/officeart/2005/8/layout/orgChart1"/>
-    <dgm:cxn modelId="{CA3CEEB5-2160-4EC0-A2AD-3A617DA51E35}" type="presParOf" srcId="{C95354F4-C336-47D1-89CA-67B4D3B54B73}" destId="{AC4A311F-9F06-43CB-B294-C738E41C9E83}" srcOrd="1" destOrd="0" presId="urn:microsoft.com/office/officeart/2005/8/layout/orgChart1"/>
-    <dgm:cxn modelId="{CCB473DF-77E7-4734-9A66-BF60A398ED95}" type="presParOf" srcId="{C95354F4-C336-47D1-89CA-67B4D3B54B73}" destId="{2693D71E-EDEC-4F0A-AB2F-EF9BBE53A075}" srcOrd="2" destOrd="0" presId="urn:microsoft.com/office/officeart/2005/8/layout/orgChart1"/>
-    <dgm:cxn modelId="{269D63BC-A4C1-4D51-B7F9-3BDFB812C00C}" type="presParOf" srcId="{1D2133A1-55CF-4511-BCF8-DD375F762BBA}" destId="{AD230FA7-B7CE-4BBE-A4F3-D36B867280E1}" srcOrd="2" destOrd="0" presId="urn:microsoft.com/office/officeart/2005/8/layout/orgChart1"/>
-    <dgm:cxn modelId="{A204BF35-07EA-45C7-B225-0E2DF2D9C960}" type="presParOf" srcId="{1D2133A1-55CF-4511-BCF8-DD375F762BBA}" destId="{92E3C13A-9925-4B94-A220-E4F69FE36D93}" srcOrd="3" destOrd="0" presId="urn:microsoft.com/office/officeart/2005/8/layout/orgChart1"/>
-    <dgm:cxn modelId="{401BE239-1B7A-4827-957D-C8BDB1AA8449}" type="presParOf" srcId="{92E3C13A-9925-4B94-A220-E4F69FE36D93}" destId="{F59D946E-9B12-40A0-90E7-CD5C6D842FC2}" srcOrd="0" destOrd="0" presId="urn:microsoft.com/office/officeart/2005/8/layout/orgChart1"/>
-    <dgm:cxn modelId="{320BE374-105F-45CE-9BB7-824E580C004D}" type="presParOf" srcId="{F59D946E-9B12-40A0-90E7-CD5C6D842FC2}" destId="{C9C75A71-E7A8-49F8-A159-7DBA2D2478C1}" srcOrd="0" destOrd="0" presId="urn:microsoft.com/office/officeart/2005/8/layout/orgChart1"/>
-    <dgm:cxn modelId="{8C037868-A70A-42FC-8FB2-1216F0F49994}" type="presParOf" srcId="{F59D946E-9B12-40A0-90E7-CD5C6D842FC2}" destId="{0EBD83B3-7953-429E-8B05-34DDB48B916B}" srcOrd="1" destOrd="0" presId="urn:microsoft.com/office/officeart/2005/8/layout/orgChart1"/>
-    <dgm:cxn modelId="{C3EC93FF-2271-426F-B45F-EE64AE58398F}" type="presParOf" srcId="{92E3C13A-9925-4B94-A220-E4F69FE36D93}" destId="{8E57939F-01AF-4105-AFB0-CF7A3545DAE3}" srcOrd="1" destOrd="0" presId="urn:microsoft.com/office/officeart/2005/8/layout/orgChart1"/>
-    <dgm:cxn modelId="{C0E2C7AD-FB9C-4DB3-8FFF-3E4E1497AD77}" type="presParOf" srcId="{92E3C13A-9925-4B94-A220-E4F69FE36D93}" destId="{C074DC66-EB92-453C-A2D2-12C90DF8D1D3}" srcOrd="2" destOrd="0" presId="urn:microsoft.com/office/officeart/2005/8/layout/orgChart1"/>
-    <dgm:cxn modelId="{DC92A3CA-B556-4F62-A694-49FBE1A8C3EB}" type="presParOf" srcId="{1D2133A1-55CF-4511-BCF8-DD375F762BBA}" destId="{47277B1E-5DB7-4934-85A7-A00B87BF1F7A}" srcOrd="4" destOrd="0" presId="urn:microsoft.com/office/officeart/2005/8/layout/orgChart1"/>
-    <dgm:cxn modelId="{AEAF23C4-DED1-467F-8DFE-5AB5A99C2A25}" type="presParOf" srcId="{1D2133A1-55CF-4511-BCF8-DD375F762BBA}" destId="{FA627A80-F7A5-4230-AFA2-2655011D3CA8}" srcOrd="5" destOrd="0" presId="urn:microsoft.com/office/officeart/2005/8/layout/orgChart1"/>
-    <dgm:cxn modelId="{AAF036DE-9E99-4A68-B6F5-FE40E0C38AC0}" type="presParOf" srcId="{FA627A80-F7A5-4230-AFA2-2655011D3CA8}" destId="{003A29AE-5BB1-478B-8449-AFAC84A30BBD}" srcOrd="0" destOrd="0" presId="urn:microsoft.com/office/officeart/2005/8/layout/orgChart1"/>
-    <dgm:cxn modelId="{F5C1D723-B497-469C-935F-CB607FB55384}" type="presParOf" srcId="{003A29AE-5BB1-478B-8449-AFAC84A30BBD}" destId="{F8191636-269D-4C8D-A142-5D7650B80D95}" srcOrd="0" destOrd="0" presId="urn:microsoft.com/office/officeart/2005/8/layout/orgChart1"/>
-    <dgm:cxn modelId="{D75F75BC-0B97-465C-8B6C-008B1EEEACEC}" type="presParOf" srcId="{003A29AE-5BB1-478B-8449-AFAC84A30BBD}" destId="{A221B98D-D726-4933-B5B2-5C0C316A7C25}" srcOrd="1" destOrd="0" presId="urn:microsoft.com/office/officeart/2005/8/layout/orgChart1"/>
-    <dgm:cxn modelId="{43CBFE6F-1BFD-45A0-B88C-B863111DFEBA}" type="presParOf" srcId="{FA627A80-F7A5-4230-AFA2-2655011D3CA8}" destId="{8DB49D2B-3C80-49DA-8376-23F5646678EB}" srcOrd="1" destOrd="0" presId="urn:microsoft.com/office/officeart/2005/8/layout/orgChart1"/>
-    <dgm:cxn modelId="{2433BA82-3D66-4250-819C-D24DDBD9612A}" type="presParOf" srcId="{FA627A80-F7A5-4230-AFA2-2655011D3CA8}" destId="{D13B0FDF-8747-43C7-834E-32F843B2CF71}" srcOrd="2" destOrd="0" presId="urn:microsoft.com/office/officeart/2005/8/layout/orgChart1"/>
-    <dgm:cxn modelId="{B40FF4B3-5715-467C-AEE3-CDEEBA6DAF61}" type="presParOf" srcId="{C5D931D6-63F2-44BB-9CBF-7EF55479C6EA}" destId="{D1C33495-3443-4E25-9DC8-A199F9F279FD}" srcOrd="2" destOrd="0" presId="urn:microsoft.com/office/officeart/2005/8/layout/orgChart1"/>
-    <dgm:cxn modelId="{E8138EA2-28B1-4B5E-94A8-517D14E8FF52}" type="presParOf" srcId="{7BCF4066-3B50-4AD7-9A4E-A721456E885A}" destId="{F5C20CE9-4E81-4275-A2C7-32F4DCB3E021}" srcOrd="2" destOrd="0" presId="urn:microsoft.com/office/officeart/2005/8/layout/orgChart1"/>
+    <dgm:cxn modelId="{63802B17-963D-4450-A37C-F6F8F1269B65}" type="presOf" srcId="{A7ADC3FA-BB4C-4B4C-B041-D96A82CAD0F3}" destId="{F51BDEAB-E187-4BE2-884C-8C2E57FB250A}" srcOrd="0" destOrd="0" presId="urn:microsoft.com/office/officeart/2005/8/layout/orgChart1"/>
+    <dgm:cxn modelId="{A67A3791-1D0F-461A-8207-9BC0B028BE0E}" type="presOf" srcId="{D25B3256-9144-4113-B8DA-678DCBBB7869}" destId="{D2108865-5154-4F59-9B4B-4B5FFDEB64F9}" srcOrd="1" destOrd="0" presId="urn:microsoft.com/office/officeart/2005/8/layout/orgChart1"/>
+    <dgm:cxn modelId="{C756B033-360A-4796-85EA-0CE32FD770F2}" type="presOf" srcId="{720409AE-8F12-4E7F-B962-DD7A12C0763D}" destId="{C069E504-E612-4F86-9C3F-9740D3D86F49}" srcOrd="1" destOrd="0" presId="urn:microsoft.com/office/officeart/2005/8/layout/orgChart1"/>
+    <dgm:cxn modelId="{3E1BEBBC-D37C-4B51-B9B0-5FBD6FFDF818}" type="presOf" srcId="{88DBC2BE-398A-4470-8DCE-B4AA5D67C803}" destId="{E5610B8C-F2E3-4C5F-BB89-4677D0DB9EC5}" srcOrd="1" destOrd="0" presId="urn:microsoft.com/office/officeart/2005/8/layout/orgChart1"/>
+    <dgm:cxn modelId="{091207B9-D9E7-4CEF-B773-845723C17516}" type="presParOf" srcId="{42F57739-3233-43DA-AD66-44E288FE50CE}" destId="{7BCF4066-3B50-4AD7-9A4E-A721456E885A}" srcOrd="0" destOrd="0" presId="urn:microsoft.com/office/officeart/2005/8/layout/orgChart1"/>
+    <dgm:cxn modelId="{DA057A48-0399-490C-9FEC-688BD126C372}" type="presParOf" srcId="{7BCF4066-3B50-4AD7-9A4E-A721456E885A}" destId="{07FAE620-50D9-49DD-83B5-38290CDB8661}" srcOrd="0" destOrd="0" presId="urn:microsoft.com/office/officeart/2005/8/layout/orgChart1"/>
+    <dgm:cxn modelId="{F82CB83E-CD32-49BA-B298-C95FFB562197}" type="presParOf" srcId="{07FAE620-50D9-49DD-83B5-38290CDB8661}" destId="{DCE5446E-90A2-48B8-89D4-9533B906F2D9}" srcOrd="0" destOrd="0" presId="urn:microsoft.com/office/officeart/2005/8/layout/orgChart1"/>
+    <dgm:cxn modelId="{AF961705-0AA5-4A7A-B614-1E585A31D53C}" type="presParOf" srcId="{07FAE620-50D9-49DD-83B5-38290CDB8661}" destId="{FCA38D65-25EC-4985-9DE0-A1D0A35E82A9}" srcOrd="1" destOrd="0" presId="urn:microsoft.com/office/officeart/2005/8/layout/orgChart1"/>
+    <dgm:cxn modelId="{A5458B3A-15FD-49F5-82FB-B472BCE3E675}" type="presParOf" srcId="{7BCF4066-3B50-4AD7-9A4E-A721456E885A}" destId="{87502DEA-D77A-471D-88F3-71B1DB91C00D}" srcOrd="1" destOrd="0" presId="urn:microsoft.com/office/officeart/2005/8/layout/orgChart1"/>
+    <dgm:cxn modelId="{49EFABE7-A675-4562-97BD-41B1EB2D37E8}" type="presParOf" srcId="{87502DEA-D77A-471D-88F3-71B1DB91C00D}" destId="{8F2323B2-1EE4-4672-B878-00F2181B0175}" srcOrd="0" destOrd="0" presId="urn:microsoft.com/office/officeart/2005/8/layout/orgChart1"/>
+    <dgm:cxn modelId="{9532F1E1-9E40-49D0-B261-8EAA13753D7D}" type="presParOf" srcId="{87502DEA-D77A-471D-88F3-71B1DB91C00D}" destId="{702F0159-F31A-4611-9660-26F9A72406C1}" srcOrd="1" destOrd="0" presId="urn:microsoft.com/office/officeart/2005/8/layout/orgChart1"/>
+    <dgm:cxn modelId="{711BB3FE-092F-4593-A283-F9CE38579D36}" type="presParOf" srcId="{702F0159-F31A-4611-9660-26F9A72406C1}" destId="{61E30C25-FF8D-48A5-BBA5-F4C947F1C085}" srcOrd="0" destOrd="0" presId="urn:microsoft.com/office/officeart/2005/8/layout/orgChart1"/>
+    <dgm:cxn modelId="{4F435BA3-DF0F-4AD6-B019-B955EB9FEF02}" type="presParOf" srcId="{61E30C25-FF8D-48A5-BBA5-F4C947F1C085}" destId="{0253070B-604D-420C-A12E-7EF1DFE4921E}" srcOrd="0" destOrd="0" presId="urn:microsoft.com/office/officeart/2005/8/layout/orgChart1"/>
+    <dgm:cxn modelId="{9C892285-536C-48E1-A669-AD3850229CA3}" type="presParOf" srcId="{61E30C25-FF8D-48A5-BBA5-F4C947F1C085}" destId="{9AE07535-BE74-47CD-8277-124B9C925C39}" srcOrd="1" destOrd="0" presId="urn:microsoft.com/office/officeart/2005/8/layout/orgChart1"/>
+    <dgm:cxn modelId="{9539F4AC-D31C-46BE-AA61-9EF22AA69508}" type="presParOf" srcId="{702F0159-F31A-4611-9660-26F9A72406C1}" destId="{723D0BA9-3ACC-42EE-B30F-1D1D95B797BF}" srcOrd="1" destOrd="0" presId="urn:microsoft.com/office/officeart/2005/8/layout/orgChart1"/>
+    <dgm:cxn modelId="{AFDF8C2B-376C-4036-84A2-85871BB8DC64}" type="presParOf" srcId="{723D0BA9-3ACC-42EE-B30F-1D1D95B797BF}" destId="{EDAEC857-82F0-448A-AFA8-801074D7AE09}" srcOrd="0" destOrd="0" presId="urn:microsoft.com/office/officeart/2005/8/layout/orgChart1"/>
+    <dgm:cxn modelId="{57EAC4E8-7CC4-48FC-B775-1A1903391080}" type="presParOf" srcId="{723D0BA9-3ACC-42EE-B30F-1D1D95B797BF}" destId="{9BFA49FF-D62A-43F9-A589-5797DCE890FB}" srcOrd="1" destOrd="0" presId="urn:microsoft.com/office/officeart/2005/8/layout/orgChart1"/>
+    <dgm:cxn modelId="{14AA8D95-B8CE-4F90-890B-09723CA24B3F}" type="presParOf" srcId="{9BFA49FF-D62A-43F9-A589-5797DCE890FB}" destId="{047B0770-2335-4586-A469-96C8EF673E0C}" srcOrd="0" destOrd="0" presId="urn:microsoft.com/office/officeart/2005/8/layout/orgChart1"/>
+    <dgm:cxn modelId="{E659285B-7AD0-4CC2-936C-2F40C0CE4945}" type="presParOf" srcId="{047B0770-2335-4586-A469-96C8EF673E0C}" destId="{A918563E-BA43-4CD6-891F-BB37DED96F93}" srcOrd="0" destOrd="0" presId="urn:microsoft.com/office/officeart/2005/8/layout/orgChart1"/>
+    <dgm:cxn modelId="{888A4F90-1219-43B1-8B9A-E6E162AD7449}" type="presParOf" srcId="{047B0770-2335-4586-A469-96C8EF673E0C}" destId="{97C0FB6C-11D4-4D3E-A6F0-5A6919263380}" srcOrd="1" destOrd="0" presId="urn:microsoft.com/office/officeart/2005/8/layout/orgChart1"/>
+    <dgm:cxn modelId="{084B7C97-8E4E-496E-B030-92A3FC3E1561}" type="presParOf" srcId="{9BFA49FF-D62A-43F9-A589-5797DCE890FB}" destId="{60BC8339-2D6F-493E-AF28-81A3FC43DA24}" srcOrd="1" destOrd="0" presId="urn:microsoft.com/office/officeart/2005/8/layout/orgChart1"/>
+    <dgm:cxn modelId="{021EC5FE-08CD-4D4E-A4FE-C99ACBDBA2B0}" type="presParOf" srcId="{9BFA49FF-D62A-43F9-A589-5797DCE890FB}" destId="{C548D72D-9D45-4431-B8BC-7B7D4C162502}" srcOrd="2" destOrd="0" presId="urn:microsoft.com/office/officeart/2005/8/layout/orgChart1"/>
+    <dgm:cxn modelId="{8285CC99-69BF-40CC-B08F-CCC95D5A2EC2}" type="presParOf" srcId="{723D0BA9-3ACC-42EE-B30F-1D1D95B797BF}" destId="{E9B5ACD4-100D-4054-9C15-80A3CD227AB2}" srcOrd="2" destOrd="0" presId="urn:microsoft.com/office/officeart/2005/8/layout/orgChart1"/>
+    <dgm:cxn modelId="{C1B909DD-865B-41C5-A9B6-7A0DE4DD08CE}" type="presParOf" srcId="{723D0BA9-3ACC-42EE-B30F-1D1D95B797BF}" destId="{22769968-03DE-4DF0-8755-DA6FEEBEA88E}" srcOrd="3" destOrd="0" presId="urn:microsoft.com/office/officeart/2005/8/layout/orgChart1"/>
+    <dgm:cxn modelId="{F0C91498-7D46-463A-B4DB-6746197F7307}" type="presParOf" srcId="{22769968-03DE-4DF0-8755-DA6FEEBEA88E}" destId="{2D52E38E-22B4-4C33-8464-00CA7DFCD4E1}" srcOrd="0" destOrd="0" presId="urn:microsoft.com/office/officeart/2005/8/layout/orgChart1"/>
+    <dgm:cxn modelId="{82D388C5-47A2-4176-927A-1CBD8D9E1E72}" type="presParOf" srcId="{2D52E38E-22B4-4C33-8464-00CA7DFCD4E1}" destId="{086E5289-D893-442F-8E10-E3A8011896C8}" srcOrd="0" destOrd="0" presId="urn:microsoft.com/office/officeart/2005/8/layout/orgChart1"/>
+    <dgm:cxn modelId="{6A43AB5A-1438-419D-8702-1A7ECA6FFE3D}" type="presParOf" srcId="{2D52E38E-22B4-4C33-8464-00CA7DFCD4E1}" destId="{D8CE9E94-E229-4A51-8A43-48EFE7086C8B}" srcOrd="1" destOrd="0" presId="urn:microsoft.com/office/officeart/2005/8/layout/orgChart1"/>
+    <dgm:cxn modelId="{DF6376DC-9D83-41D7-83E4-ADFC340BDF3A}" type="presParOf" srcId="{22769968-03DE-4DF0-8755-DA6FEEBEA88E}" destId="{D7F48F3C-B66C-40B7-AC7B-70FDAE0B5847}" srcOrd="1" destOrd="0" presId="urn:microsoft.com/office/officeart/2005/8/layout/orgChart1"/>
+    <dgm:cxn modelId="{4F0AC192-17D9-4F2D-9B7C-8B84BBA3D71A}" type="presParOf" srcId="{22769968-03DE-4DF0-8755-DA6FEEBEA88E}" destId="{CAF800BD-8C66-483F-ABA9-20E24EDFB679}" srcOrd="2" destOrd="0" presId="urn:microsoft.com/office/officeart/2005/8/layout/orgChart1"/>
+    <dgm:cxn modelId="{EF70EBFC-3DF8-4C9D-81F0-A75B5F2A6399}" type="presParOf" srcId="{723D0BA9-3ACC-42EE-B30F-1D1D95B797BF}" destId="{787B0889-9BE1-418F-8202-55B025FFE068}" srcOrd="4" destOrd="0" presId="urn:microsoft.com/office/officeart/2005/8/layout/orgChart1"/>
+    <dgm:cxn modelId="{416CC473-707B-4D3E-9F13-1247010B8A6B}" type="presParOf" srcId="{723D0BA9-3ACC-42EE-B30F-1D1D95B797BF}" destId="{437E1977-D505-4E0B-AA0B-59A0C755A0A9}" srcOrd="5" destOrd="0" presId="urn:microsoft.com/office/officeart/2005/8/layout/orgChart1"/>
+    <dgm:cxn modelId="{47EBE224-E352-46B1-ADD4-56DC941FA4DA}" type="presParOf" srcId="{437E1977-D505-4E0B-AA0B-59A0C755A0A9}" destId="{EE1C3AA4-947C-41AA-9239-35D9040323B7}" srcOrd="0" destOrd="0" presId="urn:microsoft.com/office/officeart/2005/8/layout/orgChart1"/>
+    <dgm:cxn modelId="{B43B643E-3F14-483A-91DB-636BCB3C2C13}" type="presParOf" srcId="{EE1C3AA4-947C-41AA-9239-35D9040323B7}" destId="{D196F342-01D6-4787-87D2-4F3D68215794}" srcOrd="0" destOrd="0" presId="urn:microsoft.com/office/officeart/2005/8/layout/orgChart1"/>
+    <dgm:cxn modelId="{595D696A-4AF0-4A41-8D39-AE10403295D6}" type="presParOf" srcId="{EE1C3AA4-947C-41AA-9239-35D9040323B7}" destId="{AA40AD17-1CF1-429D-9DDB-D25F675FF467}" srcOrd="1" destOrd="0" presId="urn:microsoft.com/office/officeart/2005/8/layout/orgChart1"/>
+    <dgm:cxn modelId="{5E94EE50-5A01-4342-88B1-A13311CB7711}" type="presParOf" srcId="{437E1977-D505-4E0B-AA0B-59A0C755A0A9}" destId="{E62E1C5D-03A1-43F5-A848-10877CC32C01}" srcOrd="1" destOrd="0" presId="urn:microsoft.com/office/officeart/2005/8/layout/orgChart1"/>
+    <dgm:cxn modelId="{C7E66348-B135-465F-A7C9-4D1EAC80E75A}" type="presParOf" srcId="{437E1977-D505-4E0B-AA0B-59A0C755A0A9}" destId="{B2474480-A43E-4A10-BAD5-3EF39BF8FBC4}" srcOrd="2" destOrd="0" presId="urn:microsoft.com/office/officeart/2005/8/layout/orgChart1"/>
+    <dgm:cxn modelId="{334DE716-16A7-4E1A-B38F-F3D62F8CC0FC}" type="presParOf" srcId="{723D0BA9-3ACC-42EE-B30F-1D1D95B797BF}" destId="{439AE8B9-A3FF-48A6-90BB-4BF371AD3DF2}" srcOrd="6" destOrd="0" presId="urn:microsoft.com/office/officeart/2005/8/layout/orgChart1"/>
+    <dgm:cxn modelId="{CF354892-239F-4E88-B9B3-220EFFAE1BB7}" type="presParOf" srcId="{723D0BA9-3ACC-42EE-B30F-1D1D95B797BF}" destId="{6CAA16C7-ABE1-4CDC-A143-C74BEDDA6FF8}" srcOrd="7" destOrd="0" presId="urn:microsoft.com/office/officeart/2005/8/layout/orgChart1"/>
+    <dgm:cxn modelId="{2CCCE3EB-94A5-4A85-AE9A-D80C5F134BC0}" type="presParOf" srcId="{6CAA16C7-ABE1-4CDC-A143-C74BEDDA6FF8}" destId="{E46214B5-D71C-4F5E-A4FA-738479AEF597}" srcOrd="0" destOrd="0" presId="urn:microsoft.com/office/officeart/2005/8/layout/orgChart1"/>
+    <dgm:cxn modelId="{59C6D93B-4F78-4EFC-A22D-39D981778FC0}" type="presParOf" srcId="{E46214B5-D71C-4F5E-A4FA-738479AEF597}" destId="{55414A74-BD61-4DF0-9BE8-A5B86CB7DE03}" srcOrd="0" destOrd="0" presId="urn:microsoft.com/office/officeart/2005/8/layout/orgChart1"/>
+    <dgm:cxn modelId="{8573E243-FD2F-442A-9B92-1E24C03EFCDF}" type="presParOf" srcId="{E46214B5-D71C-4F5E-A4FA-738479AEF597}" destId="{5AF286B1-E407-4867-8E78-1FFA0125F9B1}" srcOrd="1" destOrd="0" presId="urn:microsoft.com/office/officeart/2005/8/layout/orgChart1"/>
+    <dgm:cxn modelId="{5674552C-6F6E-47FD-9179-18849B387E74}" type="presParOf" srcId="{6CAA16C7-ABE1-4CDC-A143-C74BEDDA6FF8}" destId="{7782C2AD-F317-4D20-A3C6-6B651FA74E91}" srcOrd="1" destOrd="0" presId="urn:microsoft.com/office/officeart/2005/8/layout/orgChart1"/>
+    <dgm:cxn modelId="{C76DB4F5-7C6A-4B05-8B3F-F791CC14D95C}" type="presParOf" srcId="{6CAA16C7-ABE1-4CDC-A143-C74BEDDA6FF8}" destId="{56C8D639-75CE-43AD-B16C-A3E407DF47FA}" srcOrd="2" destOrd="0" presId="urn:microsoft.com/office/officeart/2005/8/layout/orgChart1"/>
+    <dgm:cxn modelId="{F476CA35-4CA2-480D-8A12-913243E0949F}" type="presParOf" srcId="{723D0BA9-3ACC-42EE-B30F-1D1D95B797BF}" destId="{DBA1AB52-FDA3-42DE-9AAE-2361C258F1CE}" srcOrd="8" destOrd="0" presId="urn:microsoft.com/office/officeart/2005/8/layout/orgChart1"/>
+    <dgm:cxn modelId="{3126CA1E-D912-413C-A359-0AABE2837FEC}" type="presParOf" srcId="{723D0BA9-3ACC-42EE-B30F-1D1D95B797BF}" destId="{C32712A6-3328-437E-833B-811AD443804E}" srcOrd="9" destOrd="0" presId="urn:microsoft.com/office/officeart/2005/8/layout/orgChart1"/>
+    <dgm:cxn modelId="{45CAD4E9-12EA-4B1E-AF96-24817443DECC}" type="presParOf" srcId="{C32712A6-3328-437E-833B-811AD443804E}" destId="{D02C8201-7D72-48D3-8402-BFC8CAEE68CD}" srcOrd="0" destOrd="0" presId="urn:microsoft.com/office/officeart/2005/8/layout/orgChart1"/>
+    <dgm:cxn modelId="{8E27EC78-AEA8-4CED-8526-99384841A974}" type="presParOf" srcId="{D02C8201-7D72-48D3-8402-BFC8CAEE68CD}" destId="{F3B3BDCB-5F2D-461E-893F-CD3EF1EAEDFF}" srcOrd="0" destOrd="0" presId="urn:microsoft.com/office/officeart/2005/8/layout/orgChart1"/>
+    <dgm:cxn modelId="{02DCD38E-F2F7-40D2-9BD2-AD92F5AC153D}" type="presParOf" srcId="{D02C8201-7D72-48D3-8402-BFC8CAEE68CD}" destId="{9C91CD90-65C1-425F-A0B8-37F0AC044148}" srcOrd="1" destOrd="0" presId="urn:microsoft.com/office/officeart/2005/8/layout/orgChart1"/>
+    <dgm:cxn modelId="{807528D1-4A04-4621-ACAD-5BC788F2D29F}" type="presParOf" srcId="{C32712A6-3328-437E-833B-811AD443804E}" destId="{4FD94EC8-C76A-4743-A59F-291ADE382902}" srcOrd="1" destOrd="0" presId="urn:microsoft.com/office/officeart/2005/8/layout/orgChart1"/>
+    <dgm:cxn modelId="{D814D162-D278-4450-9770-A01AB9A569CC}" type="presParOf" srcId="{C32712A6-3328-437E-833B-811AD443804E}" destId="{4B72D8DC-3C98-41B0-AE5E-88AC7B86D828}" srcOrd="2" destOrd="0" presId="urn:microsoft.com/office/officeart/2005/8/layout/orgChart1"/>
+    <dgm:cxn modelId="{24817542-98F6-4D85-8A7A-8B2B8A1F50A8}" type="presParOf" srcId="{702F0159-F31A-4611-9660-26F9A72406C1}" destId="{E7ABFC81-55BE-4A1D-8EAA-30D7B011B0FE}" srcOrd="2" destOrd="0" presId="urn:microsoft.com/office/officeart/2005/8/layout/orgChart1"/>
+    <dgm:cxn modelId="{4A26DFE8-2177-4F50-B3B2-372F99EC8A01}" type="presParOf" srcId="{87502DEA-D77A-471D-88F3-71B1DB91C00D}" destId="{E912878F-5D61-47D0-81FC-D67F5C035F55}" srcOrd="2" destOrd="0" presId="urn:microsoft.com/office/officeart/2005/8/layout/orgChart1"/>
+    <dgm:cxn modelId="{4C38731F-5BD8-41CD-BCDF-A45678D1E16C}" type="presParOf" srcId="{87502DEA-D77A-471D-88F3-71B1DB91C00D}" destId="{83542016-E488-4882-B894-134A9F9643E9}" srcOrd="3" destOrd="0" presId="urn:microsoft.com/office/officeart/2005/8/layout/orgChart1"/>
+    <dgm:cxn modelId="{F7FB9BF9-7488-4694-A196-F26DCE039DAB}" type="presParOf" srcId="{83542016-E488-4882-B894-134A9F9643E9}" destId="{C9B38634-6777-4698-8A77-19A7070FFDD0}" srcOrd="0" destOrd="0" presId="urn:microsoft.com/office/officeart/2005/8/layout/orgChart1"/>
+    <dgm:cxn modelId="{E725B074-36EC-49D0-9454-0D84B8F1EA88}" type="presParOf" srcId="{C9B38634-6777-4698-8A77-19A7070FFDD0}" destId="{D8B59E03-E873-412A-8F82-B51084D54188}" srcOrd="0" destOrd="0" presId="urn:microsoft.com/office/officeart/2005/8/layout/orgChart1"/>
+    <dgm:cxn modelId="{E95340B4-ED92-47DF-B703-1D41AC1E0395}" type="presParOf" srcId="{C9B38634-6777-4698-8A77-19A7070FFDD0}" destId="{89DDDBA3-35EF-42F1-9D6D-4B94BBA4BA0D}" srcOrd="1" destOrd="0" presId="urn:microsoft.com/office/officeart/2005/8/layout/orgChart1"/>
+    <dgm:cxn modelId="{32E79487-1911-4EE7-81EC-1C19EBFBB60F}" type="presParOf" srcId="{83542016-E488-4882-B894-134A9F9643E9}" destId="{B142F310-6F81-4A80-83E6-22DCC2E2A0A7}" srcOrd="1" destOrd="0" presId="urn:microsoft.com/office/officeart/2005/8/layout/orgChart1"/>
+    <dgm:cxn modelId="{406F9C82-681C-454C-A732-86638B1C6203}" type="presParOf" srcId="{B142F310-6F81-4A80-83E6-22DCC2E2A0A7}" destId="{F61BE13B-C89F-4B19-90D1-6EC1C2536A2D}" srcOrd="0" destOrd="0" presId="urn:microsoft.com/office/officeart/2005/8/layout/orgChart1"/>
+    <dgm:cxn modelId="{CA9579D8-4E82-4A63-9105-7513705AA6AB}" type="presParOf" srcId="{B142F310-6F81-4A80-83E6-22DCC2E2A0A7}" destId="{7DC363D3-6E8C-4491-8638-BCCB0CC13571}" srcOrd="1" destOrd="0" presId="urn:microsoft.com/office/officeart/2005/8/layout/orgChart1"/>
+    <dgm:cxn modelId="{C9400F26-CC74-4EB3-B4EB-350DB3986E5A}" type="presParOf" srcId="{7DC363D3-6E8C-4491-8638-BCCB0CC13571}" destId="{02EDCA92-5248-469D-866B-EBE1EAAFE698}" srcOrd="0" destOrd="0" presId="urn:microsoft.com/office/officeart/2005/8/layout/orgChart1"/>
+    <dgm:cxn modelId="{455D91D1-650A-4CAC-8D73-62A828D98CFE}" type="presParOf" srcId="{02EDCA92-5248-469D-866B-EBE1EAAFE698}" destId="{2418BED5-A4D7-45BB-B02F-8D196DC373CC}" srcOrd="0" destOrd="0" presId="urn:microsoft.com/office/officeart/2005/8/layout/orgChart1"/>
+    <dgm:cxn modelId="{41119E64-9BDD-4FD9-AD33-6EE206C3EA2D}" type="presParOf" srcId="{02EDCA92-5248-469D-866B-EBE1EAAFE698}" destId="{DAC25472-22AE-4E59-BDE8-1766B181A298}" srcOrd="1" destOrd="0" presId="urn:microsoft.com/office/officeart/2005/8/layout/orgChart1"/>
+    <dgm:cxn modelId="{E0833406-470C-4ED4-A372-2DDC67569262}" type="presParOf" srcId="{7DC363D3-6E8C-4491-8638-BCCB0CC13571}" destId="{FB15AE7E-9424-4043-AC09-2D3899C9E71D}" srcOrd="1" destOrd="0" presId="urn:microsoft.com/office/officeart/2005/8/layout/orgChart1"/>
+    <dgm:cxn modelId="{CE18A045-FD0B-49C8-A12C-BAF8F8B95243}" type="presParOf" srcId="{7DC363D3-6E8C-4491-8638-BCCB0CC13571}" destId="{E97FA016-133C-4C3A-882C-AFCD93BD9349}" srcOrd="2" destOrd="0" presId="urn:microsoft.com/office/officeart/2005/8/layout/orgChart1"/>
+    <dgm:cxn modelId="{543F9476-C6CD-4F46-9BFC-ABE4AA595DE7}" type="presParOf" srcId="{B142F310-6F81-4A80-83E6-22DCC2E2A0A7}" destId="{9F598D12-C63E-4458-B71F-6A4E3ADBBF85}" srcOrd="2" destOrd="0" presId="urn:microsoft.com/office/officeart/2005/8/layout/orgChart1"/>
+    <dgm:cxn modelId="{9CD9D507-07B1-4940-AB3C-A7D4F7FC2AC4}" type="presParOf" srcId="{B142F310-6F81-4A80-83E6-22DCC2E2A0A7}" destId="{535C5DE1-1FB3-420B-AA15-6905BDA57DE4}" srcOrd="3" destOrd="0" presId="urn:microsoft.com/office/officeart/2005/8/layout/orgChart1"/>
+    <dgm:cxn modelId="{225A1069-D88B-4F4C-833A-E0E692D97005}" type="presParOf" srcId="{535C5DE1-1FB3-420B-AA15-6905BDA57DE4}" destId="{6814C559-244C-4368-A3B4-424CDE434F4D}" srcOrd="0" destOrd="0" presId="urn:microsoft.com/office/officeart/2005/8/layout/orgChart1"/>
+    <dgm:cxn modelId="{F8381C3C-D45F-47C9-A935-C03B749F47DD}" type="presParOf" srcId="{6814C559-244C-4368-A3B4-424CDE434F4D}" destId="{527AB7DC-F356-4F3D-B7ED-1898E5026DA4}" srcOrd="0" destOrd="0" presId="urn:microsoft.com/office/officeart/2005/8/layout/orgChart1"/>
+    <dgm:cxn modelId="{9E10FCA2-E6B1-4F28-9CD1-0500A455E534}" type="presParOf" srcId="{6814C559-244C-4368-A3B4-424CDE434F4D}" destId="{093CC085-571B-4552-B4E3-CB30667C7334}" srcOrd="1" destOrd="0" presId="urn:microsoft.com/office/officeart/2005/8/layout/orgChart1"/>
+    <dgm:cxn modelId="{874EA495-33E1-4135-BB54-CC4E79505482}" type="presParOf" srcId="{535C5DE1-1FB3-420B-AA15-6905BDA57DE4}" destId="{B079661B-20C9-412D-BCB3-25C538C8103F}" srcOrd="1" destOrd="0" presId="urn:microsoft.com/office/officeart/2005/8/layout/orgChart1"/>
+    <dgm:cxn modelId="{9B2EC284-4ADC-49A6-9FDE-26923C8C2C45}" type="presParOf" srcId="{535C5DE1-1FB3-420B-AA15-6905BDA57DE4}" destId="{5F133237-B15D-4CF9-8619-A5C52B454311}" srcOrd="2" destOrd="0" presId="urn:microsoft.com/office/officeart/2005/8/layout/orgChart1"/>
+    <dgm:cxn modelId="{EF873550-9B61-42EA-A4B8-90B1328A7437}" type="presParOf" srcId="{B142F310-6F81-4A80-83E6-22DCC2E2A0A7}" destId="{28109AF7-22BD-4D21-B32D-C8231FC2C8E4}" srcOrd="4" destOrd="0" presId="urn:microsoft.com/office/officeart/2005/8/layout/orgChart1"/>
+    <dgm:cxn modelId="{53FBF70B-CB91-4BB4-9EAD-3FF3802D6B05}" type="presParOf" srcId="{B142F310-6F81-4A80-83E6-22DCC2E2A0A7}" destId="{10A092C5-C57C-45BE-8F0C-6BCE8D3840DF}" srcOrd="5" destOrd="0" presId="urn:microsoft.com/office/officeart/2005/8/layout/orgChart1"/>
+    <dgm:cxn modelId="{F1DCC8BF-1F4C-495C-AA37-5053931788F1}" type="presParOf" srcId="{10A092C5-C57C-45BE-8F0C-6BCE8D3840DF}" destId="{D52B1961-7C8C-4D6D-9E1B-C433D0122322}" srcOrd="0" destOrd="0" presId="urn:microsoft.com/office/officeart/2005/8/layout/orgChart1"/>
+    <dgm:cxn modelId="{E1B7E8B5-E48D-408E-8918-D5C0035DCFE6}" type="presParOf" srcId="{D52B1961-7C8C-4D6D-9E1B-C433D0122322}" destId="{0CDACEA5-2835-4EFB-92A0-C1C6FFBE8C9F}" srcOrd="0" destOrd="0" presId="urn:microsoft.com/office/officeart/2005/8/layout/orgChart1"/>
+    <dgm:cxn modelId="{5C7E6901-F721-44F4-ADCA-9F1EF6A9BD6A}" type="presParOf" srcId="{D52B1961-7C8C-4D6D-9E1B-C433D0122322}" destId="{3BA0A2B0-73C5-49C7-9D3E-EBC069ED4331}" srcOrd="1" destOrd="0" presId="urn:microsoft.com/office/officeart/2005/8/layout/orgChart1"/>
+    <dgm:cxn modelId="{2CAA83FC-EDF9-4F62-9B64-A39482806E4A}" type="presParOf" srcId="{10A092C5-C57C-45BE-8F0C-6BCE8D3840DF}" destId="{8B7F904B-EB06-43DF-A655-DBE1438BF6F0}" srcOrd="1" destOrd="0" presId="urn:microsoft.com/office/officeart/2005/8/layout/orgChart1"/>
+    <dgm:cxn modelId="{317EBC28-D120-4C11-BD2F-220C4708BAFF}" type="presParOf" srcId="{10A092C5-C57C-45BE-8F0C-6BCE8D3840DF}" destId="{94F508D5-2117-4F09-82F1-4FDF9E56D9E5}" srcOrd="2" destOrd="0" presId="urn:microsoft.com/office/officeart/2005/8/layout/orgChart1"/>
+    <dgm:cxn modelId="{C4A3B3DA-7825-4432-ABE2-6B3DEC5B6D98}" type="presParOf" srcId="{83542016-E488-4882-B894-134A9F9643E9}" destId="{4C7F3D5B-DA01-4599-A497-0F561B248A16}" srcOrd="2" destOrd="0" presId="urn:microsoft.com/office/officeart/2005/8/layout/orgChart1"/>
+    <dgm:cxn modelId="{B3227153-3726-44F3-849B-28360A609F10}" type="presParOf" srcId="{87502DEA-D77A-471D-88F3-71B1DB91C00D}" destId="{4CF9E6F9-C231-47FA-9D4B-594F31B0B009}" srcOrd="4" destOrd="0" presId="urn:microsoft.com/office/officeart/2005/8/layout/orgChart1"/>
+    <dgm:cxn modelId="{92436F01-3F6E-4AC3-8CA9-898EED1FACE2}" type="presParOf" srcId="{87502DEA-D77A-471D-88F3-71B1DB91C00D}" destId="{7CCFC444-76A6-469F-9856-E2324F90666D}" srcOrd="5" destOrd="0" presId="urn:microsoft.com/office/officeart/2005/8/layout/orgChart1"/>
+    <dgm:cxn modelId="{76A1D0CD-C9CC-416A-9BD9-013EA8CC8FB2}" type="presParOf" srcId="{7CCFC444-76A6-469F-9856-E2324F90666D}" destId="{69DE3ABA-8504-4524-B1DF-BCE872BED3FE}" srcOrd="0" destOrd="0" presId="urn:microsoft.com/office/officeart/2005/8/layout/orgChart1"/>
+    <dgm:cxn modelId="{E0304FC0-09EF-472C-9ACF-9B3EA3383FB7}" type="presParOf" srcId="{69DE3ABA-8504-4524-B1DF-BCE872BED3FE}" destId="{C0B82361-B5D5-49FC-B1D6-4F8C83133923}" srcOrd="0" destOrd="0" presId="urn:microsoft.com/office/officeart/2005/8/layout/orgChart1"/>
+    <dgm:cxn modelId="{F5A83926-F1E2-4BF9-A43C-F51E788C308F}" type="presParOf" srcId="{69DE3ABA-8504-4524-B1DF-BCE872BED3FE}" destId="{E5610B8C-F2E3-4C5F-BB89-4677D0DB9EC5}" srcOrd="1" destOrd="0" presId="urn:microsoft.com/office/officeart/2005/8/layout/orgChart1"/>
+    <dgm:cxn modelId="{AA09E829-D4F7-47BB-97D2-641629CFC04C}" type="presParOf" srcId="{7CCFC444-76A6-469F-9856-E2324F90666D}" destId="{D9C58F70-18FD-4A4F-9EB8-35D6D78B4C28}" srcOrd="1" destOrd="0" presId="urn:microsoft.com/office/officeart/2005/8/layout/orgChart1"/>
+    <dgm:cxn modelId="{90B87DA1-99B3-4EC9-9DCC-56A5461CF55A}" type="presParOf" srcId="{D9C58F70-18FD-4A4F-9EB8-35D6D78B4C28}" destId="{B3814EFA-43A3-44A5-8A0B-749F9DDDD1CE}" srcOrd="0" destOrd="0" presId="urn:microsoft.com/office/officeart/2005/8/layout/orgChart1"/>
+    <dgm:cxn modelId="{B76D68F4-0B91-4F8A-8221-6B2E9999FD36}" type="presParOf" srcId="{D9C58F70-18FD-4A4F-9EB8-35D6D78B4C28}" destId="{7D0F0735-83D5-47BA-B968-F8185D00CC86}" srcOrd="1" destOrd="0" presId="urn:microsoft.com/office/officeart/2005/8/layout/orgChart1"/>
+    <dgm:cxn modelId="{58A000EE-2604-40B0-9C77-02E3904E590D}" type="presParOf" srcId="{7D0F0735-83D5-47BA-B968-F8185D00CC86}" destId="{6A576425-5F53-486B-A60F-202DFCD87C31}" srcOrd="0" destOrd="0" presId="urn:microsoft.com/office/officeart/2005/8/layout/orgChart1"/>
+    <dgm:cxn modelId="{60E18C99-D8AF-4F90-BB23-0139C16C4660}" type="presParOf" srcId="{6A576425-5F53-486B-A60F-202DFCD87C31}" destId="{4AC5F605-9F8A-4CF9-9260-4925C2FA9884}" srcOrd="0" destOrd="0" presId="urn:microsoft.com/office/officeart/2005/8/layout/orgChart1"/>
+    <dgm:cxn modelId="{BBB0FEDE-FB41-442D-B4B7-ACDEE78988A8}" type="presParOf" srcId="{6A576425-5F53-486B-A60F-202DFCD87C31}" destId="{EE3B308E-C3F8-4AE7-A3EF-A7C428A96E46}" srcOrd="1" destOrd="0" presId="urn:microsoft.com/office/officeart/2005/8/layout/orgChart1"/>
+    <dgm:cxn modelId="{D1613431-F227-4BDB-8B79-1D4216AADB89}" type="presParOf" srcId="{7D0F0735-83D5-47BA-B968-F8185D00CC86}" destId="{B2D9AACB-9FF9-4E1F-AB45-7321AF8C0146}" srcOrd="1" destOrd="0" presId="urn:microsoft.com/office/officeart/2005/8/layout/orgChart1"/>
+    <dgm:cxn modelId="{8A566D14-19A3-4F45-A641-202724CE73AC}" type="presParOf" srcId="{7D0F0735-83D5-47BA-B968-F8185D00CC86}" destId="{B4B006E8-4FE6-474E-A23F-D4F9C07CB5CB}" srcOrd="2" destOrd="0" presId="urn:microsoft.com/office/officeart/2005/8/layout/orgChart1"/>
+    <dgm:cxn modelId="{BF58BA94-1987-418E-A222-D689174EFB98}" type="presParOf" srcId="{D9C58F70-18FD-4A4F-9EB8-35D6D78B4C28}" destId="{DA300D94-B201-4B99-AFA4-CDAE9EF70F2F}" srcOrd="2" destOrd="0" presId="urn:microsoft.com/office/officeart/2005/8/layout/orgChart1"/>
+    <dgm:cxn modelId="{874B93E5-82B8-40F7-A357-B11A66D9649A}" type="presParOf" srcId="{D9C58F70-18FD-4A4F-9EB8-35D6D78B4C28}" destId="{FDFC633F-BF23-4824-8530-AB6F09045B57}" srcOrd="3" destOrd="0" presId="urn:microsoft.com/office/officeart/2005/8/layout/orgChart1"/>
+    <dgm:cxn modelId="{21475E02-4A64-4F8A-B617-7512926685DD}" type="presParOf" srcId="{FDFC633F-BF23-4824-8530-AB6F09045B57}" destId="{749B4AFB-CC93-4F62-93ED-6CD542C2B55D}" srcOrd="0" destOrd="0" presId="urn:microsoft.com/office/officeart/2005/8/layout/orgChart1"/>
+    <dgm:cxn modelId="{B408C97A-2470-4942-A472-812A76C84198}" type="presParOf" srcId="{749B4AFB-CC93-4F62-93ED-6CD542C2B55D}" destId="{90407CFD-7187-4CE1-A3D5-6136CB1CF028}" srcOrd="0" destOrd="0" presId="urn:microsoft.com/office/officeart/2005/8/layout/orgChart1"/>
+    <dgm:cxn modelId="{4936DCFE-B4E2-40AA-9A91-842069B69882}" type="presParOf" srcId="{749B4AFB-CC93-4F62-93ED-6CD542C2B55D}" destId="{F45B7BCA-AAAD-4FAC-8C97-C9AE21F1996A}" srcOrd="1" destOrd="0" presId="urn:microsoft.com/office/officeart/2005/8/layout/orgChart1"/>
+    <dgm:cxn modelId="{D1A1EA8B-4619-4F66-A432-BD306F40CCE7}" type="presParOf" srcId="{FDFC633F-BF23-4824-8530-AB6F09045B57}" destId="{03905E7F-419D-43CC-A32C-D48891F21EC8}" srcOrd="1" destOrd="0" presId="urn:microsoft.com/office/officeart/2005/8/layout/orgChart1"/>
+    <dgm:cxn modelId="{EB310B5C-7E08-496A-A405-0CB90C6E5FA1}" type="presParOf" srcId="{FDFC633F-BF23-4824-8530-AB6F09045B57}" destId="{8B9A257E-5EE4-482E-B3B6-1FBC36938BFA}" srcOrd="2" destOrd="0" presId="urn:microsoft.com/office/officeart/2005/8/layout/orgChart1"/>
+    <dgm:cxn modelId="{3CA1A59E-D1E0-4BEF-A72A-D9971EA18C85}" type="presParOf" srcId="{D9C58F70-18FD-4A4F-9EB8-35D6D78B4C28}" destId="{1ACC0625-B09E-49C7-BE09-D734CE7D12FB}" srcOrd="4" destOrd="0" presId="urn:microsoft.com/office/officeart/2005/8/layout/orgChart1"/>
+    <dgm:cxn modelId="{A06F495D-0EFD-4288-900B-CD6AE84E7E6C}" type="presParOf" srcId="{D9C58F70-18FD-4A4F-9EB8-35D6D78B4C28}" destId="{F72E940F-9F0A-4D5C-9DFB-38014F4441B4}" srcOrd="5" destOrd="0" presId="urn:microsoft.com/office/officeart/2005/8/layout/orgChart1"/>
+    <dgm:cxn modelId="{6490F8FB-4978-4583-8939-3C569A43D80B}" type="presParOf" srcId="{F72E940F-9F0A-4D5C-9DFB-38014F4441B4}" destId="{07D63033-CA47-4107-92E4-8A1C96980F5E}" srcOrd="0" destOrd="0" presId="urn:microsoft.com/office/officeart/2005/8/layout/orgChart1"/>
+    <dgm:cxn modelId="{76A92EDE-360D-442E-9847-4964BE94A058}" type="presParOf" srcId="{07D63033-CA47-4107-92E4-8A1C96980F5E}" destId="{809E7021-0744-4F96-ACAE-A790F66E835C}" srcOrd="0" destOrd="0" presId="urn:microsoft.com/office/officeart/2005/8/layout/orgChart1"/>
+    <dgm:cxn modelId="{541F0EBC-669E-4271-8980-B3F5392FDA1F}" type="presParOf" srcId="{07D63033-CA47-4107-92E4-8A1C96980F5E}" destId="{48E717E3-9DD2-40BD-B186-AA135B2384B8}" srcOrd="1" destOrd="0" presId="urn:microsoft.com/office/officeart/2005/8/layout/orgChart1"/>
+    <dgm:cxn modelId="{A5DA54A0-9E7C-4D44-BB84-E1037669CF3C}" type="presParOf" srcId="{F72E940F-9F0A-4D5C-9DFB-38014F4441B4}" destId="{B776DB27-6C64-4440-B026-1AD282A47E00}" srcOrd="1" destOrd="0" presId="urn:microsoft.com/office/officeart/2005/8/layout/orgChart1"/>
+    <dgm:cxn modelId="{36D049EA-C189-4B8A-913F-61861ACBF374}" type="presParOf" srcId="{F72E940F-9F0A-4D5C-9DFB-38014F4441B4}" destId="{BEBE0C48-65DA-476A-BF33-6A77462FF204}" srcOrd="2" destOrd="0" presId="urn:microsoft.com/office/officeart/2005/8/layout/orgChart1"/>
+    <dgm:cxn modelId="{2F971D5C-957B-4DDB-B13B-6F4D1C44F0C8}" type="presParOf" srcId="{7CCFC444-76A6-469F-9856-E2324F90666D}" destId="{AAFE954F-1ACA-4FA7-972B-1ECC4B7CA632}" srcOrd="2" destOrd="0" presId="urn:microsoft.com/office/officeart/2005/8/layout/orgChart1"/>
+    <dgm:cxn modelId="{DB4CFE80-B0BF-4412-9DAA-D900B1CB5CA0}" type="presParOf" srcId="{87502DEA-D77A-471D-88F3-71B1DB91C00D}" destId="{2AF93637-3799-49C1-ABA3-404EFB9A6D8C}" srcOrd="6" destOrd="0" presId="urn:microsoft.com/office/officeart/2005/8/layout/orgChart1"/>
+    <dgm:cxn modelId="{7A2B03C9-4919-46EB-A3F7-709818C60834}" type="presParOf" srcId="{87502DEA-D77A-471D-88F3-71B1DB91C00D}" destId="{3A34B721-E87D-4DA4-8868-45F85130F167}" srcOrd="7" destOrd="0" presId="urn:microsoft.com/office/officeart/2005/8/layout/orgChart1"/>
+    <dgm:cxn modelId="{9DDA12AF-382B-471B-B136-3DA3F0DF7BB4}" type="presParOf" srcId="{3A34B721-E87D-4DA4-8868-45F85130F167}" destId="{CA00F046-55AB-459D-94BB-73AC72326DB3}" srcOrd="0" destOrd="0" presId="urn:microsoft.com/office/officeart/2005/8/layout/orgChart1"/>
+    <dgm:cxn modelId="{D0F8DDDE-2CC0-4DB9-BB3C-C318E189B0AE}" type="presParOf" srcId="{CA00F046-55AB-459D-94BB-73AC72326DB3}" destId="{9C04D97B-DB52-49B8-90C2-94F422169937}" srcOrd="0" destOrd="0" presId="urn:microsoft.com/office/officeart/2005/8/layout/orgChart1"/>
+    <dgm:cxn modelId="{94F2A2B9-C3DE-47BF-A587-FBEF03A0A61A}" type="presParOf" srcId="{CA00F046-55AB-459D-94BB-73AC72326DB3}" destId="{854871BF-C174-4264-B5FD-DDAF187DE239}" srcOrd="1" destOrd="0" presId="urn:microsoft.com/office/officeart/2005/8/layout/orgChart1"/>
+    <dgm:cxn modelId="{FA9E44C1-82AC-4E1F-A8A2-879D1513E01D}" type="presParOf" srcId="{3A34B721-E87D-4DA4-8868-45F85130F167}" destId="{D49BB27D-09FA-45B7-B59E-C3E148972E1A}" srcOrd="1" destOrd="0" presId="urn:microsoft.com/office/officeart/2005/8/layout/orgChart1"/>
+    <dgm:cxn modelId="{E5E54EDC-F6E8-43EE-95B8-CB7D2D88A678}" type="presParOf" srcId="{D49BB27D-09FA-45B7-B59E-C3E148972E1A}" destId="{456FB610-9739-4058-8C82-69F77586BAA5}" srcOrd="0" destOrd="0" presId="urn:microsoft.com/office/officeart/2005/8/layout/orgChart1"/>
+    <dgm:cxn modelId="{9B7C9640-63CC-4F08-9197-3322FD4893E8}" type="presParOf" srcId="{D49BB27D-09FA-45B7-B59E-C3E148972E1A}" destId="{2588B25D-D463-4E2D-93AC-4126A89D66D3}" srcOrd="1" destOrd="0" presId="urn:microsoft.com/office/officeart/2005/8/layout/orgChart1"/>
+    <dgm:cxn modelId="{33C6E477-D721-4AEA-AA73-F5B236DEA1C2}" type="presParOf" srcId="{2588B25D-D463-4E2D-93AC-4126A89D66D3}" destId="{1F47C92D-A57F-44B4-ADE7-CABC1D539643}" srcOrd="0" destOrd="0" presId="urn:microsoft.com/office/officeart/2005/8/layout/orgChart1"/>
+    <dgm:cxn modelId="{58B9BA6C-1DBA-4A9E-986B-6F646C7C23A8}" type="presParOf" srcId="{1F47C92D-A57F-44B4-ADE7-CABC1D539643}" destId="{4619DA4C-7743-4367-A599-10ED93A7B30B}" srcOrd="0" destOrd="0" presId="urn:microsoft.com/office/officeart/2005/8/layout/orgChart1"/>
+    <dgm:cxn modelId="{BF47633F-124E-4739-86CB-25EBB5024025}" type="presParOf" srcId="{1F47C92D-A57F-44B4-ADE7-CABC1D539643}" destId="{F54F65BE-4077-4018-AA08-3DC91496007D}" srcOrd="1" destOrd="0" presId="urn:microsoft.com/office/officeart/2005/8/layout/orgChart1"/>
+    <dgm:cxn modelId="{7CC47EA0-5B9D-4387-8524-CA3FB04FFAA3}" type="presParOf" srcId="{2588B25D-D463-4E2D-93AC-4126A89D66D3}" destId="{FC31B326-9D9C-4F48-B608-BEFDFD9F4C9A}" srcOrd="1" destOrd="0" presId="urn:microsoft.com/office/officeart/2005/8/layout/orgChart1"/>
+    <dgm:cxn modelId="{41F60A70-6C6D-4ABF-BFBE-E8EE4059CE95}" type="presParOf" srcId="{2588B25D-D463-4E2D-93AC-4126A89D66D3}" destId="{DD322E7F-F450-4EA9-A324-06B9F6FF71C8}" srcOrd="2" destOrd="0" presId="urn:microsoft.com/office/officeart/2005/8/layout/orgChart1"/>
+    <dgm:cxn modelId="{497D1BC8-B19C-4605-B7B8-D8E55E17A5B6}" type="presParOf" srcId="{D49BB27D-09FA-45B7-B59E-C3E148972E1A}" destId="{50C82CFA-ED51-4EB2-A02E-BB5E7D5195DB}" srcOrd="2" destOrd="0" presId="urn:microsoft.com/office/officeart/2005/8/layout/orgChart1"/>
+    <dgm:cxn modelId="{E5098E7E-976E-4394-BCA6-793F6EE61111}" type="presParOf" srcId="{D49BB27D-09FA-45B7-B59E-C3E148972E1A}" destId="{BD62F970-8AC1-46E3-9333-001EBE999E9C}" srcOrd="3" destOrd="0" presId="urn:microsoft.com/office/officeart/2005/8/layout/orgChart1"/>
+    <dgm:cxn modelId="{4A2829AF-8569-402B-8173-EDE2A1670BDC}" type="presParOf" srcId="{BD62F970-8AC1-46E3-9333-001EBE999E9C}" destId="{0F34008A-14B5-486D-920D-A6F59B09FA50}" srcOrd="0" destOrd="0" presId="urn:microsoft.com/office/officeart/2005/8/layout/orgChart1"/>
+    <dgm:cxn modelId="{B6E80C34-3E50-451E-9C7C-84748721A7CD}" type="presParOf" srcId="{0F34008A-14B5-486D-920D-A6F59B09FA50}" destId="{451A2FE0-D3FD-4363-86DC-B4779356F7FF}" srcOrd="0" destOrd="0" presId="urn:microsoft.com/office/officeart/2005/8/layout/orgChart1"/>
+    <dgm:cxn modelId="{775D06FC-9D26-4073-9A0A-87F5A89D9C40}" type="presParOf" srcId="{0F34008A-14B5-486D-920D-A6F59B09FA50}" destId="{B5434974-6913-47D1-996C-6A7061228BBF}" srcOrd="1" destOrd="0" presId="urn:microsoft.com/office/officeart/2005/8/layout/orgChart1"/>
+    <dgm:cxn modelId="{D6DBABE6-DA14-4959-AC63-D4ABCE70FE77}" type="presParOf" srcId="{BD62F970-8AC1-46E3-9333-001EBE999E9C}" destId="{77747A8B-148F-4569-9121-7402ABC25AD2}" srcOrd="1" destOrd="0" presId="urn:microsoft.com/office/officeart/2005/8/layout/orgChart1"/>
+    <dgm:cxn modelId="{3D15236C-E926-4921-B26D-A08DCC9AEB3E}" type="presParOf" srcId="{BD62F970-8AC1-46E3-9333-001EBE999E9C}" destId="{54C2956E-29DE-44EC-99A0-366324100784}" srcOrd="2" destOrd="0" presId="urn:microsoft.com/office/officeart/2005/8/layout/orgChart1"/>
+    <dgm:cxn modelId="{4BB4DDDA-4B95-4977-856D-6854239EEAD5}" type="presParOf" srcId="{D49BB27D-09FA-45B7-B59E-C3E148972E1A}" destId="{A05FCAFA-BB13-4880-B49A-051ADD1A6CD5}" srcOrd="4" destOrd="0" presId="urn:microsoft.com/office/officeart/2005/8/layout/orgChart1"/>
+    <dgm:cxn modelId="{FD3300C6-9306-43AA-BC7B-74E46B0AE08D}" type="presParOf" srcId="{D49BB27D-09FA-45B7-B59E-C3E148972E1A}" destId="{67B5BE56-5644-4355-8E43-466C668D23A0}" srcOrd="5" destOrd="0" presId="urn:microsoft.com/office/officeart/2005/8/layout/orgChart1"/>
+    <dgm:cxn modelId="{E8562BB9-B477-46AD-8D83-06FE11413C6D}" type="presParOf" srcId="{67B5BE56-5644-4355-8E43-466C668D23A0}" destId="{6C060C3D-22F8-4717-8F79-4BEC5DCA95DF}" srcOrd="0" destOrd="0" presId="urn:microsoft.com/office/officeart/2005/8/layout/orgChart1"/>
+    <dgm:cxn modelId="{A6F2BF67-BBA6-46F7-B310-2AAE868ABD35}" type="presParOf" srcId="{6C060C3D-22F8-4717-8F79-4BEC5DCA95DF}" destId="{26C6A8EC-290B-4BDA-ABB2-A6E20C564A8D}" srcOrd="0" destOrd="0" presId="urn:microsoft.com/office/officeart/2005/8/layout/orgChart1"/>
+    <dgm:cxn modelId="{25326C13-C426-420D-A7DB-7EA2201FECA6}" type="presParOf" srcId="{6C060C3D-22F8-4717-8F79-4BEC5DCA95DF}" destId="{ED615EE0-00F3-4A1C-ACA7-DDF94365570B}" srcOrd="1" destOrd="0" presId="urn:microsoft.com/office/officeart/2005/8/layout/orgChart1"/>
+    <dgm:cxn modelId="{C2133DD7-CE4E-4C7E-8B76-2EFBDC3ED860}" type="presParOf" srcId="{67B5BE56-5644-4355-8E43-466C668D23A0}" destId="{D7535723-3C9B-4B2C-9A9A-29E570EB5A42}" srcOrd="1" destOrd="0" presId="urn:microsoft.com/office/officeart/2005/8/layout/orgChart1"/>
+    <dgm:cxn modelId="{5C731FAC-3431-45B9-AA75-344B319ED00C}" type="presParOf" srcId="{67B5BE56-5644-4355-8E43-466C668D23A0}" destId="{D7B167C5-58D3-4215-9169-665387AFD190}" srcOrd="2" destOrd="0" presId="urn:microsoft.com/office/officeart/2005/8/layout/orgChart1"/>
+    <dgm:cxn modelId="{013218DB-AE78-4F30-8607-3FBC0FF02C0A}" type="presParOf" srcId="{D49BB27D-09FA-45B7-B59E-C3E148972E1A}" destId="{674AAEF8-2552-48B1-A7ED-15DA0ADA2008}" srcOrd="6" destOrd="0" presId="urn:microsoft.com/office/officeart/2005/8/layout/orgChart1"/>
+    <dgm:cxn modelId="{8D3BE329-3694-4E63-9273-185FD2ED0332}" type="presParOf" srcId="{D49BB27D-09FA-45B7-B59E-C3E148972E1A}" destId="{2A37B92F-74DB-44DD-8B55-FEEE37FF5F72}" srcOrd="7" destOrd="0" presId="urn:microsoft.com/office/officeart/2005/8/layout/orgChart1"/>
+    <dgm:cxn modelId="{1D3813EF-1212-48C7-9C53-BED9286B5532}" type="presParOf" srcId="{2A37B92F-74DB-44DD-8B55-FEEE37FF5F72}" destId="{FFF71FF0-9FAB-4E8F-819C-C417372D72DF}" srcOrd="0" destOrd="0" presId="urn:microsoft.com/office/officeart/2005/8/layout/orgChart1"/>
+    <dgm:cxn modelId="{123E89F5-B084-45BF-832B-4AEDC1C5D62F}" type="presParOf" srcId="{FFF71FF0-9FAB-4E8F-819C-C417372D72DF}" destId="{D2BAA51B-39D8-4826-8F4C-A83143FC3983}" srcOrd="0" destOrd="0" presId="urn:microsoft.com/office/officeart/2005/8/layout/orgChart1"/>
+    <dgm:cxn modelId="{CB5ADBF8-774A-45EB-BA7C-F540E0D73501}" type="presParOf" srcId="{FFF71FF0-9FAB-4E8F-819C-C417372D72DF}" destId="{F2D78462-89DD-41E7-9D59-310C78A312CE}" srcOrd="1" destOrd="0" presId="urn:microsoft.com/office/officeart/2005/8/layout/orgChart1"/>
+    <dgm:cxn modelId="{A562FE1D-8FA3-4683-84B6-064D35F955A2}" type="presParOf" srcId="{2A37B92F-74DB-44DD-8B55-FEEE37FF5F72}" destId="{5B84B4EC-EB94-4568-9040-6886031E31F3}" srcOrd="1" destOrd="0" presId="urn:microsoft.com/office/officeart/2005/8/layout/orgChart1"/>
+    <dgm:cxn modelId="{35EB0548-EA3D-471B-A6D3-60CE39F62429}" type="presParOf" srcId="{2A37B92F-74DB-44DD-8B55-FEEE37FF5F72}" destId="{4F479155-094B-4C89-B796-3A2E24FA93B0}" srcOrd="2" destOrd="0" presId="urn:microsoft.com/office/officeart/2005/8/layout/orgChart1"/>
+    <dgm:cxn modelId="{01D7AB52-8A16-4119-8668-D862898EAC03}" type="presParOf" srcId="{D49BB27D-09FA-45B7-B59E-C3E148972E1A}" destId="{C7E892ED-90DA-4767-97DB-ABDA916A5666}" srcOrd="8" destOrd="0" presId="urn:microsoft.com/office/officeart/2005/8/layout/orgChart1"/>
+    <dgm:cxn modelId="{5EBACB19-0A34-42DD-BF2D-2E993F1C35CD}" type="presParOf" srcId="{D49BB27D-09FA-45B7-B59E-C3E148972E1A}" destId="{BF41D7FF-65E8-4E8D-910A-0C05C0E4B279}" srcOrd="9" destOrd="0" presId="urn:microsoft.com/office/officeart/2005/8/layout/orgChart1"/>
+    <dgm:cxn modelId="{FE127E55-1D36-4348-9E0B-2AD95652A929}" type="presParOf" srcId="{BF41D7FF-65E8-4E8D-910A-0C05C0E4B279}" destId="{4FFF26DA-5ADC-4FEA-8351-616118D71501}" srcOrd="0" destOrd="0" presId="urn:microsoft.com/office/officeart/2005/8/layout/orgChart1"/>
+    <dgm:cxn modelId="{3DCA9152-AC0C-482A-BD94-C853031B4096}" type="presParOf" srcId="{4FFF26DA-5ADC-4FEA-8351-616118D71501}" destId="{FCFCDA3C-7B40-47F4-A640-D0BF92D22C5A}" srcOrd="0" destOrd="0" presId="urn:microsoft.com/office/officeart/2005/8/layout/orgChart1"/>
+    <dgm:cxn modelId="{CF53CC53-6865-4191-A615-E678F101307E}" type="presParOf" srcId="{4FFF26DA-5ADC-4FEA-8351-616118D71501}" destId="{42F68E05-B618-4547-9677-0C3720CC90CD}" srcOrd="1" destOrd="0" presId="urn:microsoft.com/office/officeart/2005/8/layout/orgChart1"/>
+    <dgm:cxn modelId="{710E8818-3985-4407-9076-B6F627B0B653}" type="presParOf" srcId="{BF41D7FF-65E8-4E8D-910A-0C05C0E4B279}" destId="{EEDD58C3-2ACA-4E82-90D6-3B0C2AD8EFFE}" srcOrd="1" destOrd="0" presId="urn:microsoft.com/office/officeart/2005/8/layout/orgChart1"/>
+    <dgm:cxn modelId="{EAB18FC0-145E-4799-90EA-C8B0FCE64F40}" type="presParOf" srcId="{BF41D7FF-65E8-4E8D-910A-0C05C0E4B279}" destId="{D358271E-575F-450B-8C85-649242B6FC3C}" srcOrd="2" destOrd="0" presId="urn:microsoft.com/office/officeart/2005/8/layout/orgChart1"/>
+    <dgm:cxn modelId="{70EF856C-0D3A-4BF6-A4F3-E8A097AD79E7}" type="presParOf" srcId="{D49BB27D-09FA-45B7-B59E-C3E148972E1A}" destId="{F51BDEAB-E187-4BE2-884C-8C2E57FB250A}" srcOrd="10" destOrd="0" presId="urn:microsoft.com/office/officeart/2005/8/layout/orgChart1"/>
+    <dgm:cxn modelId="{3EB56328-BD82-4C76-950C-FC450F7AE3E4}" type="presParOf" srcId="{D49BB27D-09FA-45B7-B59E-C3E148972E1A}" destId="{D16EAF81-5777-4AE8-B398-EC1826B080E6}" srcOrd="11" destOrd="0" presId="urn:microsoft.com/office/officeart/2005/8/layout/orgChart1"/>
+    <dgm:cxn modelId="{2BAB24A2-338E-499E-8B87-C84D01DB036F}" type="presParOf" srcId="{D16EAF81-5777-4AE8-B398-EC1826B080E6}" destId="{6E964425-A325-47A4-A8C9-F5F780FF3095}" srcOrd="0" destOrd="0" presId="urn:microsoft.com/office/officeart/2005/8/layout/orgChart1"/>
+    <dgm:cxn modelId="{AA113C38-58F8-4650-9F4A-11ACFA6523D2}" type="presParOf" srcId="{6E964425-A325-47A4-A8C9-F5F780FF3095}" destId="{0B9E7DDE-8604-4F19-8950-808DA40542DE}" srcOrd="0" destOrd="0" presId="urn:microsoft.com/office/officeart/2005/8/layout/orgChart1"/>
+    <dgm:cxn modelId="{C31D3C1F-D1CF-4453-997A-91CEAEF74AD0}" type="presParOf" srcId="{6E964425-A325-47A4-A8C9-F5F780FF3095}" destId="{99C4AF25-D8C7-4292-B8E8-D59EAE5CE269}" srcOrd="1" destOrd="0" presId="urn:microsoft.com/office/officeart/2005/8/layout/orgChart1"/>
+    <dgm:cxn modelId="{E7073D0E-8B56-4040-BBDE-0DD7F4A4C09F}" type="presParOf" srcId="{D16EAF81-5777-4AE8-B398-EC1826B080E6}" destId="{E0E73F51-6556-459E-9767-216DA44AD9C0}" srcOrd="1" destOrd="0" presId="urn:microsoft.com/office/officeart/2005/8/layout/orgChart1"/>
+    <dgm:cxn modelId="{A90B12A4-CE5E-4B87-8448-A88555DE11AC}" type="presParOf" srcId="{D16EAF81-5777-4AE8-B398-EC1826B080E6}" destId="{8B08FE31-D19A-4E9B-96B0-B295205FD2A4}" srcOrd="2" destOrd="0" presId="urn:microsoft.com/office/officeart/2005/8/layout/orgChart1"/>
+    <dgm:cxn modelId="{DA01EEEB-4677-43E6-A6B0-CE056FB262C3}" type="presParOf" srcId="{3A34B721-E87D-4DA4-8868-45F85130F167}" destId="{28C7FDB0-0855-420E-A0CB-02B4A53DFF7C}" srcOrd="2" destOrd="0" presId="urn:microsoft.com/office/officeart/2005/8/layout/orgChart1"/>
+    <dgm:cxn modelId="{96E097CF-CC47-4BA3-A4EF-E6E227F93113}" type="presParOf" srcId="{87502DEA-D77A-471D-88F3-71B1DB91C00D}" destId="{66D81005-91E0-4667-90F7-8B9A4135F62C}" srcOrd="8" destOrd="0" presId="urn:microsoft.com/office/officeart/2005/8/layout/orgChart1"/>
+    <dgm:cxn modelId="{0227128B-7448-46A3-A853-49EEB76058B4}" type="presParOf" srcId="{87502DEA-D77A-471D-88F3-71B1DB91C00D}" destId="{C0668A1D-E4FD-4EE2-81CD-A7F94B564C41}" srcOrd="9" destOrd="0" presId="urn:microsoft.com/office/officeart/2005/8/layout/orgChart1"/>
+    <dgm:cxn modelId="{050B4B6E-9F80-45A0-964A-C087F6F3BE40}" type="presParOf" srcId="{C0668A1D-E4FD-4EE2-81CD-A7F94B564C41}" destId="{4DDB5AEC-B155-4428-AD50-44F1896E05E6}" srcOrd="0" destOrd="0" presId="urn:microsoft.com/office/officeart/2005/8/layout/orgChart1"/>
+    <dgm:cxn modelId="{60E3A15C-B6F6-4377-AB6B-D3B016019C3A}" type="presParOf" srcId="{4DDB5AEC-B155-4428-AD50-44F1896E05E6}" destId="{45B5E5A7-747B-498A-90AC-835724135598}" srcOrd="0" destOrd="0" presId="urn:microsoft.com/office/officeart/2005/8/layout/orgChart1"/>
+    <dgm:cxn modelId="{4C7CC0BD-3809-4EBE-B510-EB5FB25E97A6}" type="presParOf" srcId="{4DDB5AEC-B155-4428-AD50-44F1896E05E6}" destId="{74DE212E-BB2F-4BC9-BE42-E27EB554C458}" srcOrd="1" destOrd="0" presId="urn:microsoft.com/office/officeart/2005/8/layout/orgChart1"/>
+    <dgm:cxn modelId="{90DD02E9-D906-4161-82AE-3799ED9D1D19}" type="presParOf" srcId="{C0668A1D-E4FD-4EE2-81CD-A7F94B564C41}" destId="{44866CDE-2FD3-417F-AE7E-F4AA9315C5AB}" srcOrd="1" destOrd="0" presId="urn:microsoft.com/office/officeart/2005/8/layout/orgChart1"/>
+    <dgm:cxn modelId="{D81663E4-FFE7-427C-A23B-E1A0E117F8EA}" type="presParOf" srcId="{44866CDE-2FD3-417F-AE7E-F4AA9315C5AB}" destId="{B90ECAA2-10C8-4FCF-ACA7-0C475785D8EF}" srcOrd="0" destOrd="0" presId="urn:microsoft.com/office/officeart/2005/8/layout/orgChart1"/>
+    <dgm:cxn modelId="{76AC7918-6856-403D-8611-3AF168104B38}" type="presParOf" srcId="{44866CDE-2FD3-417F-AE7E-F4AA9315C5AB}" destId="{1A465139-AC3A-458D-8AD0-83125543D6D5}" srcOrd="1" destOrd="0" presId="urn:microsoft.com/office/officeart/2005/8/layout/orgChart1"/>
+    <dgm:cxn modelId="{0E4A5EEF-D00D-4E04-86DB-2D9C86F6A525}" type="presParOf" srcId="{1A465139-AC3A-458D-8AD0-83125543D6D5}" destId="{33704CBD-A343-42CF-AED6-7C95472C255B}" srcOrd="0" destOrd="0" presId="urn:microsoft.com/office/officeart/2005/8/layout/orgChart1"/>
+    <dgm:cxn modelId="{17FE707C-8824-416F-9FDE-E97967EBBBF7}" type="presParOf" srcId="{33704CBD-A343-42CF-AED6-7C95472C255B}" destId="{B9D5255D-B57C-4566-811A-F7DC998F272E}" srcOrd="0" destOrd="0" presId="urn:microsoft.com/office/officeart/2005/8/layout/orgChart1"/>
+    <dgm:cxn modelId="{909D5D93-DEA7-41EB-8542-E600BCFA06BF}" type="presParOf" srcId="{33704CBD-A343-42CF-AED6-7C95472C255B}" destId="{C069E504-E612-4F86-9C3F-9740D3D86F49}" srcOrd="1" destOrd="0" presId="urn:microsoft.com/office/officeart/2005/8/layout/orgChart1"/>
+    <dgm:cxn modelId="{C7BE4B58-AEC6-4C8E-AA5D-09A13CEC0328}" type="presParOf" srcId="{1A465139-AC3A-458D-8AD0-83125543D6D5}" destId="{C0CFB2E5-5757-4A12-B006-FC7F3C3DB46A}" srcOrd="1" destOrd="0" presId="urn:microsoft.com/office/officeart/2005/8/layout/orgChart1"/>
+    <dgm:cxn modelId="{01A50ED1-7002-427F-887F-7AD92B414810}" type="presParOf" srcId="{1A465139-AC3A-458D-8AD0-83125543D6D5}" destId="{641371FA-8A2A-40E1-8664-CFAA048A9BCE}" srcOrd="2" destOrd="0" presId="urn:microsoft.com/office/officeart/2005/8/layout/orgChart1"/>
+    <dgm:cxn modelId="{8AECEACD-C6B3-4CCF-978C-C44C5466FC6B}" type="presParOf" srcId="{44866CDE-2FD3-417F-AE7E-F4AA9315C5AB}" destId="{7006F709-3E5B-4115-9061-3E290A267410}" srcOrd="2" destOrd="0" presId="urn:microsoft.com/office/officeart/2005/8/layout/orgChart1"/>
+    <dgm:cxn modelId="{D7AA5437-48B3-4E51-A0F9-26568CF3375A}" type="presParOf" srcId="{44866CDE-2FD3-417F-AE7E-F4AA9315C5AB}" destId="{58C369C0-6AA4-4089-94FF-86FC25EF5B63}" srcOrd="3" destOrd="0" presId="urn:microsoft.com/office/officeart/2005/8/layout/orgChart1"/>
+    <dgm:cxn modelId="{C7882C42-6634-48C4-8CFC-3A421F1E99C0}" type="presParOf" srcId="{58C369C0-6AA4-4089-94FF-86FC25EF5B63}" destId="{976A1BA8-5DE0-4730-B056-D6225B5FD620}" srcOrd="0" destOrd="0" presId="urn:microsoft.com/office/officeart/2005/8/layout/orgChart1"/>
+    <dgm:cxn modelId="{514A5D2C-2936-4B5A-85E2-95C16A17FD28}" type="presParOf" srcId="{976A1BA8-5DE0-4730-B056-D6225B5FD620}" destId="{65CC5790-D06F-4F5B-BFDE-72DE945DEB53}" srcOrd="0" destOrd="0" presId="urn:microsoft.com/office/officeart/2005/8/layout/orgChart1"/>
+    <dgm:cxn modelId="{26160BD0-B557-49EE-8BDE-ACA60EBDC2F1}" type="presParOf" srcId="{976A1BA8-5DE0-4730-B056-D6225B5FD620}" destId="{BBB3FBC9-7D87-4D33-83A6-7A64139EE1B6}" srcOrd="1" destOrd="0" presId="urn:microsoft.com/office/officeart/2005/8/layout/orgChart1"/>
+    <dgm:cxn modelId="{BE5949DD-D301-4946-B4C6-60638359A9A5}" type="presParOf" srcId="{58C369C0-6AA4-4089-94FF-86FC25EF5B63}" destId="{76B4F6EA-94BB-4F43-8AAE-900DA00D0D78}" srcOrd="1" destOrd="0" presId="urn:microsoft.com/office/officeart/2005/8/layout/orgChart1"/>
+    <dgm:cxn modelId="{84252269-8900-4F61-9B65-58E9680F49C8}" type="presParOf" srcId="{58C369C0-6AA4-4089-94FF-86FC25EF5B63}" destId="{53D4A323-8141-420E-8FCA-05AFD35297E1}" srcOrd="2" destOrd="0" presId="urn:microsoft.com/office/officeart/2005/8/layout/orgChart1"/>
+    <dgm:cxn modelId="{8810D427-FFDA-4178-B2A7-51E298BC85A8}" type="presParOf" srcId="{44866CDE-2FD3-417F-AE7E-F4AA9315C5AB}" destId="{54592FFE-5883-4CC7-9895-BD5D7E91DCCE}" srcOrd="4" destOrd="0" presId="urn:microsoft.com/office/officeart/2005/8/layout/orgChart1"/>
+    <dgm:cxn modelId="{08D8E922-8022-45F5-9E1E-66CE0D4416E5}" type="presParOf" srcId="{44866CDE-2FD3-417F-AE7E-F4AA9315C5AB}" destId="{18194F29-4AB3-4C92-9D06-FA70451F1C3B}" srcOrd="5" destOrd="0" presId="urn:microsoft.com/office/officeart/2005/8/layout/orgChart1"/>
+    <dgm:cxn modelId="{8EC41F07-945B-4A69-8437-C6A029A1C402}" type="presParOf" srcId="{18194F29-4AB3-4C92-9D06-FA70451F1C3B}" destId="{58EA1051-1D74-49CB-ADE0-FD275B262AAD}" srcOrd="0" destOrd="0" presId="urn:microsoft.com/office/officeart/2005/8/layout/orgChart1"/>
+    <dgm:cxn modelId="{D5398ADB-7253-4F18-93FD-6B67A68A4A3F}" type="presParOf" srcId="{58EA1051-1D74-49CB-ADE0-FD275B262AAD}" destId="{87036C6C-B417-4116-91A5-2523BE43E409}" srcOrd="0" destOrd="0" presId="urn:microsoft.com/office/officeart/2005/8/layout/orgChart1"/>
+    <dgm:cxn modelId="{81E9E59E-BD52-438D-AD22-5ED1F624C120}" type="presParOf" srcId="{58EA1051-1D74-49CB-ADE0-FD275B262AAD}" destId="{0B4DFCDE-CD38-4AFF-98B2-19090ACE6FB7}" srcOrd="1" destOrd="0" presId="urn:microsoft.com/office/officeart/2005/8/layout/orgChart1"/>
+    <dgm:cxn modelId="{2FB7E31A-389F-48FF-B439-3032D2E4C1C7}" type="presParOf" srcId="{18194F29-4AB3-4C92-9D06-FA70451F1C3B}" destId="{EF7C5A34-6589-4DD2-8B32-B6D8C5430B85}" srcOrd="1" destOrd="0" presId="urn:microsoft.com/office/officeart/2005/8/layout/orgChart1"/>
+    <dgm:cxn modelId="{5C358C09-ECBC-42E0-9192-6D611831B95D}" type="presParOf" srcId="{18194F29-4AB3-4C92-9D06-FA70451F1C3B}" destId="{02C7F4A0-B7DA-444E-B70B-59A1F1611E10}" srcOrd="2" destOrd="0" presId="urn:microsoft.com/office/officeart/2005/8/layout/orgChart1"/>
+    <dgm:cxn modelId="{AFE1B80B-1BCB-471E-896F-96C863608FF0}" type="presParOf" srcId="{C0668A1D-E4FD-4EE2-81CD-A7F94B564C41}" destId="{5438CF1D-38B2-43DB-BE5A-1A27C8063564}" srcOrd="2" destOrd="0" presId="urn:microsoft.com/office/officeart/2005/8/layout/orgChart1"/>
+    <dgm:cxn modelId="{7B5E31D2-D4D6-426F-B358-88303126B3DC}" type="presParOf" srcId="{87502DEA-D77A-471D-88F3-71B1DB91C00D}" destId="{C982FAB4-9389-4C06-82DB-4050EFEEAF11}" srcOrd="10" destOrd="0" presId="urn:microsoft.com/office/officeart/2005/8/layout/orgChart1"/>
+    <dgm:cxn modelId="{B95E95BA-1FA0-4B40-B7FE-933D11DBFF56}" type="presParOf" srcId="{87502DEA-D77A-471D-88F3-71B1DB91C00D}" destId="{4E77D122-0CE9-46A8-B594-6BB4C6A1112F}" srcOrd="11" destOrd="0" presId="urn:microsoft.com/office/officeart/2005/8/layout/orgChart1"/>
+    <dgm:cxn modelId="{6EAAB641-4DF0-4575-82D9-B698C942818D}" type="presParOf" srcId="{4E77D122-0CE9-46A8-B594-6BB4C6A1112F}" destId="{BBCC5727-C554-4AF3-BE01-8A4D68E79648}" srcOrd="0" destOrd="0" presId="urn:microsoft.com/office/officeart/2005/8/layout/orgChart1"/>
+    <dgm:cxn modelId="{544E163B-0719-4447-A62E-FAA62B937DB2}" type="presParOf" srcId="{BBCC5727-C554-4AF3-BE01-8A4D68E79648}" destId="{F3FD2CE5-C410-4AA1-811B-F2BAA9EEB2D6}" srcOrd="0" destOrd="0" presId="urn:microsoft.com/office/officeart/2005/8/layout/orgChart1"/>
+    <dgm:cxn modelId="{B7CC1D2A-3A0F-499C-AC62-1461E341EE91}" type="presParOf" srcId="{BBCC5727-C554-4AF3-BE01-8A4D68E79648}" destId="{62386713-C724-43BC-BF87-8EB80896AAE3}" srcOrd="1" destOrd="0" presId="urn:microsoft.com/office/officeart/2005/8/layout/orgChart1"/>
+    <dgm:cxn modelId="{69D11982-2D7E-46EE-94A7-CF4D9607EF1D}" type="presParOf" srcId="{4E77D122-0CE9-46A8-B594-6BB4C6A1112F}" destId="{E8196455-4811-4592-9F9D-EE5AE47A208B}" srcOrd="1" destOrd="0" presId="urn:microsoft.com/office/officeart/2005/8/layout/orgChart1"/>
+    <dgm:cxn modelId="{D10DD5CF-A5A6-46C1-AFF2-F9084D11F2FB}" type="presParOf" srcId="{E8196455-4811-4592-9F9D-EE5AE47A208B}" destId="{32D0B2CE-B94F-4883-96CD-2F2FA985A931}" srcOrd="0" destOrd="0" presId="urn:microsoft.com/office/officeart/2005/8/layout/orgChart1"/>
+    <dgm:cxn modelId="{337549F1-C2FC-48A7-92DF-232419D55928}" type="presParOf" srcId="{E8196455-4811-4592-9F9D-EE5AE47A208B}" destId="{63BAE93B-041E-495A-BA93-4A563D384671}" srcOrd="1" destOrd="0" presId="urn:microsoft.com/office/officeart/2005/8/layout/orgChart1"/>
+    <dgm:cxn modelId="{F0E34A01-29D5-4031-861A-2D522E648DBE}" type="presParOf" srcId="{63BAE93B-041E-495A-BA93-4A563D384671}" destId="{4A898F40-AE3F-4A28-BE6C-660F764B3D90}" srcOrd="0" destOrd="0" presId="urn:microsoft.com/office/officeart/2005/8/layout/orgChart1"/>
+    <dgm:cxn modelId="{0485EE97-9009-4CB2-A434-583EAB78A731}" type="presParOf" srcId="{4A898F40-AE3F-4A28-BE6C-660F764B3D90}" destId="{0FB6017F-F58A-43B9-BB82-BE20FE08E025}" srcOrd="0" destOrd="0" presId="urn:microsoft.com/office/officeart/2005/8/layout/orgChart1"/>
+    <dgm:cxn modelId="{1FE1CFD7-162B-4F90-A39A-57A8B176AC36}" type="presParOf" srcId="{4A898F40-AE3F-4A28-BE6C-660F764B3D90}" destId="{D2108865-5154-4F59-9B4B-4B5FFDEB64F9}" srcOrd="1" destOrd="0" presId="urn:microsoft.com/office/officeart/2005/8/layout/orgChart1"/>
+    <dgm:cxn modelId="{AB076D95-B7E6-44D7-934A-1A40AA33BAC8}" type="presParOf" srcId="{63BAE93B-041E-495A-BA93-4A563D384671}" destId="{65A33E68-1EE7-4C4E-A84B-055F4147761C}" srcOrd="1" destOrd="0" presId="urn:microsoft.com/office/officeart/2005/8/layout/orgChart1"/>
+    <dgm:cxn modelId="{5794E851-A62F-4B2C-B800-A84101986B67}" type="presParOf" srcId="{63BAE93B-041E-495A-BA93-4A563D384671}" destId="{9B6F4FFA-D1A9-4476-BBAF-A9C9B06D9A01}" srcOrd="2" destOrd="0" presId="urn:microsoft.com/office/officeart/2005/8/layout/orgChart1"/>
+    <dgm:cxn modelId="{A2B1FE8B-F522-4925-A29D-3DFF2EB686C3}" type="presParOf" srcId="{E8196455-4811-4592-9F9D-EE5AE47A208B}" destId="{94DA7ED8-25B6-4329-954D-09CE3262D29F}" srcOrd="2" destOrd="0" presId="urn:microsoft.com/office/officeart/2005/8/layout/orgChart1"/>
+    <dgm:cxn modelId="{0937BF6A-7558-4B33-A9F3-3FDA995409D1}" type="presParOf" srcId="{E8196455-4811-4592-9F9D-EE5AE47A208B}" destId="{851EE0A9-F730-4F61-A04C-78D415E07324}" srcOrd="3" destOrd="0" presId="urn:microsoft.com/office/officeart/2005/8/layout/orgChart1"/>
+    <dgm:cxn modelId="{58B2E9A5-AD32-4F20-8661-DC7156FCF06B}" type="presParOf" srcId="{851EE0A9-F730-4F61-A04C-78D415E07324}" destId="{39BC2F4C-9D77-42DE-850E-308F516A13CB}" srcOrd="0" destOrd="0" presId="urn:microsoft.com/office/officeart/2005/8/layout/orgChart1"/>
+    <dgm:cxn modelId="{67029EAA-639A-4859-8C0D-97D660939137}" type="presParOf" srcId="{39BC2F4C-9D77-42DE-850E-308F516A13CB}" destId="{BFD88574-D18A-4B6F-A6E0-1A6B08AF497B}" srcOrd="0" destOrd="0" presId="urn:microsoft.com/office/officeart/2005/8/layout/orgChart1"/>
+    <dgm:cxn modelId="{F6B23842-9C2F-42DB-85FD-A299B721D315}" type="presParOf" srcId="{39BC2F4C-9D77-42DE-850E-308F516A13CB}" destId="{25CDA8E5-668E-47A1-9F2D-E7A0272A3E7A}" srcOrd="1" destOrd="0" presId="urn:microsoft.com/office/officeart/2005/8/layout/orgChart1"/>
+    <dgm:cxn modelId="{2F0EF278-2609-4444-980D-AE5959B2763C}" type="presParOf" srcId="{851EE0A9-F730-4F61-A04C-78D415E07324}" destId="{4C4998DE-4E73-4DC6-A64B-E46B0E92A97E}" srcOrd="1" destOrd="0" presId="urn:microsoft.com/office/officeart/2005/8/layout/orgChart1"/>
+    <dgm:cxn modelId="{0B1A336E-439E-4557-9A87-86416727C5C4}" type="presParOf" srcId="{851EE0A9-F730-4F61-A04C-78D415E07324}" destId="{65FB56BB-A4A5-4DFB-8BAE-B235F54F1606}" srcOrd="2" destOrd="0" presId="urn:microsoft.com/office/officeart/2005/8/layout/orgChart1"/>
+    <dgm:cxn modelId="{60D60DFF-7F55-4462-B1D9-BDFD3F8AAF70}" type="presParOf" srcId="{E8196455-4811-4592-9F9D-EE5AE47A208B}" destId="{C640837C-1A5F-4D24-BB27-29EE4C4DD129}" srcOrd="4" destOrd="0" presId="urn:microsoft.com/office/officeart/2005/8/layout/orgChart1"/>
+    <dgm:cxn modelId="{17956C1C-6146-4E3E-BF65-38D5B1251FF5}" type="presParOf" srcId="{E8196455-4811-4592-9F9D-EE5AE47A208B}" destId="{03C9AB5F-DB5D-4297-A87C-799031C26C4A}" srcOrd="5" destOrd="0" presId="urn:microsoft.com/office/officeart/2005/8/layout/orgChart1"/>
+    <dgm:cxn modelId="{8A803BA9-E52D-49CD-948F-50742146D5D7}" type="presParOf" srcId="{03C9AB5F-DB5D-4297-A87C-799031C26C4A}" destId="{880C48C9-C509-433F-880A-531CC4688021}" srcOrd="0" destOrd="0" presId="urn:microsoft.com/office/officeart/2005/8/layout/orgChart1"/>
+    <dgm:cxn modelId="{CC7F19EA-1372-414F-910B-3D5060292D4F}" type="presParOf" srcId="{880C48C9-C509-433F-880A-531CC4688021}" destId="{3AAE1F18-6373-4894-89A1-CA8FDEE1636E}" srcOrd="0" destOrd="0" presId="urn:microsoft.com/office/officeart/2005/8/layout/orgChart1"/>
+    <dgm:cxn modelId="{4973BDAF-045E-4CC6-8688-FCA04C0894E8}" type="presParOf" srcId="{880C48C9-C509-433F-880A-531CC4688021}" destId="{65A65562-13DE-46CD-A545-202F097F44E0}" srcOrd="1" destOrd="0" presId="urn:microsoft.com/office/officeart/2005/8/layout/orgChart1"/>
+    <dgm:cxn modelId="{67C979AE-8E80-45A0-937F-9225BABABA54}" type="presParOf" srcId="{03C9AB5F-DB5D-4297-A87C-799031C26C4A}" destId="{B8D35D98-0632-482C-9210-42F2ACD63CDC}" srcOrd="1" destOrd="0" presId="urn:microsoft.com/office/officeart/2005/8/layout/orgChart1"/>
+    <dgm:cxn modelId="{5F74C4F6-13F0-43E1-B87F-D42587928562}" type="presParOf" srcId="{03C9AB5F-DB5D-4297-A87C-799031C26C4A}" destId="{3715C686-2BD4-480A-A3D6-1DE02EFB2F71}" srcOrd="2" destOrd="0" presId="urn:microsoft.com/office/officeart/2005/8/layout/orgChart1"/>
+    <dgm:cxn modelId="{08774356-17FA-40E7-9C4D-AF472115C520}" type="presParOf" srcId="{E8196455-4811-4592-9F9D-EE5AE47A208B}" destId="{624875F1-6D80-4FEA-B3FC-4AC9486E3481}" srcOrd="6" destOrd="0" presId="urn:microsoft.com/office/officeart/2005/8/layout/orgChart1"/>
+    <dgm:cxn modelId="{BA273B41-FC1C-496E-8BD1-F0AF468F1579}" type="presParOf" srcId="{E8196455-4811-4592-9F9D-EE5AE47A208B}" destId="{FF6C1999-CCA3-449F-9E63-03A7815A24A1}" srcOrd="7" destOrd="0" presId="urn:microsoft.com/office/officeart/2005/8/layout/orgChart1"/>
+    <dgm:cxn modelId="{E4082142-EFCF-48A7-A59F-4A31FF748979}" type="presParOf" srcId="{FF6C1999-CCA3-449F-9E63-03A7815A24A1}" destId="{0013755A-3B71-4D93-B811-17689CC0BD82}" srcOrd="0" destOrd="0" presId="urn:microsoft.com/office/officeart/2005/8/layout/orgChart1"/>
+    <dgm:cxn modelId="{8611C87C-1DA6-41C3-9A46-97B54AD9DDA2}" type="presParOf" srcId="{0013755A-3B71-4D93-B811-17689CC0BD82}" destId="{324DD098-66DC-40FB-9CE7-2C66912EE75C}" srcOrd="0" destOrd="0" presId="urn:microsoft.com/office/officeart/2005/8/layout/orgChart1"/>
+    <dgm:cxn modelId="{710CE327-4907-44FB-8019-DD205D1C894B}" type="presParOf" srcId="{0013755A-3B71-4D93-B811-17689CC0BD82}" destId="{3DC7CB40-14C5-4FF3-B30C-ABB13864CEDA}" srcOrd="1" destOrd="0" presId="urn:microsoft.com/office/officeart/2005/8/layout/orgChart1"/>
+    <dgm:cxn modelId="{3F526A8A-73E0-4BC3-AA16-97F707572C55}" type="presParOf" srcId="{FF6C1999-CCA3-449F-9E63-03A7815A24A1}" destId="{53333702-56C0-46C6-969B-3C9FB2BD2C32}" srcOrd="1" destOrd="0" presId="urn:microsoft.com/office/officeart/2005/8/layout/orgChart1"/>
+    <dgm:cxn modelId="{769E681C-1020-448C-AD67-7D6DF9CE9169}" type="presParOf" srcId="{FF6C1999-CCA3-449F-9E63-03A7815A24A1}" destId="{1777AF80-5C23-4387-B68F-4CCD93A35DB6}" srcOrd="2" destOrd="0" presId="urn:microsoft.com/office/officeart/2005/8/layout/orgChart1"/>
+    <dgm:cxn modelId="{F3C9306A-0FE2-4725-9DC5-DF2F430F28BC}" type="presParOf" srcId="{4E77D122-0CE9-46A8-B594-6BB4C6A1112F}" destId="{1C1A19A5-A49C-4914-BA02-A4E6E2134667}" srcOrd="2" destOrd="0" presId="urn:microsoft.com/office/officeart/2005/8/layout/orgChart1"/>
+    <dgm:cxn modelId="{8F4F2FE4-7019-4F7E-8FEC-D081EC38BE0D}" type="presParOf" srcId="{87502DEA-D77A-471D-88F3-71B1DB91C00D}" destId="{0EAE9532-E555-4823-A3E4-79689260836C}" srcOrd="12" destOrd="0" presId="urn:microsoft.com/office/officeart/2005/8/layout/orgChart1"/>
+    <dgm:cxn modelId="{B69A84E0-80FE-4448-AE0E-59D5986592AD}" type="presParOf" srcId="{87502DEA-D77A-471D-88F3-71B1DB91C00D}" destId="{C5D931D6-63F2-44BB-9CBF-7EF55479C6EA}" srcOrd="13" destOrd="0" presId="urn:microsoft.com/office/officeart/2005/8/layout/orgChart1"/>
+    <dgm:cxn modelId="{6928F4A9-496D-4DAC-AC42-6606E6AD3065}" type="presParOf" srcId="{C5D931D6-63F2-44BB-9CBF-7EF55479C6EA}" destId="{A6B96037-CED2-4767-B920-21D8F5981A2F}" srcOrd="0" destOrd="0" presId="urn:microsoft.com/office/officeart/2005/8/layout/orgChart1"/>
+    <dgm:cxn modelId="{1191E908-6E71-4D3E-816C-539377BC85D8}" type="presParOf" srcId="{A6B96037-CED2-4767-B920-21D8F5981A2F}" destId="{0E67F47E-E13F-42AE-8397-14B102C722BA}" srcOrd="0" destOrd="0" presId="urn:microsoft.com/office/officeart/2005/8/layout/orgChart1"/>
+    <dgm:cxn modelId="{AEEEF321-740C-499F-9F7E-373F068974E6}" type="presParOf" srcId="{A6B96037-CED2-4767-B920-21D8F5981A2F}" destId="{DD94CB8D-D845-4AFF-9603-F88AA479E928}" srcOrd="1" destOrd="0" presId="urn:microsoft.com/office/officeart/2005/8/layout/orgChart1"/>
+    <dgm:cxn modelId="{CB565DC3-E8E6-48EC-A159-9626D5F94F07}" type="presParOf" srcId="{C5D931D6-63F2-44BB-9CBF-7EF55479C6EA}" destId="{1D2133A1-55CF-4511-BCF8-DD375F762BBA}" srcOrd="1" destOrd="0" presId="urn:microsoft.com/office/officeart/2005/8/layout/orgChart1"/>
+    <dgm:cxn modelId="{9142E20D-9209-4A07-873C-C8C752A4B63B}" type="presParOf" srcId="{1D2133A1-55CF-4511-BCF8-DD375F762BBA}" destId="{29C16F5C-3BFA-401F-90D7-42541C929378}" srcOrd="0" destOrd="0" presId="urn:microsoft.com/office/officeart/2005/8/layout/orgChart1"/>
+    <dgm:cxn modelId="{CDACDF5C-847E-4F40-A5C9-3FD529BED698}" type="presParOf" srcId="{1D2133A1-55CF-4511-BCF8-DD375F762BBA}" destId="{C95354F4-C336-47D1-89CA-67B4D3B54B73}" srcOrd="1" destOrd="0" presId="urn:microsoft.com/office/officeart/2005/8/layout/orgChart1"/>
+    <dgm:cxn modelId="{6BF9D7EE-F802-49E7-8BD0-3F3604A734B7}" type="presParOf" srcId="{C95354F4-C336-47D1-89CA-67B4D3B54B73}" destId="{30B6B41E-1329-4E52-A8B3-B8D018A1AF42}" srcOrd="0" destOrd="0" presId="urn:microsoft.com/office/officeart/2005/8/layout/orgChart1"/>
+    <dgm:cxn modelId="{65517001-0EC2-4674-BC47-2D9A87FE8E5D}" type="presParOf" srcId="{30B6B41E-1329-4E52-A8B3-B8D018A1AF42}" destId="{A8FC8BE6-A2AF-48AF-BDFB-72C8307380F3}" srcOrd="0" destOrd="0" presId="urn:microsoft.com/office/officeart/2005/8/layout/orgChart1"/>
+    <dgm:cxn modelId="{842AACEE-8D33-4751-B67F-BA2103AFB8F0}" type="presParOf" srcId="{30B6B41E-1329-4E52-A8B3-B8D018A1AF42}" destId="{946C4E52-3794-4578-AAB7-20EC9E1971B6}" srcOrd="1" destOrd="0" presId="urn:microsoft.com/office/officeart/2005/8/layout/orgChart1"/>
+    <dgm:cxn modelId="{1A3920D7-11B5-4BAE-8570-697273CFE386}" type="presParOf" srcId="{C95354F4-C336-47D1-89CA-67B4D3B54B73}" destId="{AC4A311F-9F06-43CB-B294-C738E41C9E83}" srcOrd="1" destOrd="0" presId="urn:microsoft.com/office/officeart/2005/8/layout/orgChart1"/>
+    <dgm:cxn modelId="{C1D17BA3-F2CA-4F80-A526-6409BB6AC983}" type="presParOf" srcId="{C95354F4-C336-47D1-89CA-67B4D3B54B73}" destId="{2693D71E-EDEC-4F0A-AB2F-EF9BBE53A075}" srcOrd="2" destOrd="0" presId="urn:microsoft.com/office/officeart/2005/8/layout/orgChart1"/>
+    <dgm:cxn modelId="{270CAA1A-E052-46FB-80A3-C853F883525A}" type="presParOf" srcId="{1D2133A1-55CF-4511-BCF8-DD375F762BBA}" destId="{AD230FA7-B7CE-4BBE-A4F3-D36B867280E1}" srcOrd="2" destOrd="0" presId="urn:microsoft.com/office/officeart/2005/8/layout/orgChart1"/>
+    <dgm:cxn modelId="{F362CEF7-8315-423A-A005-D9803C4C24A0}" type="presParOf" srcId="{1D2133A1-55CF-4511-BCF8-DD375F762BBA}" destId="{92E3C13A-9925-4B94-A220-E4F69FE36D93}" srcOrd="3" destOrd="0" presId="urn:microsoft.com/office/officeart/2005/8/layout/orgChart1"/>
+    <dgm:cxn modelId="{541480BC-5B87-4F0D-9AE7-B5A5FA930387}" type="presParOf" srcId="{92E3C13A-9925-4B94-A220-E4F69FE36D93}" destId="{F59D946E-9B12-40A0-90E7-CD5C6D842FC2}" srcOrd="0" destOrd="0" presId="urn:microsoft.com/office/officeart/2005/8/layout/orgChart1"/>
+    <dgm:cxn modelId="{8BE81ADB-1260-4A9E-BF64-A7D7EAB045ED}" type="presParOf" srcId="{F59D946E-9B12-40A0-90E7-CD5C6D842FC2}" destId="{C9C75A71-E7A8-49F8-A159-7DBA2D2478C1}" srcOrd="0" destOrd="0" presId="urn:microsoft.com/office/officeart/2005/8/layout/orgChart1"/>
+    <dgm:cxn modelId="{C98C6C44-F637-437A-BC0A-4B29C99FFAC0}" type="presParOf" srcId="{F59D946E-9B12-40A0-90E7-CD5C6D842FC2}" destId="{0EBD83B3-7953-429E-8B05-34DDB48B916B}" srcOrd="1" destOrd="0" presId="urn:microsoft.com/office/officeart/2005/8/layout/orgChart1"/>
+    <dgm:cxn modelId="{C30FBF18-8FAD-45B4-84FA-F88356AE9D29}" type="presParOf" srcId="{92E3C13A-9925-4B94-A220-E4F69FE36D93}" destId="{8E57939F-01AF-4105-AFB0-CF7A3545DAE3}" srcOrd="1" destOrd="0" presId="urn:microsoft.com/office/officeart/2005/8/layout/orgChart1"/>
+    <dgm:cxn modelId="{9BFDC13E-2A51-431F-BF2E-5A029FFF0D44}" type="presParOf" srcId="{92E3C13A-9925-4B94-A220-E4F69FE36D93}" destId="{C074DC66-EB92-453C-A2D2-12C90DF8D1D3}" srcOrd="2" destOrd="0" presId="urn:microsoft.com/office/officeart/2005/8/layout/orgChart1"/>
+    <dgm:cxn modelId="{25ED23CF-D45D-4972-8087-CC5DE7B45DA5}" type="presParOf" srcId="{1D2133A1-55CF-4511-BCF8-DD375F762BBA}" destId="{47277B1E-5DB7-4934-85A7-A00B87BF1F7A}" srcOrd="4" destOrd="0" presId="urn:microsoft.com/office/officeart/2005/8/layout/orgChart1"/>
+    <dgm:cxn modelId="{2BB9A25A-D13F-4FDB-80AE-115DFBAEDB83}" type="presParOf" srcId="{1D2133A1-55CF-4511-BCF8-DD375F762BBA}" destId="{FA627A80-F7A5-4230-AFA2-2655011D3CA8}" srcOrd="5" destOrd="0" presId="urn:microsoft.com/office/officeart/2005/8/layout/orgChart1"/>
+    <dgm:cxn modelId="{EE9902DD-5F47-4748-996F-3F724DDE715E}" type="presParOf" srcId="{FA627A80-F7A5-4230-AFA2-2655011D3CA8}" destId="{003A29AE-5BB1-478B-8449-AFAC84A30BBD}" srcOrd="0" destOrd="0" presId="urn:microsoft.com/office/officeart/2005/8/layout/orgChart1"/>
+    <dgm:cxn modelId="{A5B7269B-FCCA-4656-B4D5-432418967C48}" type="presParOf" srcId="{003A29AE-5BB1-478B-8449-AFAC84A30BBD}" destId="{F8191636-269D-4C8D-A142-5D7650B80D95}" srcOrd="0" destOrd="0" presId="urn:microsoft.com/office/officeart/2005/8/layout/orgChart1"/>
+    <dgm:cxn modelId="{BCE00266-52F0-4E1B-991D-D2C2D3A913B6}" type="presParOf" srcId="{003A29AE-5BB1-478B-8449-AFAC84A30BBD}" destId="{A221B98D-D726-4933-B5B2-5C0C316A7C25}" srcOrd="1" destOrd="0" presId="urn:microsoft.com/office/officeart/2005/8/layout/orgChart1"/>
+    <dgm:cxn modelId="{21B06D5D-72B8-4DCD-B3A7-0572C1FE7668}" type="presParOf" srcId="{FA627A80-F7A5-4230-AFA2-2655011D3CA8}" destId="{8DB49D2B-3C80-49DA-8376-23F5646678EB}" srcOrd="1" destOrd="0" presId="urn:microsoft.com/office/officeart/2005/8/layout/orgChart1"/>
+    <dgm:cxn modelId="{A52EA39E-8FC3-4E01-AB8D-7FEC5E2931CB}" type="presParOf" srcId="{FA627A80-F7A5-4230-AFA2-2655011D3CA8}" destId="{D13B0FDF-8747-43C7-834E-32F843B2CF71}" srcOrd="2" destOrd="0" presId="urn:microsoft.com/office/officeart/2005/8/layout/orgChart1"/>
+    <dgm:cxn modelId="{E326AF6B-44E8-48B3-BAF0-AD0040369163}" type="presParOf" srcId="{C5D931D6-63F2-44BB-9CBF-7EF55479C6EA}" destId="{D1C33495-3443-4E25-9DC8-A199F9F279FD}" srcOrd="2" destOrd="0" presId="urn:microsoft.com/office/officeart/2005/8/layout/orgChart1"/>
+    <dgm:cxn modelId="{CB6E4442-E194-4A76-ACF5-BD7CA928ACE2}" type="presParOf" srcId="{7BCF4066-3B50-4AD7-9A4E-A721456E885A}" destId="{F5C20CE9-4E81-4275-A2C7-32F4DCB3E021}" srcOrd="2" destOrd="0" presId="urn:microsoft.com/office/officeart/2005/8/layout/orgChart1"/>
   </dgm:cxnLst>
   <dgm:bg/>
   <dgm:whole/>

</xml_diff>